<commit_message>
SPROuT small flyer: add printable version
</commit_message>
<xml_diff>
--- a/docs/teaching/SPROuT/SPROuT_flyer.docx
+++ b/docs/teaching/SPROuT/SPROuT_flyer.docx
@@ -58,53 +58,79 @@
         <w:t xml:space="preserve">Teamwork</w:t>
       </w:r>
     </w:p>
-    <w:p>
-      <w:pPr>
-        <w:pStyle w:val="FirstParagraph"/>
-      </w:pPr>
-      <w:r>
-        <w:drawing>
-          <wp:inline>
-            <wp:extent cx="2857500" cy="2857500"/>
-            <wp:effectExtent b="0" l="0" r="0" t="0"/>
-            <wp:docPr descr="" title="" id="21" name="Picture"/>
-            <a:graphic>
-              <a:graphicData uri="http://schemas.openxmlformats.org/drawingml/2006/picture">
-                <pic:pic>
-                  <pic:nvPicPr>
-                    <pic:cNvPr descr="sprout_logo_blue.jpg" id="22" name="Picture"/>
-                    <pic:cNvPicPr>
-                      <a:picLocks noChangeArrowheads="1" noChangeAspect="1"/>
-                    </pic:cNvPicPr>
-                  </pic:nvPicPr>
-                  <pic:blipFill>
-                    <a:blip r:embed="rId20"/>
-                    <a:stretch>
-                      <a:fillRect/>
-                    </a:stretch>
-                  </pic:blipFill>
-                  <pic:spPr bwMode="auto">
-                    <a:xfrm>
-                      <a:off x="0" y="0"/>
-                      <a:ext cx="2857500" cy="2857500"/>
-                    </a:xfrm>
-                    <a:prstGeom prst="rect">
-                      <a:avLst/>
-                    </a:prstGeom>
-                    <a:noFill/>
-                    <a:ln w="9525">
-                      <a:noFill/>
-                      <a:headEnd/>
-                      <a:tailEnd/>
-                    </a:ln>
-                  </pic:spPr>
-                </pic:pic>
-              </a:graphicData>
-            </a:graphic>
-          </wp:inline>
-        </w:drawing>
-      </w:r>
-    </w:p>
+    <w:tbl>
+      <w:tblPr>
+        <w:tblStyle w:val="Table"/>
+        <w:tblW w:type="pct" w:w="5000"/>
+        <w:tblLook w:firstRow="0" w:lastRow="0" w:firstColumn="0" w:lastColumn="0" w:noHBand="0" w:noVBand="0" w:val="0000"/>
+        <w:jc w:val="start"/>
+      </w:tblPr>
+      <w:tblGrid>
+        <w:gridCol w:w="7920"/>
+      </w:tblGrid>
+      <w:tr>
+        <w:tc>
+          <w:tcPr/>
+          <w:p>
+            <w:pPr>
+              <w:jc w:val="center"/>
+            </w:pPr>
+            <w:r>
+              <w:drawing>
+                <wp:inline>
+                  <wp:extent cx="2857500" cy="2857500"/>
+                  <wp:effectExtent b="0" l="0" r="0" t="0"/>
+                  <wp:docPr descr="" title="" id="21" name="Picture"/>
+                  <a:graphic>
+                    <a:graphicData uri="http://schemas.openxmlformats.org/drawingml/2006/picture">
+                      <pic:pic>
+                        <pic:nvPicPr>
+                          <pic:cNvPr descr="sprout_logo_blue.jpg" id="22" name="Picture"/>
+                          <pic:cNvPicPr>
+                            <a:picLocks noChangeArrowheads="1" noChangeAspect="1"/>
+                          </pic:cNvPicPr>
+                        </pic:nvPicPr>
+                        <pic:blipFill>
+                          <a:blip r:embed="rId20"/>
+                          <a:stretch>
+                            <a:fillRect/>
+                          </a:stretch>
+                        </pic:blipFill>
+                        <pic:spPr bwMode="auto">
+                          <a:xfrm>
+                            <a:off x="0" y="0"/>
+                            <a:ext cx="2857500" cy="2857500"/>
+                          </a:xfrm>
+                          <a:prstGeom prst="rect">
+                            <a:avLst/>
+                          </a:prstGeom>
+                          <a:noFill/>
+                          <a:ln w="9525">
+                            <a:noFill/>
+                            <a:headEnd/>
+                            <a:tailEnd/>
+                          </a:ln>
+                        </pic:spPr>
+                      </pic:pic>
+                    </a:graphicData>
+                  </a:graphic>
+                </wp:inline>
+              </w:drawing>
+            </w:r>
+          </w:p>
+          <w:p>
+            <w:pPr>
+              <w:jc w:val="center"/>
+            </w:pPr>
+            <w:pPr>
+              <w:jc w:val="start"/>
+              <w:spacing w:before="200"/>
+              <w:pStyle w:val="ImageCaption"/>
+            </w:pPr>
+          </w:p>
+        </w:tc>
+      </w:tr>
+    </w:tbl>
     <w:p>
       <w:pPr>
         <w:pStyle w:val="BodyText"/>
@@ -745,34 +771,15 @@
       <w:jc w:val="center"/>
     </w:pPr>
   </w:style>
-  <w:style w:customStyle="1" w:styleId="AbstractTitle" w:type="paragraph">
-    <w:name w:val="Abstract Title"/>
-    <w:basedOn w:val="Normal"/>
-    <w:next w:val="Abstract"/>
+  <w:style w:customStyle="1" w:styleId="Abstract" w:type="paragraph">
+    <w:name w:val="Abstract"/>
+    <w:basedOn w:val="Normal"/>
+    <w:next w:val="BodyText"/>
     <w:qFormat/>
     <w:pPr>
       <w:keepNext/>
       <w:keepLines/>
-      <w:jc w:val="center"/>
-      <w:spacing w:after="0" w:before="300"/>
-    </w:pPr>
-    <w:rPr>
-      <w:sz w:val="20"/>
-      <w:szCs w:val="20"/>
-      <w:b/>
-      <w:color w:val="345A8A"/>
-      &gt;
-    </w:rPr>
-  </w:style>
-  <w:style w:customStyle="1" w:styleId="Abstract" w:type="paragraph">
-    <w:name w:val="Abstract"/>
-    <w:basedOn w:val="Normal"/>
-    <w:next w:val="BodyText"/>
-    <w:qFormat/>
-    <w:pPr>
-      <w:keepNext/>
-      <w:keepLines/>
-      <w:spacing w:after="300" w:before="100"/>
+      <w:spacing w:after="300" w:before="300"/>
     </w:pPr>
     <w:rPr>
       <w:sz w:val="20"/>
@@ -994,18 +1001,6 @@
     <w:uiPriority w:val="9"/>
     <w:unhideWhenUsed/>
     <w:qFormat/>
-  </w:style>
-  <w:style w:styleId="FootnoteBlockText" w:type="paragraph">
-    <w:name w:val="Footnote Block Text"/>
-    <w:basedOn w:val="Footnote Text"/>
-    <w:next w:val="Footnote Text"/>
-    <w:uiPriority w:val="9"/>
-    <w:unhideWhenUsed/>
-    <w:qFormat/>
-    <w:pPr>
-      <w:spacing w:after="100" w:before="100"/>
-      <w:ind w:firstLine="0" w:left="480" w:right="480"/>
-    </w:pPr>
   </w:style>
   <w:style w:default="1" w:styleId="DefaultParagraphFont" w:type="character">
     <w:name w:val="Default Paragraph Font"/>

</xml_diff>

<commit_message>
Teaching: SPROuT  and misc (#31)
</commit_message>
<xml_diff>
--- a/docs/teaching/SPROuT/SPROuT_flyer.docx
+++ b/docs/teaching/SPROuT/SPROuT_flyer.docx
@@ -58,53 +58,79 @@
         <w:t xml:space="preserve">Teamwork</w:t>
       </w:r>
     </w:p>
-    <w:p>
-      <w:pPr>
-        <w:pStyle w:val="FirstParagraph"/>
-      </w:pPr>
-      <w:r>
-        <w:drawing>
-          <wp:inline>
-            <wp:extent cx="2857500" cy="2857500"/>
-            <wp:effectExtent b="0" l="0" r="0" t="0"/>
-            <wp:docPr descr="" title="" id="21" name="Picture"/>
-            <a:graphic>
-              <a:graphicData uri="http://schemas.openxmlformats.org/drawingml/2006/picture">
-                <pic:pic>
-                  <pic:nvPicPr>
-                    <pic:cNvPr descr="sprout_logo_blue.jpg" id="22" name="Picture"/>
-                    <pic:cNvPicPr>
-                      <a:picLocks noChangeArrowheads="1" noChangeAspect="1"/>
-                    </pic:cNvPicPr>
-                  </pic:nvPicPr>
-                  <pic:blipFill>
-                    <a:blip r:embed="rId20"/>
-                    <a:stretch>
-                      <a:fillRect/>
-                    </a:stretch>
-                  </pic:blipFill>
-                  <pic:spPr bwMode="auto">
-                    <a:xfrm>
-                      <a:off x="0" y="0"/>
-                      <a:ext cx="2857500" cy="2857500"/>
-                    </a:xfrm>
-                    <a:prstGeom prst="rect">
-                      <a:avLst/>
-                    </a:prstGeom>
-                    <a:noFill/>
-                    <a:ln w="9525">
-                      <a:noFill/>
-                      <a:headEnd/>
-                      <a:tailEnd/>
-                    </a:ln>
-                  </pic:spPr>
-                </pic:pic>
-              </a:graphicData>
-            </a:graphic>
-          </wp:inline>
-        </w:drawing>
-      </w:r>
-    </w:p>
+    <w:tbl>
+      <w:tblPr>
+        <w:tblStyle w:val="Table"/>
+        <w:tblW w:type="pct" w:w="5000"/>
+        <w:tblLook w:firstRow="0" w:lastRow="0" w:firstColumn="0" w:lastColumn="0" w:noHBand="0" w:noVBand="0" w:val="0000"/>
+        <w:jc w:val="start"/>
+      </w:tblPr>
+      <w:tblGrid>
+        <w:gridCol w:w="7920"/>
+      </w:tblGrid>
+      <w:tr>
+        <w:tc>
+          <w:tcPr/>
+          <w:p>
+            <w:pPr>
+              <w:jc w:val="center"/>
+            </w:pPr>
+            <w:r>
+              <w:drawing>
+                <wp:inline>
+                  <wp:extent cx="2857500" cy="2857500"/>
+                  <wp:effectExtent b="0" l="0" r="0" t="0"/>
+                  <wp:docPr descr="" title="" id="21" name="Picture"/>
+                  <a:graphic>
+                    <a:graphicData uri="http://schemas.openxmlformats.org/drawingml/2006/picture">
+                      <pic:pic>
+                        <pic:nvPicPr>
+                          <pic:cNvPr descr="sprout_logo_blue.jpg" id="22" name="Picture"/>
+                          <pic:cNvPicPr>
+                            <a:picLocks noChangeArrowheads="1" noChangeAspect="1"/>
+                          </pic:cNvPicPr>
+                        </pic:nvPicPr>
+                        <pic:blipFill>
+                          <a:blip r:embed="rId20"/>
+                          <a:stretch>
+                            <a:fillRect/>
+                          </a:stretch>
+                        </pic:blipFill>
+                        <pic:spPr bwMode="auto">
+                          <a:xfrm>
+                            <a:off x="0" y="0"/>
+                            <a:ext cx="2857500" cy="2857500"/>
+                          </a:xfrm>
+                          <a:prstGeom prst="rect">
+                            <a:avLst/>
+                          </a:prstGeom>
+                          <a:noFill/>
+                          <a:ln w="9525">
+                            <a:noFill/>
+                            <a:headEnd/>
+                            <a:tailEnd/>
+                          </a:ln>
+                        </pic:spPr>
+                      </pic:pic>
+                    </a:graphicData>
+                  </a:graphic>
+                </wp:inline>
+              </w:drawing>
+            </w:r>
+          </w:p>
+          <w:p>
+            <w:pPr>
+              <w:jc w:val="center"/>
+            </w:pPr>
+            <w:pPr>
+              <w:jc w:val="start"/>
+              <w:spacing w:before="200"/>
+              <w:pStyle w:val="ImageCaption"/>
+            </w:pPr>
+          </w:p>
+        </w:tc>
+      </w:tr>
+    </w:tbl>
     <w:p>
       <w:pPr>
         <w:pStyle w:val="BodyText"/>
@@ -745,34 +771,15 @@
       <w:jc w:val="center"/>
     </w:pPr>
   </w:style>
-  <w:style w:customStyle="1" w:styleId="AbstractTitle" w:type="paragraph">
-    <w:name w:val="Abstract Title"/>
-    <w:basedOn w:val="Normal"/>
-    <w:next w:val="Abstract"/>
+  <w:style w:customStyle="1" w:styleId="Abstract" w:type="paragraph">
+    <w:name w:val="Abstract"/>
+    <w:basedOn w:val="Normal"/>
+    <w:next w:val="BodyText"/>
     <w:qFormat/>
     <w:pPr>
       <w:keepNext/>
       <w:keepLines/>
-      <w:jc w:val="center"/>
-      <w:spacing w:after="0" w:before="300"/>
-    </w:pPr>
-    <w:rPr>
-      <w:sz w:val="20"/>
-      <w:szCs w:val="20"/>
-      <w:b/>
-      <w:color w:val="345A8A"/>
-      &gt;
-    </w:rPr>
-  </w:style>
-  <w:style w:customStyle="1" w:styleId="Abstract" w:type="paragraph">
-    <w:name w:val="Abstract"/>
-    <w:basedOn w:val="Normal"/>
-    <w:next w:val="BodyText"/>
-    <w:qFormat/>
-    <w:pPr>
-      <w:keepNext/>
-      <w:keepLines/>
-      <w:spacing w:after="300" w:before="100"/>
+      <w:spacing w:after="300" w:before="300"/>
     </w:pPr>
     <w:rPr>
       <w:sz w:val="20"/>
@@ -994,18 +1001,6 @@
     <w:uiPriority w:val="9"/>
     <w:unhideWhenUsed/>
     <w:qFormat/>
-  </w:style>
-  <w:style w:styleId="FootnoteBlockText" w:type="paragraph">
-    <w:name w:val="Footnote Block Text"/>
-    <w:basedOn w:val="Footnote Text"/>
-    <w:next w:val="Footnote Text"/>
-    <w:uiPriority w:val="9"/>
-    <w:unhideWhenUsed/>
-    <w:qFormat/>
-    <w:pPr>
-      <w:spacing w:after="100" w:before="100"/>
-      <w:ind w:firstLine="0" w:left="480" w:right="480"/>
-    </w:pPr>
   </w:style>
   <w:style w:default="1" w:styleId="DefaultParagraphFont" w:type="character">
     <w:name w:val="Default Paragraph Font"/>

</xml_diff>

<commit_message>
SPROuT Advertisements: add comic 02 and link to all files (#32)
</commit_message>
<xml_diff>
--- a/docs/teaching/SPROuT/SPROuT_flyer.docx
+++ b/docs/teaching/SPROuT/SPROuT_flyer.docx
@@ -58,79 +58,53 @@
         <w:t xml:space="preserve">Teamwork</w:t>
       </w:r>
     </w:p>
-    <w:tbl>
-      <w:tblPr>
-        <w:tblStyle w:val="Table"/>
-        <w:tblW w:type="pct" w:w="5000"/>
-        <w:tblLook w:firstRow="0" w:lastRow="0" w:firstColumn="0" w:lastColumn="0" w:noHBand="0" w:noVBand="0" w:val="0000"/>
-        <w:jc w:val="start"/>
-      </w:tblPr>
-      <w:tblGrid>
-        <w:gridCol w:w="7920"/>
-      </w:tblGrid>
-      <w:tr>
-        <w:tc>
-          <w:tcPr/>
-          <w:p>
-            <w:pPr>
-              <w:jc w:val="center"/>
-            </w:pPr>
-            <w:r>
-              <w:drawing>
-                <wp:inline>
-                  <wp:extent cx="2857500" cy="2857500"/>
-                  <wp:effectExtent b="0" l="0" r="0" t="0"/>
-                  <wp:docPr descr="" title="" id="21" name="Picture"/>
-                  <a:graphic>
-                    <a:graphicData uri="http://schemas.openxmlformats.org/drawingml/2006/picture">
-                      <pic:pic>
-                        <pic:nvPicPr>
-                          <pic:cNvPr descr="sprout_logo_blue.jpg" id="22" name="Picture"/>
-                          <pic:cNvPicPr>
-                            <a:picLocks noChangeArrowheads="1" noChangeAspect="1"/>
-                          </pic:cNvPicPr>
-                        </pic:nvPicPr>
-                        <pic:blipFill>
-                          <a:blip r:embed="rId20"/>
-                          <a:stretch>
-                            <a:fillRect/>
-                          </a:stretch>
-                        </pic:blipFill>
-                        <pic:spPr bwMode="auto">
-                          <a:xfrm>
-                            <a:off x="0" y="0"/>
-                            <a:ext cx="2857500" cy="2857500"/>
-                          </a:xfrm>
-                          <a:prstGeom prst="rect">
-                            <a:avLst/>
-                          </a:prstGeom>
-                          <a:noFill/>
-                          <a:ln w="9525">
-                            <a:noFill/>
-                            <a:headEnd/>
-                            <a:tailEnd/>
-                          </a:ln>
-                        </pic:spPr>
-                      </pic:pic>
-                    </a:graphicData>
-                  </a:graphic>
-                </wp:inline>
-              </w:drawing>
-            </w:r>
-          </w:p>
-          <w:p>
-            <w:pPr>
-              <w:jc w:val="center"/>
-            </w:pPr>
-            <w:pPr>
-              <w:jc w:val="start"/>
-              <w:spacing w:before="200"/>
-              <w:pStyle w:val="ImageCaption"/>
-            </w:pPr>
-          </w:p>
-        </w:tc>
-      </w:tr>
-    </w:tbl>
+    <w:p>
+      <w:pPr>
+        <w:pStyle w:val="FirstParagraph"/>
+      </w:pPr>
+      <w:r>
+        <w:drawing>
+          <wp:inline>
+            <wp:extent cx="2857500" cy="2857500"/>
+            <wp:effectExtent b="0" l="0" r="0" t="0"/>
+            <wp:docPr descr="" title="" id="21" name="Picture"/>
+            <a:graphic>
+              <a:graphicData uri="http://schemas.openxmlformats.org/drawingml/2006/picture">
+                <pic:pic>
+                  <pic:nvPicPr>
+                    <pic:cNvPr descr="sprout_logo_blue.jpg" id="22" name="Picture"/>
+                    <pic:cNvPicPr>
+                      <a:picLocks noChangeArrowheads="1" noChangeAspect="1"/>
+                    </pic:cNvPicPr>
+                  </pic:nvPicPr>
+                  <pic:blipFill>
+                    <a:blip r:embed="rId20"/>
+                    <a:stretch>
+                      <a:fillRect/>
+                    </a:stretch>
+                  </pic:blipFill>
+                  <pic:spPr bwMode="auto">
+                    <a:xfrm>
+                      <a:off x="0" y="0"/>
+                      <a:ext cx="2857500" cy="2857500"/>
+                    </a:xfrm>
+                    <a:prstGeom prst="rect">
+                      <a:avLst/>
+                    </a:prstGeom>
+                    <a:noFill/>
+                    <a:ln w="9525">
+                      <a:noFill/>
+                      <a:headEnd/>
+                      <a:tailEnd/>
+                    </a:ln>
+                  </pic:spPr>
+                </pic:pic>
+              </a:graphicData>
+            </a:graphic>
+          </wp:inline>
+        </w:drawing>
+      </w:r>
+    </w:p>
     <w:p>
       <w:pPr>
         <w:pStyle w:val="BodyText"/>
@@ -771,6 +745,25 @@
       <w:jc w:val="center"/>
     </w:pPr>
   </w:style>
+  <w:style w:customStyle="1" w:styleId="AbstractTitle" w:type="paragraph">
+    <w:name w:val="Abstract Title"/>
+    <w:basedOn w:val="Normal"/>
+    <w:next w:val="Abstract"/>
+    <w:qFormat/>
+    <w:pPr>
+      <w:keepNext/>
+      <w:keepLines/>
+      <w:jc w:val="center"/>
+      <w:spacing w:after="0" w:before="300"/>
+    </w:pPr>
+    <w:rPr>
+      <w:sz w:val="20"/>
+      <w:szCs w:val="20"/>
+      <w:b/>
+      <w:color w:val="345A8A"/>
+      &gt;
+    </w:rPr>
+  </w:style>
   <w:style w:customStyle="1" w:styleId="Abstract" w:type="paragraph">
     <w:name w:val="Abstract"/>
     <w:basedOn w:val="Normal"/>
@@ -779,7 +772,7 @@
     <w:pPr>
       <w:keepNext/>
       <w:keepLines/>
-      <w:spacing w:after="300" w:before="300"/>
+      <w:spacing w:after="300" w:before="100"/>
     </w:pPr>
     <w:rPr>
       <w:sz w:val="20"/>
@@ -1001,6 +994,18 @@
     <w:uiPriority w:val="9"/>
     <w:unhideWhenUsed/>
     <w:qFormat/>
+  </w:style>
+  <w:style w:styleId="FootnoteBlockText" w:type="paragraph">
+    <w:name w:val="Footnote Block Text"/>
+    <w:basedOn w:val="Footnote Text"/>
+    <w:next w:val="Footnote Text"/>
+    <w:uiPriority w:val="9"/>
+    <w:unhideWhenUsed/>
+    <w:qFormat/>
+    <w:pPr>
+      <w:spacing w:after="100" w:before="100"/>
+      <w:ind w:firstLine="0" w:left="480" w:right="480"/>
+    </w:pPr>
   </w:style>
   <w:style w:default="1" w:styleId="DefaultParagraphFont" w:type="character">
     <w:name w:val="Default Paragraph Font"/>

</xml_diff>

<commit_message>
Comic 02: re-render webistes (#34)
</commit_message>
<xml_diff>
--- a/docs/teaching/SPROuT/SPROuT_flyer.docx
+++ b/docs/teaching/SPROuT/SPROuT_flyer.docx
@@ -58,53 +58,79 @@
         <w:t xml:space="preserve">Teamwork</w:t>
       </w:r>
     </w:p>
-    <w:p>
-      <w:pPr>
-        <w:pStyle w:val="FirstParagraph"/>
-      </w:pPr>
-      <w:r>
-        <w:drawing>
-          <wp:inline>
-            <wp:extent cx="2857500" cy="2857500"/>
-            <wp:effectExtent b="0" l="0" r="0" t="0"/>
-            <wp:docPr descr="" title="" id="21" name="Picture"/>
-            <a:graphic>
-              <a:graphicData uri="http://schemas.openxmlformats.org/drawingml/2006/picture">
-                <pic:pic>
-                  <pic:nvPicPr>
-                    <pic:cNvPr descr="sprout_logo_blue.jpg" id="22" name="Picture"/>
-                    <pic:cNvPicPr>
-                      <a:picLocks noChangeArrowheads="1" noChangeAspect="1"/>
-                    </pic:cNvPicPr>
-                  </pic:nvPicPr>
-                  <pic:blipFill>
-                    <a:blip r:embed="rId20"/>
-                    <a:stretch>
-                      <a:fillRect/>
-                    </a:stretch>
-                  </pic:blipFill>
-                  <pic:spPr bwMode="auto">
-                    <a:xfrm>
-                      <a:off x="0" y="0"/>
-                      <a:ext cx="2857500" cy="2857500"/>
-                    </a:xfrm>
-                    <a:prstGeom prst="rect">
-                      <a:avLst/>
-                    </a:prstGeom>
-                    <a:noFill/>
-                    <a:ln w="9525">
-                      <a:noFill/>
-                      <a:headEnd/>
-                      <a:tailEnd/>
-                    </a:ln>
-                  </pic:spPr>
-                </pic:pic>
-              </a:graphicData>
-            </a:graphic>
-          </wp:inline>
-        </w:drawing>
-      </w:r>
-    </w:p>
+    <w:tbl>
+      <w:tblPr>
+        <w:tblStyle w:val="Table"/>
+        <w:tblW w:type="pct" w:w="5000"/>
+        <w:tblLook w:firstRow="0" w:lastRow="0" w:firstColumn="0" w:lastColumn="0" w:noHBand="0" w:noVBand="0" w:val="0000"/>
+        <w:jc w:val="start"/>
+      </w:tblPr>
+      <w:tblGrid>
+        <w:gridCol w:w="7920"/>
+      </w:tblGrid>
+      <w:tr>
+        <w:tc>
+          <w:tcPr/>
+          <w:p>
+            <w:pPr>
+              <w:jc w:val="center"/>
+            </w:pPr>
+            <w:r>
+              <w:drawing>
+                <wp:inline>
+                  <wp:extent cx="2857500" cy="2857500"/>
+                  <wp:effectExtent b="0" l="0" r="0" t="0"/>
+                  <wp:docPr descr="" title="" id="21" name="Picture"/>
+                  <a:graphic>
+                    <a:graphicData uri="http://schemas.openxmlformats.org/drawingml/2006/picture">
+                      <pic:pic>
+                        <pic:nvPicPr>
+                          <pic:cNvPr descr="sprout_logo_blue.jpg" id="22" name="Picture"/>
+                          <pic:cNvPicPr>
+                            <a:picLocks noChangeArrowheads="1" noChangeAspect="1"/>
+                          </pic:cNvPicPr>
+                        </pic:nvPicPr>
+                        <pic:blipFill>
+                          <a:blip r:embed="rId20"/>
+                          <a:stretch>
+                            <a:fillRect/>
+                          </a:stretch>
+                        </pic:blipFill>
+                        <pic:spPr bwMode="auto">
+                          <a:xfrm>
+                            <a:off x="0" y="0"/>
+                            <a:ext cx="2857500" cy="2857500"/>
+                          </a:xfrm>
+                          <a:prstGeom prst="rect">
+                            <a:avLst/>
+                          </a:prstGeom>
+                          <a:noFill/>
+                          <a:ln w="9525">
+                            <a:noFill/>
+                            <a:headEnd/>
+                            <a:tailEnd/>
+                          </a:ln>
+                        </pic:spPr>
+                      </pic:pic>
+                    </a:graphicData>
+                  </a:graphic>
+                </wp:inline>
+              </w:drawing>
+            </w:r>
+          </w:p>
+          <w:p>
+            <w:pPr>
+              <w:jc w:val="center"/>
+            </w:pPr>
+            <w:pPr>
+              <w:jc w:val="start"/>
+              <w:spacing w:before="200"/>
+              <w:pStyle w:val="ImageCaption"/>
+            </w:pPr>
+          </w:p>
+        </w:tc>
+      </w:tr>
+    </w:tbl>
     <w:p>
       <w:pPr>
         <w:pStyle w:val="BodyText"/>
@@ -745,34 +771,15 @@
       <w:jc w:val="center"/>
     </w:pPr>
   </w:style>
-  <w:style w:customStyle="1" w:styleId="AbstractTitle" w:type="paragraph">
-    <w:name w:val="Abstract Title"/>
-    <w:basedOn w:val="Normal"/>
-    <w:next w:val="Abstract"/>
+  <w:style w:customStyle="1" w:styleId="Abstract" w:type="paragraph">
+    <w:name w:val="Abstract"/>
+    <w:basedOn w:val="Normal"/>
+    <w:next w:val="BodyText"/>
     <w:qFormat/>
     <w:pPr>
       <w:keepNext/>
       <w:keepLines/>
-      <w:jc w:val="center"/>
-      <w:spacing w:after="0" w:before="300"/>
-    </w:pPr>
-    <w:rPr>
-      <w:sz w:val="20"/>
-      <w:szCs w:val="20"/>
-      <w:b/>
-      <w:color w:val="345A8A"/>
-      &gt;
-    </w:rPr>
-  </w:style>
-  <w:style w:customStyle="1" w:styleId="Abstract" w:type="paragraph">
-    <w:name w:val="Abstract"/>
-    <w:basedOn w:val="Normal"/>
-    <w:next w:val="BodyText"/>
-    <w:qFormat/>
-    <w:pPr>
-      <w:keepNext/>
-      <w:keepLines/>
-      <w:spacing w:after="300" w:before="100"/>
+      <w:spacing w:after="300" w:before="300"/>
     </w:pPr>
     <w:rPr>
       <w:sz w:val="20"/>
@@ -994,18 +1001,6 @@
     <w:uiPriority w:val="9"/>
     <w:unhideWhenUsed/>
     <w:qFormat/>
-  </w:style>
-  <w:style w:styleId="FootnoteBlockText" w:type="paragraph">
-    <w:name w:val="Footnote Block Text"/>
-    <w:basedOn w:val="Footnote Text"/>
-    <w:next w:val="Footnote Text"/>
-    <w:uiPriority w:val="9"/>
-    <w:unhideWhenUsed/>
-    <w:qFormat/>
-    <w:pPr>
-      <w:spacing w:after="100" w:before="100"/>
-      <w:ind w:firstLine="0" w:left="480" w:right="480"/>
-    </w:pPr>
   </w:style>
   <w:style w:default="1" w:styleId="DefaultParagraphFont" w:type="character">
     <w:name w:val="Default Paragraph Font"/>

</xml_diff>

<commit_message>
CV: update to 17.07.2024
</commit_message>
<xml_diff>
--- a/docs/teaching/SPROuT/SPROuT_flyer.docx
+++ b/docs/teaching/SPROuT/SPROuT_flyer.docx
@@ -58,79 +58,53 @@
         <w:t xml:space="preserve">Teamwork</w:t>
       </w:r>
     </w:p>
-    <w:tbl>
-      <w:tblPr>
-        <w:tblStyle w:val="Table"/>
-        <w:tblW w:type="pct" w:w="5000"/>
-        <w:tblLook w:firstRow="0" w:lastRow="0" w:firstColumn="0" w:lastColumn="0" w:noHBand="0" w:noVBand="0" w:val="0000"/>
-        <w:jc w:val="start"/>
-      </w:tblPr>
-      <w:tblGrid>
-        <w:gridCol w:w="7920"/>
-      </w:tblGrid>
-      <w:tr>
-        <w:tc>
-          <w:tcPr/>
-          <w:p>
-            <w:pPr>
-              <w:jc w:val="center"/>
-            </w:pPr>
-            <w:r>
-              <w:drawing>
-                <wp:inline>
-                  <wp:extent cx="2857500" cy="2857500"/>
-                  <wp:effectExtent b="0" l="0" r="0" t="0"/>
-                  <wp:docPr descr="" title="" id="21" name="Picture"/>
-                  <a:graphic>
-                    <a:graphicData uri="http://schemas.openxmlformats.org/drawingml/2006/picture">
-                      <pic:pic>
-                        <pic:nvPicPr>
-                          <pic:cNvPr descr="sprout_logo_blue.jpg" id="22" name="Picture"/>
-                          <pic:cNvPicPr>
-                            <a:picLocks noChangeArrowheads="1" noChangeAspect="1"/>
-                          </pic:cNvPicPr>
-                        </pic:nvPicPr>
-                        <pic:blipFill>
-                          <a:blip r:embed="rId20"/>
-                          <a:stretch>
-                            <a:fillRect/>
-                          </a:stretch>
-                        </pic:blipFill>
-                        <pic:spPr bwMode="auto">
-                          <a:xfrm>
-                            <a:off x="0" y="0"/>
-                            <a:ext cx="2857500" cy="2857500"/>
-                          </a:xfrm>
-                          <a:prstGeom prst="rect">
-                            <a:avLst/>
-                          </a:prstGeom>
-                          <a:noFill/>
-                          <a:ln w="9525">
-                            <a:noFill/>
-                            <a:headEnd/>
-                            <a:tailEnd/>
-                          </a:ln>
-                        </pic:spPr>
-                      </pic:pic>
-                    </a:graphicData>
-                  </a:graphic>
-                </wp:inline>
-              </w:drawing>
-            </w:r>
-          </w:p>
-          <w:p>
-            <w:pPr>
-              <w:jc w:val="center"/>
-            </w:pPr>
-            <w:pPr>
-              <w:jc w:val="start"/>
-              <w:spacing w:before="200"/>
-              <w:pStyle w:val="ImageCaption"/>
-            </w:pPr>
-          </w:p>
-        </w:tc>
-      </w:tr>
-    </w:tbl>
+    <w:p>
+      <w:pPr>
+        <w:pStyle w:val="FirstParagraph"/>
+      </w:pPr>
+      <w:r>
+        <w:drawing>
+          <wp:inline>
+            <wp:extent cx="2857500" cy="2857500"/>
+            <wp:effectExtent b="0" l="0" r="0" t="0"/>
+            <wp:docPr descr="" title="" id="21" name="Picture"/>
+            <a:graphic>
+              <a:graphicData uri="http://schemas.openxmlformats.org/drawingml/2006/picture">
+                <pic:pic>
+                  <pic:nvPicPr>
+                    <pic:cNvPr descr="sprout_logo_blue.jpg" id="22" name="Picture"/>
+                    <pic:cNvPicPr>
+                      <a:picLocks noChangeArrowheads="1" noChangeAspect="1"/>
+                    </pic:cNvPicPr>
+                  </pic:nvPicPr>
+                  <pic:blipFill>
+                    <a:blip r:embed="rId20"/>
+                    <a:stretch>
+                      <a:fillRect/>
+                    </a:stretch>
+                  </pic:blipFill>
+                  <pic:spPr bwMode="auto">
+                    <a:xfrm>
+                      <a:off x="0" y="0"/>
+                      <a:ext cx="2857500" cy="2857500"/>
+                    </a:xfrm>
+                    <a:prstGeom prst="rect">
+                      <a:avLst/>
+                    </a:prstGeom>
+                    <a:noFill/>
+                    <a:ln w="9525">
+                      <a:noFill/>
+                      <a:headEnd/>
+                      <a:tailEnd/>
+                    </a:ln>
+                  </pic:spPr>
+                </pic:pic>
+              </a:graphicData>
+            </a:graphic>
+          </wp:inline>
+        </w:drawing>
+      </w:r>
+    </w:p>
     <w:p>
       <w:pPr>
         <w:pStyle w:val="BodyText"/>
@@ -771,6 +745,25 @@
       <w:jc w:val="center"/>
     </w:pPr>
   </w:style>
+  <w:style w:customStyle="1" w:styleId="AbstractTitle" w:type="paragraph">
+    <w:name w:val="Abstract Title"/>
+    <w:basedOn w:val="Normal"/>
+    <w:next w:val="Abstract"/>
+    <w:qFormat/>
+    <w:pPr>
+      <w:keepNext/>
+      <w:keepLines/>
+      <w:jc w:val="center"/>
+      <w:spacing w:after="0" w:before="300"/>
+    </w:pPr>
+    <w:rPr>
+      <w:sz w:val="20"/>
+      <w:szCs w:val="20"/>
+      <w:b/>
+      <w:color w:val="345A8A"/>
+      &gt;
+    </w:rPr>
+  </w:style>
   <w:style w:customStyle="1" w:styleId="Abstract" w:type="paragraph">
     <w:name w:val="Abstract"/>
     <w:basedOn w:val="Normal"/>
@@ -779,7 +772,7 @@
     <w:pPr>
       <w:keepNext/>
       <w:keepLines/>
-      <w:spacing w:after="300" w:before="300"/>
+      <w:spacing w:after="300" w:before="100"/>
     </w:pPr>
     <w:rPr>
       <w:sz w:val="20"/>
@@ -1001,6 +994,18 @@
     <w:uiPriority w:val="9"/>
     <w:unhideWhenUsed/>
     <w:qFormat/>
+  </w:style>
+  <w:style w:styleId="FootnoteBlockText" w:type="paragraph">
+    <w:name w:val="Footnote Block Text"/>
+    <w:basedOn w:val="Footnote Text"/>
+    <w:next w:val="Footnote Text"/>
+    <w:uiPriority w:val="9"/>
+    <w:unhideWhenUsed/>
+    <w:qFormat/>
+    <w:pPr>
+      <w:spacing w:after="100" w:before="100"/>
+      <w:ind w:firstLine="0" w:left="480" w:right="480"/>
+    </w:pPr>
   </w:style>
   <w:style w:default="1" w:styleId="DefaultParagraphFont" w:type="character">
     <w:name w:val="Default Paragraph Font"/>

</xml_diff>

<commit_message>
CV: update to 17.07.2024 (#38)
</commit_message>
<xml_diff>
--- a/docs/teaching/SPROuT/SPROuT_flyer.docx
+++ b/docs/teaching/SPROuT/SPROuT_flyer.docx
@@ -58,79 +58,53 @@
         <w:t xml:space="preserve">Teamwork</w:t>
       </w:r>
     </w:p>
-    <w:tbl>
-      <w:tblPr>
-        <w:tblStyle w:val="Table"/>
-        <w:tblW w:type="pct" w:w="5000"/>
-        <w:tblLook w:firstRow="0" w:lastRow="0" w:firstColumn="0" w:lastColumn="0" w:noHBand="0" w:noVBand="0" w:val="0000"/>
-        <w:jc w:val="start"/>
-      </w:tblPr>
-      <w:tblGrid>
-        <w:gridCol w:w="7920"/>
-      </w:tblGrid>
-      <w:tr>
-        <w:tc>
-          <w:tcPr/>
-          <w:p>
-            <w:pPr>
-              <w:jc w:val="center"/>
-            </w:pPr>
-            <w:r>
-              <w:drawing>
-                <wp:inline>
-                  <wp:extent cx="2857500" cy="2857500"/>
-                  <wp:effectExtent b="0" l="0" r="0" t="0"/>
-                  <wp:docPr descr="" title="" id="21" name="Picture"/>
-                  <a:graphic>
-                    <a:graphicData uri="http://schemas.openxmlformats.org/drawingml/2006/picture">
-                      <pic:pic>
-                        <pic:nvPicPr>
-                          <pic:cNvPr descr="sprout_logo_blue.jpg" id="22" name="Picture"/>
-                          <pic:cNvPicPr>
-                            <a:picLocks noChangeArrowheads="1" noChangeAspect="1"/>
-                          </pic:cNvPicPr>
-                        </pic:nvPicPr>
-                        <pic:blipFill>
-                          <a:blip r:embed="rId20"/>
-                          <a:stretch>
-                            <a:fillRect/>
-                          </a:stretch>
-                        </pic:blipFill>
-                        <pic:spPr bwMode="auto">
-                          <a:xfrm>
-                            <a:off x="0" y="0"/>
-                            <a:ext cx="2857500" cy="2857500"/>
-                          </a:xfrm>
-                          <a:prstGeom prst="rect">
-                            <a:avLst/>
-                          </a:prstGeom>
-                          <a:noFill/>
-                          <a:ln w="9525">
-                            <a:noFill/>
-                            <a:headEnd/>
-                            <a:tailEnd/>
-                          </a:ln>
-                        </pic:spPr>
-                      </pic:pic>
-                    </a:graphicData>
-                  </a:graphic>
-                </wp:inline>
-              </w:drawing>
-            </w:r>
-          </w:p>
-          <w:p>
-            <w:pPr>
-              <w:jc w:val="center"/>
-            </w:pPr>
-            <w:pPr>
-              <w:jc w:val="start"/>
-              <w:spacing w:before="200"/>
-              <w:pStyle w:val="ImageCaption"/>
-            </w:pPr>
-          </w:p>
-        </w:tc>
-      </w:tr>
-    </w:tbl>
+    <w:p>
+      <w:pPr>
+        <w:pStyle w:val="FirstParagraph"/>
+      </w:pPr>
+      <w:r>
+        <w:drawing>
+          <wp:inline>
+            <wp:extent cx="2857500" cy="2857500"/>
+            <wp:effectExtent b="0" l="0" r="0" t="0"/>
+            <wp:docPr descr="" title="" id="21" name="Picture"/>
+            <a:graphic>
+              <a:graphicData uri="http://schemas.openxmlformats.org/drawingml/2006/picture">
+                <pic:pic>
+                  <pic:nvPicPr>
+                    <pic:cNvPr descr="sprout_logo_blue.jpg" id="22" name="Picture"/>
+                    <pic:cNvPicPr>
+                      <a:picLocks noChangeArrowheads="1" noChangeAspect="1"/>
+                    </pic:cNvPicPr>
+                  </pic:nvPicPr>
+                  <pic:blipFill>
+                    <a:blip r:embed="rId20"/>
+                    <a:stretch>
+                      <a:fillRect/>
+                    </a:stretch>
+                  </pic:blipFill>
+                  <pic:spPr bwMode="auto">
+                    <a:xfrm>
+                      <a:off x="0" y="0"/>
+                      <a:ext cx="2857500" cy="2857500"/>
+                    </a:xfrm>
+                    <a:prstGeom prst="rect">
+                      <a:avLst/>
+                    </a:prstGeom>
+                    <a:noFill/>
+                    <a:ln w="9525">
+                      <a:noFill/>
+                      <a:headEnd/>
+                      <a:tailEnd/>
+                    </a:ln>
+                  </pic:spPr>
+                </pic:pic>
+              </a:graphicData>
+            </a:graphic>
+          </wp:inline>
+        </w:drawing>
+      </w:r>
+    </w:p>
     <w:p>
       <w:pPr>
         <w:pStyle w:val="BodyText"/>
@@ -771,6 +745,25 @@
       <w:jc w:val="center"/>
     </w:pPr>
   </w:style>
+  <w:style w:customStyle="1" w:styleId="AbstractTitle" w:type="paragraph">
+    <w:name w:val="Abstract Title"/>
+    <w:basedOn w:val="Normal"/>
+    <w:next w:val="Abstract"/>
+    <w:qFormat/>
+    <w:pPr>
+      <w:keepNext/>
+      <w:keepLines/>
+      <w:jc w:val="center"/>
+      <w:spacing w:after="0" w:before="300"/>
+    </w:pPr>
+    <w:rPr>
+      <w:sz w:val="20"/>
+      <w:szCs w:val="20"/>
+      <w:b/>
+      <w:color w:val="345A8A"/>
+      &gt;
+    </w:rPr>
+  </w:style>
   <w:style w:customStyle="1" w:styleId="Abstract" w:type="paragraph">
     <w:name w:val="Abstract"/>
     <w:basedOn w:val="Normal"/>
@@ -779,7 +772,7 @@
     <w:pPr>
       <w:keepNext/>
       <w:keepLines/>
-      <w:spacing w:after="300" w:before="300"/>
+      <w:spacing w:after="300" w:before="100"/>
     </w:pPr>
     <w:rPr>
       <w:sz w:val="20"/>
@@ -1001,6 +994,18 @@
     <w:uiPriority w:val="9"/>
     <w:unhideWhenUsed/>
     <w:qFormat/>
+  </w:style>
+  <w:style w:styleId="FootnoteBlockText" w:type="paragraph">
+    <w:name w:val="Footnote Block Text"/>
+    <w:basedOn w:val="Footnote Text"/>
+    <w:next w:val="Footnote Text"/>
+    <w:uiPriority w:val="9"/>
+    <w:unhideWhenUsed/>
+    <w:qFormat/>
+    <w:pPr>
+      <w:spacing w:after="100" w:before="100"/>
+      <w:ind w:firstLine="0" w:left="480" w:right="480"/>
+    </w:pPr>
   </w:style>
   <w:style w:default="1" w:styleId="DefaultParagraphFont" w:type="character">
     <w:name w:val="Default Paragraph Font"/>

</xml_diff>

<commit_message>
Teaching: specify months for SPROuT and CodeFest (#39)
</commit_message>
<xml_diff>
--- a/docs/teaching/SPROuT/SPROuT_flyer.docx
+++ b/docs/teaching/SPROuT/SPROuT_flyer.docx
@@ -58,53 +58,79 @@
         <w:t xml:space="preserve">Teamwork</w:t>
       </w:r>
     </w:p>
-    <w:p>
-      <w:pPr>
-        <w:pStyle w:val="FirstParagraph"/>
-      </w:pPr>
-      <w:r>
-        <w:drawing>
-          <wp:inline>
-            <wp:extent cx="2857500" cy="2857500"/>
-            <wp:effectExtent b="0" l="0" r="0" t="0"/>
-            <wp:docPr descr="" title="" id="21" name="Picture"/>
-            <a:graphic>
-              <a:graphicData uri="http://schemas.openxmlformats.org/drawingml/2006/picture">
-                <pic:pic>
-                  <pic:nvPicPr>
-                    <pic:cNvPr descr="sprout_logo_blue.jpg" id="22" name="Picture"/>
-                    <pic:cNvPicPr>
-                      <a:picLocks noChangeArrowheads="1" noChangeAspect="1"/>
-                    </pic:cNvPicPr>
-                  </pic:nvPicPr>
-                  <pic:blipFill>
-                    <a:blip r:embed="rId20"/>
-                    <a:stretch>
-                      <a:fillRect/>
-                    </a:stretch>
-                  </pic:blipFill>
-                  <pic:spPr bwMode="auto">
-                    <a:xfrm>
-                      <a:off x="0" y="0"/>
-                      <a:ext cx="2857500" cy="2857500"/>
-                    </a:xfrm>
-                    <a:prstGeom prst="rect">
-                      <a:avLst/>
-                    </a:prstGeom>
-                    <a:noFill/>
-                    <a:ln w="9525">
-                      <a:noFill/>
-                      <a:headEnd/>
-                      <a:tailEnd/>
-                    </a:ln>
-                  </pic:spPr>
-                </pic:pic>
-              </a:graphicData>
-            </a:graphic>
-          </wp:inline>
-        </w:drawing>
-      </w:r>
-    </w:p>
+    <w:tbl>
+      <w:tblPr>
+        <w:tblStyle w:val="Table"/>
+        <w:tblW w:type="pct" w:w="5000"/>
+        <w:tblLook w:firstRow="0" w:lastRow="0" w:firstColumn="0" w:lastColumn="0" w:noHBand="0" w:noVBand="0" w:val="0000"/>
+        <w:jc w:val="start"/>
+      </w:tblPr>
+      <w:tblGrid>
+        <w:gridCol w:w="7920"/>
+      </w:tblGrid>
+      <w:tr>
+        <w:tc>
+          <w:tcPr/>
+          <w:p>
+            <w:pPr>
+              <w:jc w:val="center"/>
+            </w:pPr>
+            <w:r>
+              <w:drawing>
+                <wp:inline>
+                  <wp:extent cx="2857500" cy="2857500"/>
+                  <wp:effectExtent b="0" l="0" r="0" t="0"/>
+                  <wp:docPr descr="" title="" id="21" name="Picture"/>
+                  <a:graphic>
+                    <a:graphicData uri="http://schemas.openxmlformats.org/drawingml/2006/picture">
+                      <pic:pic>
+                        <pic:nvPicPr>
+                          <pic:cNvPr descr="sprout_logo_blue.jpg" id="22" name="Picture"/>
+                          <pic:cNvPicPr>
+                            <a:picLocks noChangeArrowheads="1" noChangeAspect="1"/>
+                          </pic:cNvPicPr>
+                        </pic:nvPicPr>
+                        <pic:blipFill>
+                          <a:blip r:embed="rId20"/>
+                          <a:stretch>
+                            <a:fillRect/>
+                          </a:stretch>
+                        </pic:blipFill>
+                        <pic:spPr bwMode="auto">
+                          <a:xfrm>
+                            <a:off x="0" y="0"/>
+                            <a:ext cx="2857500" cy="2857500"/>
+                          </a:xfrm>
+                          <a:prstGeom prst="rect">
+                            <a:avLst/>
+                          </a:prstGeom>
+                          <a:noFill/>
+                          <a:ln w="9525">
+                            <a:noFill/>
+                            <a:headEnd/>
+                            <a:tailEnd/>
+                          </a:ln>
+                        </pic:spPr>
+                      </pic:pic>
+                    </a:graphicData>
+                  </a:graphic>
+                </wp:inline>
+              </w:drawing>
+            </w:r>
+          </w:p>
+          <w:p>
+            <w:pPr>
+              <w:jc w:val="center"/>
+            </w:pPr>
+            <w:pPr>
+              <w:jc w:val="start"/>
+              <w:spacing w:before="200"/>
+              <w:pStyle w:val="ImageCaption"/>
+            </w:pPr>
+          </w:p>
+        </w:tc>
+      </w:tr>
+    </w:tbl>
     <w:p>
       <w:pPr>
         <w:pStyle w:val="BodyText"/>
@@ -745,34 +771,15 @@
       <w:jc w:val="center"/>
     </w:pPr>
   </w:style>
-  <w:style w:customStyle="1" w:styleId="AbstractTitle" w:type="paragraph">
-    <w:name w:val="Abstract Title"/>
-    <w:basedOn w:val="Normal"/>
-    <w:next w:val="Abstract"/>
+  <w:style w:customStyle="1" w:styleId="Abstract" w:type="paragraph">
+    <w:name w:val="Abstract"/>
+    <w:basedOn w:val="Normal"/>
+    <w:next w:val="BodyText"/>
     <w:qFormat/>
     <w:pPr>
       <w:keepNext/>
       <w:keepLines/>
-      <w:jc w:val="center"/>
-      <w:spacing w:after="0" w:before="300"/>
-    </w:pPr>
-    <w:rPr>
-      <w:sz w:val="20"/>
-      <w:szCs w:val="20"/>
-      <w:b/>
-      <w:color w:val="345A8A"/>
-      &gt;
-    </w:rPr>
-  </w:style>
-  <w:style w:customStyle="1" w:styleId="Abstract" w:type="paragraph">
-    <w:name w:val="Abstract"/>
-    <w:basedOn w:val="Normal"/>
-    <w:next w:val="BodyText"/>
-    <w:qFormat/>
-    <w:pPr>
-      <w:keepNext/>
-      <w:keepLines/>
-      <w:spacing w:after="300" w:before="100"/>
+      <w:spacing w:after="300" w:before="300"/>
     </w:pPr>
     <w:rPr>
       <w:sz w:val="20"/>
@@ -994,18 +1001,6 @@
     <w:uiPriority w:val="9"/>
     <w:unhideWhenUsed/>
     <w:qFormat/>
-  </w:style>
-  <w:style w:styleId="FootnoteBlockText" w:type="paragraph">
-    <w:name w:val="Footnote Block Text"/>
-    <w:basedOn w:val="Footnote Text"/>
-    <w:next w:val="Footnote Text"/>
-    <w:uiPriority w:val="9"/>
-    <w:unhideWhenUsed/>
-    <w:qFormat/>
-    <w:pPr>
-      <w:spacing w:after="100" w:before="100"/>
-      <w:ind w:firstLine="0" w:left="480" w:right="480"/>
-    </w:pPr>
   </w:style>
   <w:style w:default="1" w:styleId="DefaultParagraphFont" w:type="character">
     <w:name w:val="Default Paragraph Font"/>

</xml_diff>

<commit_message>
SPROuT: specify the time of course
</commit_message>
<xml_diff>
--- a/docs/teaching/SPROuT/SPROuT_flyer.docx
+++ b/docs/teaching/SPROuT/SPROuT_flyer.docx
@@ -58,79 +58,53 @@
         <w:t xml:space="preserve">Teamwork</w:t>
       </w:r>
     </w:p>
-    <w:tbl>
-      <w:tblPr>
-        <w:tblStyle w:val="Table"/>
-        <w:tblW w:type="pct" w:w="5000"/>
-        <w:tblLook w:firstRow="0" w:lastRow="0" w:firstColumn="0" w:lastColumn="0" w:noHBand="0" w:noVBand="0" w:val="0000"/>
-        <w:jc w:val="start"/>
-      </w:tblPr>
-      <w:tblGrid>
-        <w:gridCol w:w="7920"/>
-      </w:tblGrid>
-      <w:tr>
-        <w:tc>
-          <w:tcPr/>
-          <w:p>
-            <w:pPr>
-              <w:jc w:val="center"/>
-            </w:pPr>
-            <w:r>
-              <w:drawing>
-                <wp:inline>
-                  <wp:extent cx="2857500" cy="2857500"/>
-                  <wp:effectExtent b="0" l="0" r="0" t="0"/>
-                  <wp:docPr descr="" title="" id="21" name="Picture"/>
-                  <a:graphic>
-                    <a:graphicData uri="http://schemas.openxmlformats.org/drawingml/2006/picture">
-                      <pic:pic>
-                        <pic:nvPicPr>
-                          <pic:cNvPr descr="sprout_logo_blue.jpg" id="22" name="Picture"/>
-                          <pic:cNvPicPr>
-                            <a:picLocks noChangeArrowheads="1" noChangeAspect="1"/>
-                          </pic:cNvPicPr>
-                        </pic:nvPicPr>
-                        <pic:blipFill>
-                          <a:blip r:embed="rId20"/>
-                          <a:stretch>
-                            <a:fillRect/>
-                          </a:stretch>
-                        </pic:blipFill>
-                        <pic:spPr bwMode="auto">
-                          <a:xfrm>
-                            <a:off x="0" y="0"/>
-                            <a:ext cx="2857500" cy="2857500"/>
-                          </a:xfrm>
-                          <a:prstGeom prst="rect">
-                            <a:avLst/>
-                          </a:prstGeom>
-                          <a:noFill/>
-                          <a:ln w="9525">
-                            <a:noFill/>
-                            <a:headEnd/>
-                            <a:tailEnd/>
-                          </a:ln>
-                        </pic:spPr>
-                      </pic:pic>
-                    </a:graphicData>
-                  </a:graphic>
-                </wp:inline>
-              </w:drawing>
-            </w:r>
-          </w:p>
-          <w:p>
-            <w:pPr>
-              <w:jc w:val="center"/>
-            </w:pPr>
-            <w:pPr>
-              <w:jc w:val="start"/>
-              <w:spacing w:before="200"/>
-              <w:pStyle w:val="ImageCaption"/>
-            </w:pPr>
-          </w:p>
-        </w:tc>
-      </w:tr>
-    </w:tbl>
+    <w:p>
+      <w:pPr>
+        <w:pStyle w:val="FirstParagraph"/>
+      </w:pPr>
+      <w:r>
+        <w:drawing>
+          <wp:inline>
+            <wp:extent cx="2857500" cy="2857500"/>
+            <wp:effectExtent b="0" l="0" r="0" t="0"/>
+            <wp:docPr descr="" title="" id="21" name="Picture"/>
+            <a:graphic>
+              <a:graphicData uri="http://schemas.openxmlformats.org/drawingml/2006/picture">
+                <pic:pic>
+                  <pic:nvPicPr>
+                    <pic:cNvPr descr="sprout_logo_blue.jpg" id="22" name="Picture"/>
+                    <pic:cNvPicPr>
+                      <a:picLocks noChangeArrowheads="1" noChangeAspect="1"/>
+                    </pic:cNvPicPr>
+                  </pic:nvPicPr>
+                  <pic:blipFill>
+                    <a:blip r:embed="rId20"/>
+                    <a:stretch>
+                      <a:fillRect/>
+                    </a:stretch>
+                  </pic:blipFill>
+                  <pic:spPr bwMode="auto">
+                    <a:xfrm>
+                      <a:off x="0" y="0"/>
+                      <a:ext cx="2857500" cy="2857500"/>
+                    </a:xfrm>
+                    <a:prstGeom prst="rect">
+                      <a:avLst/>
+                    </a:prstGeom>
+                    <a:noFill/>
+                    <a:ln w="9525">
+                      <a:noFill/>
+                      <a:headEnd/>
+                      <a:tailEnd/>
+                    </a:ln>
+                  </pic:spPr>
+                </pic:pic>
+              </a:graphicData>
+            </a:graphic>
+          </wp:inline>
+        </w:drawing>
+      </w:r>
+    </w:p>
     <w:p>
       <w:pPr>
         <w:pStyle w:val="BodyText"/>
@@ -143,8 +117,8 @@
       </w:r>
       <w:r>
         <w:rPr>
+          <w:b/>
           <w:bCs/>
-          <w:b/>
         </w:rPr>
         <w:t xml:space="preserve">Open Science, Version Control, and Team Collaboration</w:t>
       </w:r>
@@ -163,35 +137,35 @@
     </w:p>
     <w:p>
       <w:pPr>
+        <w:pStyle w:val="Compact"/>
         <w:numPr>
           <w:ilvl w:val="0"/>
           <w:numId w:val="1001"/>
         </w:numPr>
+      </w:pPr>
+      <w:r>
+        <w:t xml:space="preserve">Losing track of all the different versions of a document?</w:t>
+      </w:r>
+    </w:p>
+    <w:p>
+      <w:pPr>
         <w:pStyle w:val="Compact"/>
-      </w:pPr>
-      <w:r>
-        <w:t xml:space="preserve">Losing track of all the different versions of a document?</w:t>
-      </w:r>
-    </w:p>
-    <w:p>
-      <w:pPr>
         <w:numPr>
           <w:ilvl w:val="0"/>
           <w:numId w:val="1001"/>
         </w:numPr>
+      </w:pPr>
+      <w:r>
+        <w:t xml:space="preserve">Unsure how to better organise your files, code, analyses, results, and texts?</w:t>
+      </w:r>
+    </w:p>
+    <w:p>
+      <w:pPr>
         <w:pStyle w:val="Compact"/>
-      </w:pPr>
-      <w:r>
-        <w:t xml:space="preserve">Unsure how to better organise your files, code, analyses, results, and texts?</w:t>
-      </w:r>
-    </w:p>
-    <w:p>
-      <w:pPr>
         <w:numPr>
           <w:ilvl w:val="0"/>
           <w:numId w:val="1001"/>
         </w:numPr>
-        <w:pStyle w:val="Compact"/>
       </w:pPr>
       <w:r>
         <w:t xml:space="preserve">Would you love to involve a collaborator, but explaining your project structure is overwhelming?</w:t>
@@ -219,11 +193,11 @@
     </w:p>
     <w:p>
       <w:pPr>
+        <w:pStyle w:val="Compact"/>
         <w:numPr>
           <w:ilvl w:val="0"/>
           <w:numId w:val="1002"/>
         </w:numPr>
-        <w:pStyle w:val="Compact"/>
       </w:pPr>
       <w:r>
         <w:t xml:space="preserve">Master the tools for</w:t>
@@ -233,8 +207,8 @@
       </w:r>
       <w:r>
         <w:rPr>
+          <w:b/>
           <w:bCs/>
-          <w:b/>
         </w:rPr>
         <w:t xml:space="preserve">Open Science</w:t>
       </w:r>
@@ -249,8 +223,8 @@
       </w:r>
       <w:r>
         <w:rPr>
+          <w:b/>
           <w:bCs/>
-          <w:b/>
         </w:rPr>
         <w:t xml:space="preserve">Reproducibility</w:t>
       </w:r>
@@ -263,11 +237,11 @@
     </w:p>
     <w:p>
       <w:pPr>
+        <w:pStyle w:val="Compact"/>
         <w:numPr>
           <w:ilvl w:val="0"/>
           <w:numId w:val="1002"/>
         </w:numPr>
-        <w:pStyle w:val="Compact"/>
       </w:pPr>
       <w:r>
         <w:t xml:space="preserve">Gain hands-on experience with</w:t>
@@ -277,8 +251,8 @@
       </w:r>
       <w:r>
         <w:rPr>
+          <w:b/>
           <w:bCs/>
-          <w:b/>
         </w:rPr>
         <w:t xml:space="preserve">Git/GitHub</w:t>
       </w:r>
@@ -291,11 +265,11 @@
     </w:p>
     <w:p>
       <w:pPr>
+        <w:pStyle w:val="Compact"/>
         <w:numPr>
           <w:ilvl w:val="0"/>
           <w:numId w:val="1002"/>
         </w:numPr>
-        <w:pStyle w:val="Compact"/>
       </w:pPr>
       <w:r>
         <w:t xml:space="preserve">Learn</w:t>
@@ -305,8 +279,8 @@
       </w:r>
       <w:r>
         <w:rPr>
+          <w:b/>
           <w:bCs/>
-          <w:b/>
         </w:rPr>
         <w:t xml:space="preserve">collaborative techniques</w:t>
       </w:r>
@@ -319,11 +293,11 @@
     </w:p>
     <w:p>
       <w:pPr>
+        <w:pStyle w:val="Compact"/>
         <w:numPr>
           <w:ilvl w:val="0"/>
           <w:numId w:val="1002"/>
         </w:numPr>
-        <w:pStyle w:val="Compact"/>
       </w:pPr>
       <w:r>
         <w:t xml:space="preserve">Navigate and solve real-world challenges🛠️ in a team setting👥.</w:t>
@@ -341,16 +315,16 @@
     </w:p>
     <w:p>
       <w:pPr>
+        <w:pStyle w:val="Compact"/>
         <w:numPr>
           <w:ilvl w:val="0"/>
           <w:numId w:val="1003"/>
         </w:numPr>
-        <w:pStyle w:val="Compact"/>
       </w:pPr>
       <w:r>
         <w:rPr>
+          <w:b/>
           <w:bCs/>
-          <w:b/>
         </w:rPr>
         <w:t xml:space="preserve">Duration:</w:t>
       </w:r>
@@ -363,16 +337,16 @@
     </w:p>
     <w:p>
       <w:pPr>
+        <w:pStyle w:val="Compact"/>
         <w:numPr>
           <w:ilvl w:val="0"/>
           <w:numId w:val="1003"/>
         </w:numPr>
-        <w:pStyle w:val="Compact"/>
       </w:pPr>
       <w:r>
         <w:rPr>
+          <w:b/>
           <w:bCs/>
-          <w:b/>
         </w:rPr>
         <w:t xml:space="preserve">Credits:</w:t>
       </w:r>
@@ -385,16 +359,16 @@
     </w:p>
     <w:p>
       <w:pPr>
+        <w:pStyle w:val="Compact"/>
         <w:numPr>
           <w:ilvl w:val="0"/>
           <w:numId w:val="1003"/>
         </w:numPr>
-        <w:pStyle w:val="Compact"/>
       </w:pPr>
       <w:r>
         <w:rPr>
+          <w:b/>
           <w:bCs/>
-          <w:b/>
         </w:rPr>
         <w:t xml:space="preserve">SIS Code</w:t>
       </w:r>
@@ -406,8 +380,8 @@
       </w:r>
       <w:r>
         <w:rPr>
+          <w:i/>
           <w:iCs/>
-          <w:i/>
         </w:rPr>
         <w:t xml:space="preserve">MB120C26</w:t>
       </w:r>
@@ -504,14 +478,14 @@
 <file path=word/numbering.xml><?xml version="1.0" encoding="utf-8"?>
 <w:numbering xmlns:w="http://schemas.openxmlformats.org/wordprocessingml/2006/main">
   <w:abstractNum w:abstractNumId="990">
-    <w:nsid w:val="A990"/>
+    <w:nsid w:val="0000A990"/>
     <w:multiLevelType w:val="multilevel"/>
     <w:lvl w:ilvl="0">
       <w:numFmt w:val="bullet"/>
       <w:lvlText w:val=" "/>
       <w:lvlJc w:val="left"/>
       <w:pPr>
-        <w:ind w:left="720" w:hanging="480"/>
+        <w:ind w:left="720" w:hanging="360"/>
       </w:pPr>
     </w:lvl>
     <w:lvl w:ilvl="1">
@@ -519,7 +493,7 @@
       <w:lvlText w:val=" "/>
       <w:lvlJc w:val="left"/>
       <w:pPr>
-        <w:ind w:left="1440" w:hanging="480"/>
+        <w:ind w:left="1440" w:hanging="360"/>
       </w:pPr>
     </w:lvl>
     <w:lvl w:ilvl="2">
@@ -527,7 +501,7 @@
       <w:lvlText w:val=" "/>
       <w:lvlJc w:val="left"/>
       <w:pPr>
-        <w:ind w:left="2160" w:hanging="480"/>
+        <w:ind w:left="2160" w:hanging="360"/>
       </w:pPr>
     </w:lvl>
     <w:lvl w:ilvl="3">
@@ -535,7 +509,7 @@
       <w:lvlText w:val=" "/>
       <w:lvlJc w:val="left"/>
       <w:pPr>
-        <w:ind w:left="2880" w:hanging="480"/>
+        <w:ind w:left="2880" w:hanging="360"/>
       </w:pPr>
     </w:lvl>
     <w:lvl w:ilvl="4">
@@ -543,7 +517,7 @@
       <w:lvlText w:val=" "/>
       <w:lvlJc w:val="left"/>
       <w:pPr>
-        <w:ind w:left="3600" w:hanging="480"/>
+        <w:ind w:left="3600" w:hanging="360"/>
       </w:pPr>
     </w:lvl>
     <w:lvl w:ilvl="5">
@@ -551,7 +525,7 @@
       <w:lvlText w:val=" "/>
       <w:lvlJc w:val="left"/>
       <w:pPr>
-        <w:ind w:left="4320" w:hanging="480"/>
+        <w:ind w:left="4320" w:hanging="360"/>
       </w:pPr>
     </w:lvl>
     <w:lvl w:ilvl="6">
@@ -559,7 +533,7 @@
       <w:lvlText w:val=" "/>
       <w:lvlJc w:val="left"/>
       <w:pPr>
-        <w:ind w:left="5040" w:hanging="480"/>
+        <w:ind w:left="5040" w:hanging="360"/>
       </w:pPr>
     </w:lvl>
     <w:lvl w:ilvl="7">
@@ -567,7 +541,7 @@
       <w:lvlText w:val=" "/>
       <w:lvlJc w:val="left"/>
       <w:pPr>
-        <w:ind w:left="5760" w:hanging="480"/>
+        <w:ind w:left="5760" w:hanging="360"/>
       </w:pPr>
     </w:lvl>
     <w:lvl w:ilvl="8">
@@ -575,84 +549,111 @@
       <w:lvlText w:val=" "/>
       <w:lvlJc w:val="left"/>
       <w:pPr>
-        <w:ind w:left="6480" w:hanging="480"/>
+        <w:ind w:left="6480" w:hanging="360"/>
       </w:pPr>
     </w:lvl>
   </w:abstractNum>
   <w:abstractNum w:abstractNumId="991">
-    <w:nsid w:val="A991"/>
+    <w:nsid w:val="0000A991"/>
     <w:multiLevelType w:val="multilevel"/>
     <w:lvl w:ilvl="0">
       <w:numFmt w:val="bullet"/>
-      <w:lvlText w:val="•"/>
+      <w:lvlText w:val=""/>
       <w:lvlJc w:val="left"/>
       <w:pPr>
-        <w:ind w:left="720" w:hanging="480"/>
-      </w:pPr>
+        <w:ind w:left="720" w:hanging="360"/>
+      </w:pPr>
+      <w:rPr>
+        <w:rFonts w:ascii="Symbol" w:hAnsi="Symbol" w:cs="Symbol" w:hint="default"/>
+      </w:rPr>
     </w:lvl>
     <w:lvl w:ilvl="1">
       <w:numFmt w:val="bullet"/>
-      <w:lvlText w:val="–"/>
+      <w:lvlText w:val="o"/>
       <w:lvlJc w:val="left"/>
       <w:pPr>
-        <w:ind w:left="1440" w:hanging="480"/>
-      </w:pPr>
+        <w:ind w:left="1440" w:hanging="360"/>
+      </w:pPr>
+      <w:rPr>
+        <w:rFonts w:ascii="Courier New" w:hAnsi="Courier New" w:cs="Courier New" w:hint="default"/>
+      </w:rPr>
     </w:lvl>
     <w:lvl w:ilvl="2">
       <w:numFmt w:val="bullet"/>
-      <w:lvlText w:val="•"/>
+      <w:lvlText w:val=""/>
       <w:lvlJc w:val="left"/>
       <w:pPr>
-        <w:ind w:left="2160" w:hanging="480"/>
-      </w:pPr>
+        <w:ind w:left="2160" w:hanging="360"/>
+      </w:pPr>
+      <w:rPr>
+        <w:rFonts w:ascii="Wingdings" w:hAnsi="Wingdings" w:cs="Wingdings" w:hint="default"/>
+      </w:rPr>
     </w:lvl>
     <w:lvl w:ilvl="3">
       <w:numFmt w:val="bullet"/>
-      <w:lvlText w:val="–"/>
+      <w:lvlText w:val=""/>
       <w:lvlJc w:val="left"/>
       <w:pPr>
-        <w:ind w:left="2880" w:hanging="480"/>
-      </w:pPr>
+        <w:ind w:left="2880" w:hanging="360"/>
+      </w:pPr>
+      <w:rPr>
+        <w:rFonts w:ascii="Symbol" w:hAnsi="Symbol" w:cs="Symbol" w:hint="default"/>
+      </w:rPr>
     </w:lvl>
     <w:lvl w:ilvl="4">
       <w:numFmt w:val="bullet"/>
-      <w:lvlText w:val="•"/>
+      <w:lvlText w:val="o"/>
       <w:lvlJc w:val="left"/>
       <w:pPr>
-        <w:ind w:left="3600" w:hanging="480"/>
-      </w:pPr>
+        <w:ind w:left="3600" w:hanging="360"/>
+      </w:pPr>
+      <w:rPr>
+        <w:rFonts w:ascii="Courier New" w:hAnsi="Courier New" w:cs="Courier New" w:hint="default"/>
+      </w:rPr>
     </w:lvl>
     <w:lvl w:ilvl="5">
       <w:numFmt w:val="bullet"/>
-      <w:lvlText w:val="–"/>
+      <w:lvlText w:val=""/>
       <w:lvlJc w:val="left"/>
       <w:pPr>
-        <w:ind w:left="4320" w:hanging="480"/>
-      </w:pPr>
+        <w:ind w:left="4320" w:hanging="360"/>
+      </w:pPr>
+      <w:rPr>
+        <w:rFonts w:ascii="Wingdings" w:hAnsi="Wingdings" w:cs="Wingdings" w:hint="default"/>
+      </w:rPr>
     </w:lvl>
     <w:lvl w:ilvl="6">
       <w:numFmt w:val="bullet"/>
-      <w:lvlText w:val="•"/>
+      <w:lvlText w:val=""/>
       <w:lvlJc w:val="left"/>
       <w:pPr>
-        <w:ind w:left="5040" w:hanging="480"/>
-      </w:pPr>
+        <w:ind w:left="5040" w:hanging="360"/>
+      </w:pPr>
+      <w:rPr>
+        <w:rFonts w:ascii="Symbol" w:hAnsi="Symbol" w:cs="Symbol" w:hint="default"/>
+      </w:rPr>
     </w:lvl>
     <w:lvl w:ilvl="7">
       <w:numFmt w:val="bullet"/>
-      <w:lvlText w:val="–"/>
+      <w:lvlText w:val="o"/>
       <w:lvlJc w:val="left"/>
       <w:pPr>
-        <w:ind w:left="5760" w:hanging="480"/>
-      </w:pPr>
+        <w:ind w:left="5760" w:hanging="360"/>
+      </w:pPr>
+      <w:rPr>
+        <w:rFonts w:ascii="Courier New" w:hAnsi="Courier New" w:cs="Courier New" w:hint="default"/>
+      </w:rPr>
     </w:lvl>
     <w:lvl w:ilvl="8">
       <w:numFmt w:val="bullet"/>
-      <w:lvlText w:val="•"/>
+      <w:lvlText w:val=""/>
       <w:lvlJc w:val="left"/>
       <w:pPr>
-        <w:ind w:left="6480" w:hanging="480"/>
-      </w:pPr>
+        <w:ind w:left="6480" w:hanging="360"/>
+      </w:pPr>
+      <w:rPr>
+        <w:rFonts w:ascii="Wingdings" w:hAnsi="Wingdings" w:cs="Wingdings" w:hint="default"/>
+      </w:rPr>
     </w:lvl>
   </w:abstractNum>
   <w:num w:numId="1000">
@@ -696,10 +697,10 @@
     <w:name w:val="Body Text"/>
     <w:basedOn w:val="Normal"/>
     <w:link w:val="BodyTextChar"/>
+    <w:qFormat/>
     <w:pPr>
       <w:spacing w:after="180" w:before="180"/>
     </w:pPr>
-    <w:qFormat/>
   </w:style>
   <w:style w:customStyle="1" w:styleId="FirstParagraph" w:type="paragraph">
     <w:name w:val="First Paragraph"/>
@@ -719,36 +720,70 @@
     <w:name w:val="Title"/>
     <w:basedOn w:val="Normal"/>
     <w:next w:val="BodyText"/>
-    <w:qFormat/>
-    <w:pPr>
-      <w:keepNext/>
-      <w:keepLines/>
-      <w:spacing w:after="240" w:before="480"/>
+    <w:link w:val="TitleChar"/>
+    <w:uiPriority w:val="10"/>
+    <w:qFormat/>
+    <w:rsid w:val="00A10FD9"/>
+    <w:pPr>
+      <w:spacing w:after="80" w:line="240" w:lineRule="auto"/>
+      <w:contextualSpacing/>
       <w:jc w:val="center"/>
     </w:pPr>
     <w:rPr>
       <w:rFonts w:asciiTheme="majorHAnsi" w:cstheme="majorBidi" w:eastAsiaTheme="majorEastAsia" w:hAnsiTheme="majorHAnsi"/>
-      <w:b/>
-      <w:bCs/>
-      <w:color w:themeColor="accent1" w:themeShade="B5" w:val="345A8A"/>
-      <w:sz w:val="36"/>
-      <w:szCs w:val="36"/>
+      <w:spacing w:val="-10"/>
+      <w:kern w:val="28"/>
+      <w:sz w:val="56"/>
+      <w:szCs w:val="56"/>
+    </w:rPr>
+  </w:style>
+  <w:style w:customStyle="1" w:styleId="TitleChar" w:type="character">
+    <w:name w:val="Title Char"/>
+    <w:basedOn w:val="DefaultParagraphFont"/>
+    <w:link w:val="Title"/>
+    <w:uiPriority w:val="10"/>
+    <w:rsid w:val="00A10FD9"/>
+    <w:rPr>
+      <w:rFonts w:asciiTheme="majorHAnsi" w:cstheme="majorBidi" w:eastAsiaTheme="majorEastAsia" w:hAnsiTheme="majorHAnsi"/>
+      <w:spacing w:val="-10"/>
+      <w:kern w:val="28"/>
+      <w:sz w:val="56"/>
+      <w:szCs w:val="56"/>
     </w:rPr>
   </w:style>
   <w:style w:styleId="Subtitle" w:type="paragraph">
     <w:name w:val="Subtitle"/>
-    <w:basedOn w:val="Title"/>
+    <w:basedOn w:val="Normal"/>
     <w:next w:val="BodyText"/>
-    <w:qFormat/>
-    <w:pPr>
-      <w:keepNext/>
-      <w:keepLines/>
-      <w:spacing w:after="240" w:before="240"/>
-      <w:jc w:val="center"/>
-    </w:pPr>
-    <w:rPr>
-      <w:sz w:val="30"/>
-      <w:szCs w:val="30"/>
+    <w:link w:val="SubtitleChar"/>
+    <w:uiPriority w:val="11"/>
+    <w:qFormat/>
+    <w:rsid w:val="00A10FD9"/>
+    <w:pPr>
+      <w:numPr>
+        <w:ilvl w:val="1"/>
+      </w:numPr>
+    </w:pPr>
+    <w:rPr>
+      <w:rFonts w:cstheme="majorBidi" w:eastAsiaTheme="majorEastAsia"/>
+      <w:color w:themeColor="text1" w:themeTint="A6" w:val="595959"/>
+      <w:spacing w:val="15"/>
+      <w:sz w:val="28"/>
+      <w:szCs w:val="28"/>
+    </w:rPr>
+  </w:style>
+  <w:style w:customStyle="1" w:styleId="SubtitleChar" w:type="character">
+    <w:name w:val="Subtitle Char"/>
+    <w:basedOn w:val="DefaultParagraphFont"/>
+    <w:link w:val="Subtitle"/>
+    <w:uiPriority w:val="11"/>
+    <w:rsid w:val="00A10FD9"/>
+    <w:rPr>
+      <w:rFonts w:cstheme="majorBidi" w:eastAsiaTheme="majorEastAsia"/>
+      <w:color w:themeColor="text1" w:themeTint="A6" w:val="595959"/>
+      <w:spacing w:val="15"/>
+      <w:sz w:val="28"/>
+      <w:szCs w:val="28"/>
     </w:rPr>
   </w:style>
   <w:style w:customStyle="1" w:styleId="Author" w:type="paragraph">
@@ -771,6 +806,24 @@
       <w:jc w:val="center"/>
     </w:pPr>
   </w:style>
+  <w:style w:customStyle="1" w:styleId="AbstractTitle" w:type="paragraph">
+    <w:name w:val="Abstract Title"/>
+    <w:basedOn w:val="Normal"/>
+    <w:next w:val="Abstract"/>
+    <w:qFormat/>
+    <w:pPr>
+      <w:keepNext/>
+      <w:keepLines/>
+      <w:spacing w:after="0" w:before="300"/>
+      <w:jc w:val="center"/>
+    </w:pPr>
+    <w:rPr>
+      <w:b/>
+      <w:color w:val="345A8A"/>
+      <w:sz w:val="20"/>
+      <w:szCs w:val="20"/>
+    </w:rPr>
+  </w:style>
   <w:style w:customStyle="1" w:styleId="Abstract" w:type="paragraph">
     <w:name w:val="Abstract"/>
     <w:basedOn w:val="Normal"/>
@@ -779,7 +832,7 @@
     <w:pPr>
       <w:keepNext/>
       <w:keepLines/>
-      <w:spacing w:after="300" w:before="300"/>
+      <w:spacing w:after="300" w:before="100"/>
     </w:pPr>
     <w:rPr>
       <w:sz w:val="20"/>
@@ -795,191 +848,321 @@
     <w:rPr/>
   </w:style>
   <w:style w:styleId="Heading1" w:type="paragraph">
-    <w:name w:val="Heading 1"/>
+    <w:name w:val="heading 1"/>
     <w:basedOn w:val="Normal"/>
     <w:next w:val="BodyText"/>
-    <w:uiPriority w:val="9"/>
-    <w:qFormat/>
+    <w:link w:val="Heading1Char"/>
+    <w:uiPriority w:val="9"/>
+    <w:qFormat/>
+    <w:rsid w:val="00A10FD9"/>
     <w:pPr>
       <w:keepNext/>
       <w:keepLines/>
-      <w:spacing w:after="0" w:before="480"/>
+      <w:spacing w:after="80" w:before="360"/>
       <w:outlineLvl w:val="0"/>
     </w:pPr>
     <w:rPr>
       <w:rFonts w:asciiTheme="majorHAnsi" w:cstheme="majorBidi" w:eastAsiaTheme="majorEastAsia" w:hAnsiTheme="majorHAnsi"/>
-      <w:b/>
-      <w:bCs/>
-      <w:color w:themeColor="accent1" w:val="4F81BD"/>
+      <w:color w:themeColor="accent1" w:themeShade="BF" w:val="0F4761"/>
+      <w:sz w:val="40"/>
+      <w:szCs w:val="40"/>
+    </w:rPr>
+  </w:style>
+  <w:style w:styleId="Heading2" w:type="paragraph">
+    <w:name w:val="heading 2"/>
+    <w:basedOn w:val="Normal"/>
+    <w:next w:val="BodyText"/>
+    <w:link w:val="Heading2Char"/>
+    <w:uiPriority w:val="9"/>
+    <w:semiHidden/>
+    <w:unhideWhenUsed/>
+    <w:qFormat/>
+    <w:rsid w:val="00A10FD9"/>
+    <w:pPr>
+      <w:keepNext/>
+      <w:keepLines/>
+      <w:spacing w:after="80" w:before="160"/>
+      <w:outlineLvl w:val="1"/>
+    </w:pPr>
+    <w:rPr>
+      <w:rFonts w:asciiTheme="majorHAnsi" w:cstheme="majorBidi" w:eastAsiaTheme="majorEastAsia" w:hAnsiTheme="majorHAnsi"/>
+      <w:color w:themeColor="accent1" w:themeShade="BF" w:val="0F4761"/>
       <w:sz w:val="32"/>
       <w:szCs w:val="32"/>
     </w:rPr>
   </w:style>
-  <w:style w:styleId="Heading2" w:type="paragraph">
-    <w:name w:val="Heading 2"/>
+  <w:style w:styleId="Heading3" w:type="paragraph">
+    <w:name w:val="heading 3"/>
     <w:basedOn w:val="Normal"/>
     <w:next w:val="BodyText"/>
-    <w:uiPriority w:val="9"/>
+    <w:link w:val="Heading3Char"/>
+    <w:uiPriority w:val="9"/>
+    <w:semiHidden/>
     <w:unhideWhenUsed/>
     <w:qFormat/>
+    <w:rsid w:val="00A10FD9"/>
     <w:pPr>
       <w:keepNext/>
       <w:keepLines/>
-      <w:spacing w:after="0" w:before="200"/>
-      <w:outlineLvl w:val="1"/>
-    </w:pPr>
-    <w:rPr>
-      <w:rFonts w:asciiTheme="majorHAnsi" w:cstheme="majorBidi" w:eastAsiaTheme="majorEastAsia" w:hAnsiTheme="majorHAnsi"/>
-      <w:b/>
-      <w:bCs/>
-      <w:color w:themeColor="accent1" w:val="4F81BD"/>
+      <w:spacing w:after="80" w:before="160"/>
+      <w:outlineLvl w:val="2"/>
+    </w:pPr>
+    <w:rPr>
+      <w:rFonts w:cstheme="majorBidi" w:eastAsiaTheme="majorEastAsia"/>
+      <w:color w:themeColor="accent1" w:themeShade="BF" w:val="0F4761"/>
       <w:sz w:val="28"/>
       <w:szCs w:val="28"/>
     </w:rPr>
   </w:style>
-  <w:style w:styleId="Heading3" w:type="paragraph">
-    <w:name w:val="Heading 3"/>
+  <w:style w:styleId="Heading4" w:type="paragraph">
+    <w:name w:val="heading 4"/>
     <w:basedOn w:val="Normal"/>
     <w:next w:val="BodyText"/>
-    <w:uiPriority w:val="9"/>
+    <w:link w:val="Heading4Char"/>
+    <w:uiPriority w:val="9"/>
+    <w:semiHidden/>
     <w:unhideWhenUsed/>
     <w:qFormat/>
+    <w:rsid w:val="00A10FD9"/>
     <w:pPr>
       <w:keepNext/>
       <w:keepLines/>
-      <w:spacing w:after="0" w:before="200"/>
-      <w:outlineLvl w:val="2"/>
-    </w:pPr>
-    <w:rPr>
-      <w:rFonts w:asciiTheme="majorHAnsi" w:cstheme="majorBidi" w:eastAsiaTheme="majorEastAsia" w:hAnsiTheme="majorHAnsi"/>
-      <w:b/>
-      <w:bCs/>
-      <w:color w:themeColor="accent1" w:val="4F81BD"/>
-      <w:sz w:val="24"/>
-      <w:szCs w:val="24"/>
-    </w:rPr>
-  </w:style>
-  <w:style w:styleId="Heading4" w:type="paragraph">
-    <w:name w:val="Heading 4"/>
+      <w:spacing w:after="40" w:before="80"/>
+      <w:outlineLvl w:val="3"/>
+    </w:pPr>
+    <w:rPr>
+      <w:rFonts w:cstheme="majorBidi" w:eastAsiaTheme="majorEastAsia"/>
+      <w:i/>
+      <w:iCs/>
+      <w:color w:themeColor="accent1" w:themeShade="BF" w:val="0F4761"/>
+    </w:rPr>
+  </w:style>
+  <w:style w:styleId="Heading5" w:type="paragraph">
+    <w:name w:val="heading 5"/>
     <w:basedOn w:val="Normal"/>
     <w:next w:val="BodyText"/>
-    <w:uiPriority w:val="9"/>
+    <w:link w:val="Heading5Char"/>
+    <w:uiPriority w:val="9"/>
+    <w:semiHidden/>
     <w:unhideWhenUsed/>
     <w:qFormat/>
+    <w:rsid w:val="00A10FD9"/>
     <w:pPr>
       <w:keepNext/>
       <w:keepLines/>
-      <w:spacing w:after="0" w:before="200"/>
-      <w:outlineLvl w:val="3"/>
-    </w:pPr>
-    <w:rPr>
-      <w:rFonts w:asciiTheme="majorHAnsi" w:cstheme="majorBidi" w:eastAsiaTheme="majorEastAsia" w:hAnsiTheme="majorHAnsi"/>
-      <w:i/>
-      <w:bCs/>
-      <w:color w:themeColor="accent1" w:val="4F81BD"/>
-      <w:sz w:val="24"/>
-      <w:szCs w:val="24"/>
-    </w:rPr>
-  </w:style>
-  <w:style w:styleId="Heading5" w:type="paragraph">
-    <w:name w:val="Heading 5"/>
+      <w:spacing w:after="40" w:before="80"/>
+      <w:outlineLvl w:val="4"/>
+    </w:pPr>
+    <w:rPr>
+      <w:rFonts w:cstheme="majorBidi" w:eastAsiaTheme="majorEastAsia"/>
+      <w:color w:themeColor="accent1" w:themeShade="BF" w:val="0F4761"/>
+    </w:rPr>
+  </w:style>
+  <w:style w:styleId="Heading6" w:type="paragraph">
+    <w:name w:val="heading 6"/>
     <w:basedOn w:val="Normal"/>
     <w:next w:val="BodyText"/>
-    <w:uiPriority w:val="9"/>
+    <w:link w:val="Heading6Char"/>
+    <w:uiPriority w:val="9"/>
+    <w:semiHidden/>
     <w:unhideWhenUsed/>
     <w:qFormat/>
+    <w:rsid w:val="00A10FD9"/>
     <w:pPr>
       <w:keepNext/>
       <w:keepLines/>
-      <w:spacing w:after="0" w:before="200"/>
-      <w:outlineLvl w:val="4"/>
-    </w:pPr>
-    <w:rPr>
-      <w:rFonts w:asciiTheme="majorHAnsi" w:cstheme="majorBidi" w:eastAsiaTheme="majorEastAsia" w:hAnsiTheme="majorHAnsi"/>
+      <w:spacing w:after="0" w:before="40"/>
+      <w:outlineLvl w:val="5"/>
+    </w:pPr>
+    <w:rPr>
+      <w:rFonts w:cstheme="majorBidi" w:eastAsiaTheme="majorEastAsia"/>
+      <w:i/>
       <w:iCs/>
-      <w:color w:themeColor="accent1" w:val="4F81BD"/>
-      <w:sz w:val="24"/>
-      <w:szCs w:val="24"/>
-    </w:rPr>
-  </w:style>
-  <w:style w:styleId="Heading6" w:type="paragraph">
-    <w:name w:val="Heading 6"/>
+      <w:color w:themeColor="text1" w:themeTint="A6" w:val="595959"/>
+    </w:rPr>
+  </w:style>
+  <w:style w:styleId="Heading7" w:type="paragraph">
+    <w:name w:val="heading 7"/>
     <w:basedOn w:val="Normal"/>
     <w:next w:val="BodyText"/>
-    <w:uiPriority w:val="9"/>
+    <w:link w:val="Heading7Char"/>
+    <w:uiPriority w:val="9"/>
+    <w:semiHidden/>
     <w:unhideWhenUsed/>
     <w:qFormat/>
+    <w:rsid w:val="00A10FD9"/>
     <w:pPr>
       <w:keepNext/>
       <w:keepLines/>
-      <w:spacing w:after="0" w:before="200"/>
-      <w:outlineLvl w:val="5"/>
-    </w:pPr>
-    <w:rPr>
-      <w:rFonts w:asciiTheme="majorHAnsi" w:cstheme="majorBidi" w:eastAsiaTheme="majorEastAsia" w:hAnsiTheme="majorHAnsi"/>
-      <w:color w:themeColor="accent1" w:val="4F81BD"/>
-      <w:sz w:val="24"/>
-      <w:szCs w:val="24"/>
-    </w:rPr>
-  </w:style>
-  <w:style w:styleId="Heading7" w:type="paragraph">
-    <w:name w:val="Heading 7"/>
+      <w:spacing w:after="0" w:before="40"/>
+      <w:outlineLvl w:val="6"/>
+    </w:pPr>
+    <w:rPr>
+      <w:rFonts w:cstheme="majorBidi" w:eastAsiaTheme="majorEastAsia"/>
+      <w:color w:themeColor="text1" w:themeTint="A6" w:val="595959"/>
+    </w:rPr>
+  </w:style>
+  <w:style w:styleId="Heading8" w:type="paragraph">
+    <w:name w:val="heading 8"/>
     <w:basedOn w:val="Normal"/>
     <w:next w:val="BodyText"/>
-    <w:uiPriority w:val="9"/>
+    <w:link w:val="Heading8Char"/>
+    <w:uiPriority w:val="9"/>
+    <w:semiHidden/>
     <w:unhideWhenUsed/>
     <w:qFormat/>
+    <w:rsid w:val="00A10FD9"/>
     <w:pPr>
       <w:keepNext/>
       <w:keepLines/>
-      <w:spacing w:after="0" w:before="200"/>
-      <w:outlineLvl w:val="6"/>
-    </w:pPr>
-    <w:rPr>
-      <w:rFonts w:asciiTheme="majorHAnsi" w:cstheme="majorBidi" w:eastAsiaTheme="majorEastAsia" w:hAnsiTheme="majorHAnsi"/>
-      <w:color w:themeColor="accent1" w:val="4F81BD"/>
-      <w:sz w:val="24"/>
-      <w:szCs w:val="24"/>
-    </w:rPr>
-  </w:style>
-  <w:style w:styleId="Heading8" w:type="paragraph">
-    <w:name w:val="Heading 8"/>
+      <w:spacing w:after="0"/>
+      <w:outlineLvl w:val="7"/>
+    </w:pPr>
+    <w:rPr>
+      <w:rFonts w:cstheme="majorBidi" w:eastAsiaTheme="majorEastAsia"/>
+      <w:i/>
+      <w:iCs/>
+      <w:color w:themeColor="text1" w:themeTint="D8" w:val="272727"/>
+    </w:rPr>
+  </w:style>
+  <w:style w:styleId="Heading9" w:type="paragraph">
+    <w:name w:val="heading 9"/>
     <w:basedOn w:val="Normal"/>
     <w:next w:val="BodyText"/>
-    <w:uiPriority w:val="9"/>
+    <w:link w:val="Heading9Char"/>
+    <w:uiPriority w:val="9"/>
+    <w:semiHidden/>
     <w:unhideWhenUsed/>
     <w:qFormat/>
+    <w:rsid w:val="00A10FD9"/>
     <w:pPr>
       <w:keepNext/>
       <w:keepLines/>
-      <w:spacing w:after="0" w:before="200"/>
-      <w:outlineLvl w:val="7"/>
-    </w:pPr>
+      <w:spacing w:after="0"/>
+      <w:outlineLvl w:val="8"/>
+    </w:pPr>
+    <w:rPr>
+      <w:rFonts w:cstheme="majorBidi" w:eastAsiaTheme="majorEastAsia"/>
+      <w:color w:themeColor="text1" w:themeTint="D8" w:val="272727"/>
+    </w:rPr>
+  </w:style>
+  <w:style w:customStyle="1" w:styleId="Heading1Char" w:type="character">
+    <w:name w:val="Heading 1 Char"/>
+    <w:basedOn w:val="DefaultParagraphFont"/>
+    <w:link w:val="Heading1"/>
+    <w:uiPriority w:val="9"/>
+    <w:rsid w:val="00A10FD9"/>
     <w:rPr>
       <w:rFonts w:asciiTheme="majorHAnsi" w:cstheme="majorBidi" w:eastAsiaTheme="majorEastAsia" w:hAnsiTheme="majorHAnsi"/>
-      <w:color w:themeColor="accent1" w:val="4F81BD"/>
-      <w:sz w:val="24"/>
-      <w:szCs w:val="24"/>
-    </w:rPr>
-  </w:style>
-  <w:style w:styleId="Heading9" w:type="paragraph">
-    <w:name w:val="Heading 9"/>
-    <w:basedOn w:val="Normal"/>
-    <w:next w:val="BodyText"/>
-    <w:uiPriority w:val="9"/>
-    <w:unhideWhenUsed/>
-    <w:qFormat/>
-    <w:pPr>
-      <w:keepNext/>
-      <w:keepLines/>
-      <w:spacing w:after="0" w:before="200"/>
-      <w:outlineLvl w:val="8"/>
-    </w:pPr>
+      <w:color w:themeColor="accent1" w:themeShade="BF" w:val="0F4761"/>
+      <w:sz w:val="40"/>
+      <w:szCs w:val="40"/>
+    </w:rPr>
+  </w:style>
+  <w:style w:customStyle="1" w:styleId="Heading2Char" w:type="character">
+    <w:name w:val="Heading 2 Char"/>
+    <w:basedOn w:val="DefaultParagraphFont"/>
+    <w:link w:val="Heading2"/>
+    <w:uiPriority w:val="9"/>
+    <w:semiHidden/>
+    <w:rsid w:val="00A10FD9"/>
     <w:rPr>
       <w:rFonts w:asciiTheme="majorHAnsi" w:cstheme="majorBidi" w:eastAsiaTheme="majorEastAsia" w:hAnsiTheme="majorHAnsi"/>
-      <w:color w:themeColor="accent1" w:val="4F81BD"/>
-      <w:sz w:val="24"/>
-      <w:szCs w:val="24"/>
+      <w:color w:themeColor="accent1" w:themeShade="BF" w:val="0F4761"/>
+      <w:sz w:val="32"/>
+      <w:szCs w:val="32"/>
+    </w:rPr>
+  </w:style>
+  <w:style w:customStyle="1" w:styleId="Heading3Char" w:type="character">
+    <w:name w:val="Heading 3 Char"/>
+    <w:basedOn w:val="DefaultParagraphFont"/>
+    <w:link w:val="Heading3"/>
+    <w:uiPriority w:val="9"/>
+    <w:semiHidden/>
+    <w:rsid w:val="00A10FD9"/>
+    <w:rPr>
+      <w:rFonts w:cstheme="majorBidi" w:eastAsiaTheme="majorEastAsia"/>
+      <w:color w:themeColor="accent1" w:themeShade="BF" w:val="0F4761"/>
+      <w:sz w:val="28"/>
+      <w:szCs w:val="28"/>
+    </w:rPr>
+  </w:style>
+  <w:style w:customStyle="1" w:styleId="Heading4Char" w:type="character">
+    <w:name w:val="Heading 4 Char"/>
+    <w:basedOn w:val="DefaultParagraphFont"/>
+    <w:link w:val="Heading4"/>
+    <w:uiPriority w:val="9"/>
+    <w:semiHidden/>
+    <w:rsid w:val="00A10FD9"/>
+    <w:rPr>
+      <w:rFonts w:cstheme="majorBidi" w:eastAsiaTheme="majorEastAsia"/>
+      <w:i/>
+      <w:iCs/>
+      <w:color w:themeColor="accent1" w:themeShade="BF" w:val="0F4761"/>
+    </w:rPr>
+  </w:style>
+  <w:style w:customStyle="1" w:styleId="Heading5Char" w:type="character">
+    <w:name w:val="Heading 5 Char"/>
+    <w:basedOn w:val="DefaultParagraphFont"/>
+    <w:link w:val="Heading5"/>
+    <w:uiPriority w:val="9"/>
+    <w:semiHidden/>
+    <w:rsid w:val="00A10FD9"/>
+    <w:rPr>
+      <w:rFonts w:cstheme="majorBidi" w:eastAsiaTheme="majorEastAsia"/>
+      <w:color w:themeColor="accent1" w:themeShade="BF" w:val="0F4761"/>
+    </w:rPr>
+  </w:style>
+  <w:style w:customStyle="1" w:styleId="Heading6Char" w:type="character">
+    <w:name w:val="Heading 6 Char"/>
+    <w:basedOn w:val="DefaultParagraphFont"/>
+    <w:link w:val="Heading6"/>
+    <w:uiPriority w:val="9"/>
+    <w:semiHidden/>
+    <w:rsid w:val="00A10FD9"/>
+    <w:rPr>
+      <w:rFonts w:cstheme="majorBidi" w:eastAsiaTheme="majorEastAsia"/>
+      <w:i/>
+      <w:iCs/>
+      <w:color w:themeColor="text1" w:themeTint="A6" w:val="595959"/>
+    </w:rPr>
+  </w:style>
+  <w:style w:customStyle="1" w:styleId="Heading7Char" w:type="character">
+    <w:name w:val="Heading 7 Char"/>
+    <w:basedOn w:val="DefaultParagraphFont"/>
+    <w:link w:val="Heading7"/>
+    <w:uiPriority w:val="9"/>
+    <w:semiHidden/>
+    <w:rsid w:val="00A10FD9"/>
+    <w:rPr>
+      <w:rFonts w:cstheme="majorBidi" w:eastAsiaTheme="majorEastAsia"/>
+      <w:color w:themeColor="text1" w:themeTint="A6" w:val="595959"/>
+    </w:rPr>
+  </w:style>
+  <w:style w:customStyle="1" w:styleId="Heading8Char" w:type="character">
+    <w:name w:val="Heading 8 Char"/>
+    <w:basedOn w:val="DefaultParagraphFont"/>
+    <w:link w:val="Heading8"/>
+    <w:uiPriority w:val="9"/>
+    <w:semiHidden/>
+    <w:rsid w:val="00A10FD9"/>
+    <w:rPr>
+      <w:rFonts w:cstheme="majorBidi" w:eastAsiaTheme="majorEastAsia"/>
+      <w:i/>
+      <w:iCs/>
+      <w:color w:themeColor="text1" w:themeTint="D8" w:val="272727"/>
+    </w:rPr>
+  </w:style>
+  <w:style w:customStyle="1" w:styleId="Heading9Char" w:type="character">
+    <w:name w:val="Heading 9 Char"/>
+    <w:basedOn w:val="DefaultParagraphFont"/>
+    <w:link w:val="Heading9"/>
+    <w:uiPriority w:val="9"/>
+    <w:semiHidden/>
+    <w:rsid w:val="00A10FD9"/>
+    <w:rPr>
+      <w:rFonts w:cstheme="majorBidi" w:eastAsiaTheme="majorEastAsia"/>
+      <w:color w:themeColor="text1" w:themeTint="D8" w:val="272727"/>
     </w:rPr>
   </w:style>
   <w:style w:styleId="BlockText" w:type="paragraph">
@@ -1001,6 +1184,18 @@
     <w:uiPriority w:val="9"/>
     <w:unhideWhenUsed/>
     <w:qFormat/>
+  </w:style>
+  <w:style w:styleId="FootnoteBlockText" w:type="paragraph">
+    <w:name w:val="Footnote Block Text"/>
+    <w:basedOn w:val="FootnoteText"/>
+    <w:next w:val="FootnoteText"/>
+    <w:uiPriority w:val="9"/>
+    <w:unhideWhenUsed/>
+    <w:qFormat/>
+    <w:pPr>
+      <w:spacing w:after="100" w:before="100"/>
+      <w:ind w:firstLine="0" w:left="480" w:right="480"/>
+    </w:pPr>
   </w:style>
   <w:style w:default="1" w:styleId="DefaultParagraphFont" w:type="character">
     <w:name w:val="Default Paragraph Font"/>
@@ -1031,10 +1226,10 @@
         <w:jc w:val="left"/>
       </w:trPr>
       <w:tcPr>
-        <w:vAlign w:val="bottom"/>
         <w:tcBorders>
           <w:bottom w:val="single"/>
         </w:tcBorders>
+        <w:vAlign w:val="bottom"/>
       </w:tcPr>
     </w:tblStylePr>
   </w:style>
@@ -1150,6 +1345,7 @@
     <w:name w:val="KeywordTok"/>
     <w:basedOn w:val="VerbatimChar"/>
     <w:rPr>
+      <w:b/>
       <w:color w:val="003b4f"/>
       <w:shd w:val="clear" w:fill="f1f3f5"/>
     </w:rPr>
@@ -1254,9 +1450,9 @@
     <w:name w:val="DocumentationTok"/>
     <w:basedOn w:val="VerbatimChar"/>
     <w:rPr>
+      <w:i/>
       <w:color w:val="5e5e5e"/>
       <w:shd w:val="clear" w:fill="f1f3f5"/>
-      <w:i/>
     </w:rPr>
   </w:style>
   <w:style w:type="character" w:customStyle="1" w:styleId="AnnotationTok">
@@ -1271,9 +1467,9 @@
     <w:name w:val="CommentVarTok"/>
     <w:basedOn w:val="VerbatimChar"/>
     <w:rPr>
+      <w:i/>
       <w:color w:val="5e5e5e"/>
       <w:shd w:val="clear" w:fill="f1f3f5"/>
-      <w:i/>
     </w:rPr>
   </w:style>
   <w:style w:type="character" w:customStyle="1" w:styleId="OtherTok">
@@ -1304,6 +1500,7 @@
     <w:name w:val="ControlFlowTok"/>
     <w:basedOn w:val="VerbatimChar"/>
     <w:rPr>
+      <w:b/>
       <w:color w:val="003b4f"/>
       <w:shd w:val="clear" w:fill="f1f3f5"/>
     </w:rPr>
@@ -1368,9 +1565,9 @@
     <w:name w:val="WarningTok"/>
     <w:basedOn w:val="VerbatimChar"/>
     <w:rPr>
+      <w:i/>
       <w:color w:val="5e5e5e"/>
       <w:shd w:val="clear" w:fill="f1f3f5"/>
-      <w:i/>
     </w:rPr>
   </w:style>
   <w:style w:type="character" w:customStyle="1" w:styleId="AlertTok">
@@ -1411,44 +1608,44 @@
         <a:sysClr val="window" lastClr="FFFFFF"/>
       </a:lt1>
       <a:dk2>
-        <a:srgbClr val="1F497D"/>
+        <a:srgbClr val="0E2841"/>
       </a:dk2>
       <a:lt2>
-        <a:srgbClr val="EEECE1"/>
+        <a:srgbClr val="E8E8E8"/>
       </a:lt2>
       <a:accent1>
-        <a:srgbClr val="4F81BD"/>
+        <a:srgbClr val="156082"/>
       </a:accent1>
       <a:accent2>
-        <a:srgbClr val="C0504D"/>
+        <a:srgbClr val="E97132"/>
       </a:accent2>
       <a:accent3>
-        <a:srgbClr val="9BBB59"/>
+        <a:srgbClr val="196B24"/>
       </a:accent3>
       <a:accent4>
-        <a:srgbClr val="8064A2"/>
+        <a:srgbClr val="0F9ED5"/>
       </a:accent4>
       <a:accent5>
-        <a:srgbClr val="4BACC6"/>
+        <a:srgbClr val="A02B93"/>
       </a:accent5>
       <a:accent6>
-        <a:srgbClr val="F79646"/>
+        <a:srgbClr val="4EA72E"/>
       </a:accent6>
       <a:hlink>
-        <a:srgbClr val="0000FF"/>
+        <a:srgbClr val="467886"/>
       </a:hlink>
       <a:folHlink>
-        <a:srgbClr val="800080"/>
+        <a:srgbClr val="96607D"/>
       </a:folHlink>
     </a:clrScheme>
     <a:fontScheme name="Office">
       <a:majorFont>
-        <a:latin typeface="Calibri"/>
+        <a:latin typeface="Aptos Display" panose="02110004020202020204"/>
         <a:ea typeface=""/>
         <a:cs typeface=""/>
-        <a:font script="Jpan" typeface="ＭＳ ゴシック"/>
+        <a:font script="Jpan" typeface="游ゴシック Light"/>
         <a:font script="Hang" typeface="맑은 고딕"/>
-        <a:font script="Hans" typeface="宋体"/>
+        <a:font script="Hans" typeface="等线 Light"/>
         <a:font script="Hant" typeface="新細明體"/>
         <a:font script="Arab" typeface="Times New Roman"/>
         <a:font script="Hebr" typeface="Times New Roman"/>
@@ -1475,14 +1672,32 @@
         <a:font script="Mong" typeface="Mongolian Baiti"/>
         <a:font script="Viet" typeface="Times New Roman"/>
         <a:font script="Uigh" typeface="Microsoft Uighur"/>
+        <a:font script="Geor" typeface="Sylfaen"/>
+        <a:font script="Armn" typeface="Arial"/>
+        <a:font script="Bugi" typeface="Leelawadee UI"/>
+        <a:font script="Bopo" typeface="Microsoft JhengHei"/>
+        <a:font script="Java" typeface="Javanese Text"/>
+        <a:font script="Lisu" typeface="Segoe UI"/>
+        <a:font script="Mymr" typeface="Myanmar Text"/>
+        <a:font script="Nkoo" typeface="Ebrima"/>
+        <a:font script="Olck" typeface="Nirmala UI"/>
+        <a:font script="Osma" typeface="Ebrima"/>
+        <a:font script="Phag" typeface="Phagspa"/>
+        <a:font script="Syrn" typeface="Estrangelo Edessa"/>
+        <a:font script="Syrj" typeface="Estrangelo Edessa"/>
+        <a:font script="Syre" typeface="Estrangelo Edessa"/>
+        <a:font script="Sora" typeface="Nirmala UI"/>
+        <a:font script="Tale" typeface="Microsoft Tai Le"/>
+        <a:font script="Talu" typeface="Microsoft New Tai Lue"/>
+        <a:font script="Tfng" typeface="Ebrima"/>
       </a:majorFont>
       <a:minorFont>
-        <a:latin typeface="Cambria"/>
+        <a:latin typeface="Aptos" panose="02110004020202020204"/>
         <a:ea typeface=""/>
         <a:cs typeface=""/>
-        <a:font script="Jpan" typeface="ＭＳ 明朝"/>
+        <a:font script="Jpan" typeface="游明朝"/>
         <a:font script="Hang" typeface="맑은 고딕"/>
-        <a:font script="Hans" typeface="宋体"/>
+        <a:font script="Hans" typeface="等线"/>
         <a:font script="Hant" typeface="新細明體"/>
         <a:font script="Arab" typeface="Arial"/>
         <a:font script="Hebr" typeface="Arial"/>
@@ -1509,6 +1724,24 @@
         <a:font script="Mong" typeface="Mongolian Baiti"/>
         <a:font script="Viet" typeface="Arial"/>
         <a:font script="Uigh" typeface="Microsoft Uighur"/>
+        <a:font script="Geor" typeface="Sylfaen"/>
+        <a:font script="Armn" typeface="Arial"/>
+        <a:font script="Bugi" typeface="Leelawadee UI"/>
+        <a:font script="Bopo" typeface="Microsoft JhengHei"/>
+        <a:font script="Java" typeface="Javanese Text"/>
+        <a:font script="Lisu" typeface="Segoe UI"/>
+        <a:font script="Mymr" typeface="Myanmar Text"/>
+        <a:font script="Nkoo" typeface="Ebrima"/>
+        <a:font script="Olck" typeface="Nirmala UI"/>
+        <a:font script="Osma" typeface="Ebrima"/>
+        <a:font script="Phag" typeface="Phagspa"/>
+        <a:font script="Syrn" typeface="Estrangelo Edessa"/>
+        <a:font script="Syrj" typeface="Estrangelo Edessa"/>
+        <a:font script="Syre" typeface="Estrangelo Edessa"/>
+        <a:font script="Sora" typeface="Nirmala UI"/>
+        <a:font script="Tale" typeface="Microsoft Tai Le"/>
+        <a:font script="Talu" typeface="Microsoft New Tai Lue"/>
+        <a:font script="Tfng" typeface="Ebrima"/>
       </a:minorFont>
     </a:fontScheme>
     <a:fmtScheme name="Office">
@@ -1520,200 +1753,141 @@
           <a:gsLst>
             <a:gs pos="0">
               <a:schemeClr val="phClr">
-                <a:tint val="50000"/>
-                <a:satMod val="300000"/>
+                <a:lumMod val="110000"/>
+                <a:satMod val="105000"/>
+                <a:tint val="67000"/>
               </a:schemeClr>
             </a:gs>
-            <a:gs pos="35000">
+            <a:gs pos="50000">
               <a:schemeClr val="phClr">
-                <a:tint val="37000"/>
-                <a:satMod val="300000"/>
+                <a:lumMod val="105000"/>
+                <a:satMod val="103000"/>
+                <a:tint val="73000"/>
               </a:schemeClr>
             </a:gs>
             <a:gs pos="100000">
               <a:schemeClr val="phClr">
-                <a:tint val="15000"/>
-                <a:satMod val="350000"/>
+                <a:lumMod val="105000"/>
+                <a:satMod val="109000"/>
+                <a:tint val="81000"/>
               </a:schemeClr>
             </a:gs>
           </a:gsLst>
-          <a:lin ang="16200000" scaled="1"/>
+          <a:lin ang="5400000" scaled="0"/>
         </a:gradFill>
         <a:gradFill rotWithShape="1">
           <a:gsLst>
             <a:gs pos="0">
               <a:schemeClr val="phClr">
-                <a:tint val="100000"/>
+                <a:satMod val="103000"/>
+                <a:lumMod val="102000"/>
+                <a:tint val="94000"/>
+              </a:schemeClr>
+            </a:gs>
+            <a:gs pos="50000">
+              <a:schemeClr val="phClr">
+                <a:satMod val="110000"/>
+                <a:lumMod val="100000"/>
                 <a:shade val="100000"/>
-                <a:satMod val="130000"/>
               </a:schemeClr>
             </a:gs>
             <a:gs pos="100000">
               <a:schemeClr val="phClr">
-                <a:tint val="50000"/>
-                <a:shade val="100000"/>
-                <a:satMod val="350000"/>
+                <a:lumMod val="99000"/>
+                <a:satMod val="120000"/>
+                <a:shade val="78000"/>
               </a:schemeClr>
             </a:gs>
           </a:gsLst>
-          <a:lin ang="16200000" scaled="0"/>
+          <a:lin ang="5400000" scaled="0"/>
         </a:gradFill>
       </a:fillStyleLst>
       <a:lnStyleLst>
-        <a:ln w="9525" cap="flat" cmpd="sng" algn="ctr">
-          <a:solidFill>
-            <a:schemeClr val="phClr">
-              <a:shade val="95000"/>
-              <a:satMod val="105000"/>
-            </a:schemeClr>
-          </a:solidFill>
-          <a:prstDash val="solid"/>
-        </a:ln>
-        <a:ln w="25400" cap="flat" cmpd="sng" algn="ctr">
+        <a:ln w="6350" cap="flat" cmpd="sng" algn="ctr">
           <a:solidFill>
             <a:schemeClr val="phClr"/>
           </a:solidFill>
           <a:prstDash val="solid"/>
+          <a:miter lim="800000"/>
         </a:ln>
-        <a:ln w="38100" cap="flat" cmpd="sng" algn="ctr">
+        <a:ln w="12700" cap="flat" cmpd="sng" algn="ctr">
           <a:solidFill>
             <a:schemeClr val="phClr"/>
           </a:solidFill>
           <a:prstDash val="solid"/>
+          <a:miter lim="800000"/>
+        </a:ln>
+        <a:ln w="19050" cap="flat" cmpd="sng" algn="ctr">
+          <a:solidFill>
+            <a:schemeClr val="phClr"/>
+          </a:solidFill>
+          <a:prstDash val="solid"/>
+          <a:miter lim="800000"/>
         </a:ln>
       </a:lnStyleLst>
       <a:effectStyleLst>
         <a:effectStyle>
+          <a:effectLst/>
+        </a:effectStyle>
+        <a:effectStyle>
+          <a:effectLst/>
+        </a:effectStyle>
+        <a:effectStyle>
           <a:effectLst>
-            <a:outerShdw blurRad="40000" dist="20000" dir="5400000" rotWithShape="0">
+            <a:outerShdw blurRad="57150" dist="19050" dir="5400000" algn="ctr" rotWithShape="0">
               <a:srgbClr val="000000">
-                <a:alpha val="38000"/>
+                <a:alpha val="63000"/>
               </a:srgbClr>
             </a:outerShdw>
           </a:effectLst>
-        </a:effectStyle>
-        <a:effectStyle>
-          <a:effectLst>
-            <a:outerShdw blurRad="40000" dist="23000" dir="5400000" rotWithShape="0">
-              <a:srgbClr val="000000">
-                <a:alpha val="35000"/>
-              </a:srgbClr>
-            </a:outerShdw>
-          </a:effectLst>
-        </a:effectStyle>
-        <a:effectStyle>
-          <a:effectLst>
-            <a:outerShdw blurRad="40000" dist="23000" dir="5400000" rotWithShape="0">
-              <a:srgbClr val="000000">
-                <a:alpha val="35000"/>
-              </a:srgbClr>
-            </a:outerShdw>
-          </a:effectLst>
-          <a:scene3d>
-            <a:camera prst="orthographicFront">
-              <a:rot lat="0" lon="0" rev="0"/>
-            </a:camera>
-            <a:lightRig rig="threePt" dir="t">
-              <a:rot lat="0" lon="0" rev="1200000"/>
-            </a:lightRig>
-          </a:scene3d>
-          <a:sp3d>
-            <a:bevelT w="63500" h="25400"/>
-          </a:sp3d>
         </a:effectStyle>
       </a:effectStyleLst>
       <a:bgFillStyleLst>
         <a:solidFill>
           <a:schemeClr val="phClr"/>
         </a:solidFill>
+        <a:solidFill>
+          <a:schemeClr val="phClr">
+            <a:tint val="95000"/>
+            <a:satMod val="170000"/>
+          </a:schemeClr>
+        </a:solidFill>
         <a:gradFill rotWithShape="1">
           <a:gsLst>
             <a:gs pos="0">
               <a:schemeClr val="phClr">
-                <a:tint val="40000"/>
-                <a:satMod val="350000"/>
+                <a:tint val="93000"/>
+                <a:satMod val="150000"/>
+                <a:shade val="98000"/>
+                <a:lumMod val="102000"/>
               </a:schemeClr>
             </a:gs>
-            <a:gs pos="40000">
+            <a:gs pos="50000">
               <a:schemeClr val="phClr">
-                <a:tint val="45000"/>
-                <a:shade val="99000"/>
-                <a:satMod val="350000"/>
+                <a:tint val="98000"/>
+                <a:satMod val="130000"/>
+                <a:shade val="90000"/>
+                <a:lumMod val="103000"/>
               </a:schemeClr>
             </a:gs>
             <a:gs pos="100000">
               <a:schemeClr val="phClr">
-                <a:shade val="20000"/>
-                <a:satMod val="255000"/>
+                <a:shade val="63000"/>
+                <a:satMod val="120000"/>
               </a:schemeClr>
             </a:gs>
           </a:gsLst>
-          <a:path path="circle">
-            <a:fillToRect l="50000" t="-80000" r="50000" b="180000"/>
-          </a:path>
-        </a:gradFill>
-        <a:gradFill rotWithShape="1">
-          <a:gsLst>
-            <a:gs pos="0">
-              <a:schemeClr val="phClr">
-                <a:tint val="80000"/>
-                <a:satMod val="300000"/>
-              </a:schemeClr>
-            </a:gs>
-            <a:gs pos="100000">
-              <a:schemeClr val="phClr">
-                <a:shade val="30000"/>
-                <a:satMod val="200000"/>
-              </a:schemeClr>
-            </a:gs>
-          </a:gsLst>
-          <a:path path="circle">
-            <a:fillToRect l="50000" t="50000" r="50000" b="50000"/>
-          </a:path>
+          <a:lin ang="5400000" scaled="0"/>
         </a:gradFill>
       </a:bgFillStyleLst>
     </a:fmtScheme>
   </a:themeElements>
-  <a:objectDefaults>
-    <a:spDef>
-      <a:spPr/>
-      <a:bodyPr/>
-      <a:lstStyle/>
-      <a:style>
-        <a:lnRef idx="1">
-          <a:schemeClr val="accent1"/>
-        </a:lnRef>
-        <a:fillRef idx="3">
-          <a:schemeClr val="accent1"/>
-        </a:fillRef>
-        <a:effectRef idx="2">
-          <a:schemeClr val="accent1"/>
-        </a:effectRef>
-        <a:fontRef idx="minor">
-          <a:schemeClr val="lt1"/>
-        </a:fontRef>
-      </a:style>
-    </a:spDef>
-    <a:lnDef>
-      <a:spPr/>
-      <a:bodyPr/>
-      <a:lstStyle/>
-      <a:style>
-        <a:lnRef idx="2">
-          <a:schemeClr val="accent1"/>
-        </a:lnRef>
-        <a:fillRef idx="0">
-          <a:schemeClr val="accent1"/>
-        </a:fillRef>
-        <a:effectRef idx="1">
-          <a:schemeClr val="accent1"/>
-        </a:effectRef>
-        <a:fontRef idx="minor">
-          <a:schemeClr val="tx1"/>
-        </a:fontRef>
-      </a:style>
-    </a:lnDef>
-  </a:objectDefaults>
+  <a:objectDefaults/>
   <a:extraClrSchemeLst/>
+  <a:extLst>
+    <a:ext uri="{05A4C25C-085E-4340-85A3-A5531E510DB2}">
+      <thm15:themeFamily xmlns:thm15="http://schemas.microsoft.com/office/thememl/2012/main" name="Office Theme" id="{2E142A2C-CD16-42D6-873A-C26D2A0506FA}" vid="{1BDDFF52-6CD6-40A5-AB3C-68EB2F1E4D0A}"/>
+    </a:ext>
+  </a:extLst>
 </a:theme>
 </file>
</xml_diff>

<commit_message>
SPROuT: specify the time of course (#41)
</commit_message>
<xml_diff>
--- a/docs/teaching/SPROuT/SPROuT_flyer.docx
+++ b/docs/teaching/SPROuT/SPROuT_flyer.docx
@@ -58,79 +58,53 @@
         <w:t xml:space="preserve">Teamwork</w:t>
       </w:r>
     </w:p>
-    <w:tbl>
-      <w:tblPr>
-        <w:tblStyle w:val="Table"/>
-        <w:tblW w:type="pct" w:w="5000"/>
-        <w:tblLook w:firstRow="0" w:lastRow="0" w:firstColumn="0" w:lastColumn="0" w:noHBand="0" w:noVBand="0" w:val="0000"/>
-        <w:jc w:val="start"/>
-      </w:tblPr>
-      <w:tblGrid>
-        <w:gridCol w:w="7920"/>
-      </w:tblGrid>
-      <w:tr>
-        <w:tc>
-          <w:tcPr/>
-          <w:p>
-            <w:pPr>
-              <w:jc w:val="center"/>
-            </w:pPr>
-            <w:r>
-              <w:drawing>
-                <wp:inline>
-                  <wp:extent cx="2857500" cy="2857500"/>
-                  <wp:effectExtent b="0" l="0" r="0" t="0"/>
-                  <wp:docPr descr="" title="" id="21" name="Picture"/>
-                  <a:graphic>
-                    <a:graphicData uri="http://schemas.openxmlformats.org/drawingml/2006/picture">
-                      <pic:pic>
-                        <pic:nvPicPr>
-                          <pic:cNvPr descr="sprout_logo_blue.jpg" id="22" name="Picture"/>
-                          <pic:cNvPicPr>
-                            <a:picLocks noChangeArrowheads="1" noChangeAspect="1"/>
-                          </pic:cNvPicPr>
-                        </pic:nvPicPr>
-                        <pic:blipFill>
-                          <a:blip r:embed="rId20"/>
-                          <a:stretch>
-                            <a:fillRect/>
-                          </a:stretch>
-                        </pic:blipFill>
-                        <pic:spPr bwMode="auto">
-                          <a:xfrm>
-                            <a:off x="0" y="0"/>
-                            <a:ext cx="2857500" cy="2857500"/>
-                          </a:xfrm>
-                          <a:prstGeom prst="rect">
-                            <a:avLst/>
-                          </a:prstGeom>
-                          <a:noFill/>
-                          <a:ln w="9525">
-                            <a:noFill/>
-                            <a:headEnd/>
-                            <a:tailEnd/>
-                          </a:ln>
-                        </pic:spPr>
-                      </pic:pic>
-                    </a:graphicData>
-                  </a:graphic>
-                </wp:inline>
-              </w:drawing>
-            </w:r>
-          </w:p>
-          <w:p>
-            <w:pPr>
-              <w:jc w:val="center"/>
-            </w:pPr>
-            <w:pPr>
-              <w:jc w:val="start"/>
-              <w:spacing w:before="200"/>
-              <w:pStyle w:val="ImageCaption"/>
-            </w:pPr>
-          </w:p>
-        </w:tc>
-      </w:tr>
-    </w:tbl>
+    <w:p>
+      <w:pPr>
+        <w:pStyle w:val="FirstParagraph"/>
+      </w:pPr>
+      <w:r>
+        <w:drawing>
+          <wp:inline>
+            <wp:extent cx="2857500" cy="2857500"/>
+            <wp:effectExtent b="0" l="0" r="0" t="0"/>
+            <wp:docPr descr="" title="" id="21" name="Picture"/>
+            <a:graphic>
+              <a:graphicData uri="http://schemas.openxmlformats.org/drawingml/2006/picture">
+                <pic:pic>
+                  <pic:nvPicPr>
+                    <pic:cNvPr descr="sprout_logo_blue.jpg" id="22" name="Picture"/>
+                    <pic:cNvPicPr>
+                      <a:picLocks noChangeArrowheads="1" noChangeAspect="1"/>
+                    </pic:cNvPicPr>
+                  </pic:nvPicPr>
+                  <pic:blipFill>
+                    <a:blip r:embed="rId20"/>
+                    <a:stretch>
+                      <a:fillRect/>
+                    </a:stretch>
+                  </pic:blipFill>
+                  <pic:spPr bwMode="auto">
+                    <a:xfrm>
+                      <a:off x="0" y="0"/>
+                      <a:ext cx="2857500" cy="2857500"/>
+                    </a:xfrm>
+                    <a:prstGeom prst="rect">
+                      <a:avLst/>
+                    </a:prstGeom>
+                    <a:noFill/>
+                    <a:ln w="9525">
+                      <a:noFill/>
+                      <a:headEnd/>
+                      <a:tailEnd/>
+                    </a:ln>
+                  </pic:spPr>
+                </pic:pic>
+              </a:graphicData>
+            </a:graphic>
+          </wp:inline>
+        </w:drawing>
+      </w:r>
+    </w:p>
     <w:p>
       <w:pPr>
         <w:pStyle w:val="BodyText"/>
@@ -143,8 +117,8 @@
       </w:r>
       <w:r>
         <w:rPr>
+          <w:b/>
           <w:bCs/>
-          <w:b/>
         </w:rPr>
         <w:t xml:space="preserve">Open Science, Version Control, and Team Collaboration</w:t>
       </w:r>
@@ -163,35 +137,35 @@
     </w:p>
     <w:p>
       <w:pPr>
+        <w:pStyle w:val="Compact"/>
         <w:numPr>
           <w:ilvl w:val="0"/>
           <w:numId w:val="1001"/>
         </w:numPr>
+      </w:pPr>
+      <w:r>
+        <w:t xml:space="preserve">Losing track of all the different versions of a document?</w:t>
+      </w:r>
+    </w:p>
+    <w:p>
+      <w:pPr>
         <w:pStyle w:val="Compact"/>
-      </w:pPr>
-      <w:r>
-        <w:t xml:space="preserve">Losing track of all the different versions of a document?</w:t>
-      </w:r>
-    </w:p>
-    <w:p>
-      <w:pPr>
         <w:numPr>
           <w:ilvl w:val="0"/>
           <w:numId w:val="1001"/>
         </w:numPr>
+      </w:pPr>
+      <w:r>
+        <w:t xml:space="preserve">Unsure how to better organise your files, code, analyses, results, and texts?</w:t>
+      </w:r>
+    </w:p>
+    <w:p>
+      <w:pPr>
         <w:pStyle w:val="Compact"/>
-      </w:pPr>
-      <w:r>
-        <w:t xml:space="preserve">Unsure how to better organise your files, code, analyses, results, and texts?</w:t>
-      </w:r>
-    </w:p>
-    <w:p>
-      <w:pPr>
         <w:numPr>
           <w:ilvl w:val="0"/>
           <w:numId w:val="1001"/>
         </w:numPr>
-        <w:pStyle w:val="Compact"/>
       </w:pPr>
       <w:r>
         <w:t xml:space="preserve">Would you love to involve a collaborator, but explaining your project structure is overwhelming?</w:t>
@@ -219,11 +193,11 @@
     </w:p>
     <w:p>
       <w:pPr>
+        <w:pStyle w:val="Compact"/>
         <w:numPr>
           <w:ilvl w:val="0"/>
           <w:numId w:val="1002"/>
         </w:numPr>
-        <w:pStyle w:val="Compact"/>
       </w:pPr>
       <w:r>
         <w:t xml:space="preserve">Master the tools for</w:t>
@@ -233,8 +207,8 @@
       </w:r>
       <w:r>
         <w:rPr>
+          <w:b/>
           <w:bCs/>
-          <w:b/>
         </w:rPr>
         <w:t xml:space="preserve">Open Science</w:t>
       </w:r>
@@ -249,8 +223,8 @@
       </w:r>
       <w:r>
         <w:rPr>
+          <w:b/>
           <w:bCs/>
-          <w:b/>
         </w:rPr>
         <w:t xml:space="preserve">Reproducibility</w:t>
       </w:r>
@@ -263,11 +237,11 @@
     </w:p>
     <w:p>
       <w:pPr>
+        <w:pStyle w:val="Compact"/>
         <w:numPr>
           <w:ilvl w:val="0"/>
           <w:numId w:val="1002"/>
         </w:numPr>
-        <w:pStyle w:val="Compact"/>
       </w:pPr>
       <w:r>
         <w:t xml:space="preserve">Gain hands-on experience with</w:t>
@@ -277,8 +251,8 @@
       </w:r>
       <w:r>
         <w:rPr>
+          <w:b/>
           <w:bCs/>
-          <w:b/>
         </w:rPr>
         <w:t xml:space="preserve">Git/GitHub</w:t>
       </w:r>
@@ -291,11 +265,11 @@
     </w:p>
     <w:p>
       <w:pPr>
+        <w:pStyle w:val="Compact"/>
         <w:numPr>
           <w:ilvl w:val="0"/>
           <w:numId w:val="1002"/>
         </w:numPr>
-        <w:pStyle w:val="Compact"/>
       </w:pPr>
       <w:r>
         <w:t xml:space="preserve">Learn</w:t>
@@ -305,8 +279,8 @@
       </w:r>
       <w:r>
         <w:rPr>
+          <w:b/>
           <w:bCs/>
-          <w:b/>
         </w:rPr>
         <w:t xml:space="preserve">collaborative techniques</w:t>
       </w:r>
@@ -319,11 +293,11 @@
     </w:p>
     <w:p>
       <w:pPr>
+        <w:pStyle w:val="Compact"/>
         <w:numPr>
           <w:ilvl w:val="0"/>
           <w:numId w:val="1002"/>
         </w:numPr>
-        <w:pStyle w:val="Compact"/>
       </w:pPr>
       <w:r>
         <w:t xml:space="preserve">Navigate and solve real-world challenges🛠️ in a team setting👥.</w:t>
@@ -341,16 +315,16 @@
     </w:p>
     <w:p>
       <w:pPr>
+        <w:pStyle w:val="Compact"/>
         <w:numPr>
           <w:ilvl w:val="0"/>
           <w:numId w:val="1003"/>
         </w:numPr>
-        <w:pStyle w:val="Compact"/>
       </w:pPr>
       <w:r>
         <w:rPr>
+          <w:b/>
           <w:bCs/>
-          <w:b/>
         </w:rPr>
         <w:t xml:space="preserve">Duration:</w:t>
       </w:r>
@@ -363,16 +337,16 @@
     </w:p>
     <w:p>
       <w:pPr>
+        <w:pStyle w:val="Compact"/>
         <w:numPr>
           <w:ilvl w:val="0"/>
           <w:numId w:val="1003"/>
         </w:numPr>
-        <w:pStyle w:val="Compact"/>
       </w:pPr>
       <w:r>
         <w:rPr>
+          <w:b/>
           <w:bCs/>
-          <w:b/>
         </w:rPr>
         <w:t xml:space="preserve">Credits:</w:t>
       </w:r>
@@ -385,16 +359,16 @@
     </w:p>
     <w:p>
       <w:pPr>
+        <w:pStyle w:val="Compact"/>
         <w:numPr>
           <w:ilvl w:val="0"/>
           <w:numId w:val="1003"/>
         </w:numPr>
-        <w:pStyle w:val="Compact"/>
       </w:pPr>
       <w:r>
         <w:rPr>
+          <w:b/>
           <w:bCs/>
-          <w:b/>
         </w:rPr>
         <w:t xml:space="preserve">SIS Code</w:t>
       </w:r>
@@ -406,8 +380,8 @@
       </w:r>
       <w:r>
         <w:rPr>
+          <w:i/>
           <w:iCs/>
-          <w:i/>
         </w:rPr>
         <w:t xml:space="preserve">MB120C26</w:t>
       </w:r>
@@ -504,14 +478,14 @@
 <file path=word/numbering.xml><?xml version="1.0" encoding="utf-8"?>
 <w:numbering xmlns:w="http://schemas.openxmlformats.org/wordprocessingml/2006/main">
   <w:abstractNum w:abstractNumId="990">
-    <w:nsid w:val="A990"/>
+    <w:nsid w:val="0000A990"/>
     <w:multiLevelType w:val="multilevel"/>
     <w:lvl w:ilvl="0">
       <w:numFmt w:val="bullet"/>
       <w:lvlText w:val=" "/>
       <w:lvlJc w:val="left"/>
       <w:pPr>
-        <w:ind w:left="720" w:hanging="480"/>
+        <w:ind w:left="720" w:hanging="360"/>
       </w:pPr>
     </w:lvl>
     <w:lvl w:ilvl="1">
@@ -519,7 +493,7 @@
       <w:lvlText w:val=" "/>
       <w:lvlJc w:val="left"/>
       <w:pPr>
-        <w:ind w:left="1440" w:hanging="480"/>
+        <w:ind w:left="1440" w:hanging="360"/>
       </w:pPr>
     </w:lvl>
     <w:lvl w:ilvl="2">
@@ -527,7 +501,7 @@
       <w:lvlText w:val=" "/>
       <w:lvlJc w:val="left"/>
       <w:pPr>
-        <w:ind w:left="2160" w:hanging="480"/>
+        <w:ind w:left="2160" w:hanging="360"/>
       </w:pPr>
     </w:lvl>
     <w:lvl w:ilvl="3">
@@ -535,7 +509,7 @@
       <w:lvlText w:val=" "/>
       <w:lvlJc w:val="left"/>
       <w:pPr>
-        <w:ind w:left="2880" w:hanging="480"/>
+        <w:ind w:left="2880" w:hanging="360"/>
       </w:pPr>
     </w:lvl>
     <w:lvl w:ilvl="4">
@@ -543,7 +517,7 @@
       <w:lvlText w:val=" "/>
       <w:lvlJc w:val="left"/>
       <w:pPr>
-        <w:ind w:left="3600" w:hanging="480"/>
+        <w:ind w:left="3600" w:hanging="360"/>
       </w:pPr>
     </w:lvl>
     <w:lvl w:ilvl="5">
@@ -551,7 +525,7 @@
       <w:lvlText w:val=" "/>
       <w:lvlJc w:val="left"/>
       <w:pPr>
-        <w:ind w:left="4320" w:hanging="480"/>
+        <w:ind w:left="4320" w:hanging="360"/>
       </w:pPr>
     </w:lvl>
     <w:lvl w:ilvl="6">
@@ -559,7 +533,7 @@
       <w:lvlText w:val=" "/>
       <w:lvlJc w:val="left"/>
       <w:pPr>
-        <w:ind w:left="5040" w:hanging="480"/>
+        <w:ind w:left="5040" w:hanging="360"/>
       </w:pPr>
     </w:lvl>
     <w:lvl w:ilvl="7">
@@ -567,7 +541,7 @@
       <w:lvlText w:val=" "/>
       <w:lvlJc w:val="left"/>
       <w:pPr>
-        <w:ind w:left="5760" w:hanging="480"/>
+        <w:ind w:left="5760" w:hanging="360"/>
       </w:pPr>
     </w:lvl>
     <w:lvl w:ilvl="8">
@@ -575,84 +549,111 @@
       <w:lvlText w:val=" "/>
       <w:lvlJc w:val="left"/>
       <w:pPr>
-        <w:ind w:left="6480" w:hanging="480"/>
+        <w:ind w:left="6480" w:hanging="360"/>
       </w:pPr>
     </w:lvl>
   </w:abstractNum>
   <w:abstractNum w:abstractNumId="991">
-    <w:nsid w:val="A991"/>
+    <w:nsid w:val="0000A991"/>
     <w:multiLevelType w:val="multilevel"/>
     <w:lvl w:ilvl="0">
       <w:numFmt w:val="bullet"/>
-      <w:lvlText w:val="•"/>
+      <w:lvlText w:val=""/>
       <w:lvlJc w:val="left"/>
       <w:pPr>
-        <w:ind w:left="720" w:hanging="480"/>
-      </w:pPr>
+        <w:ind w:left="720" w:hanging="360"/>
+      </w:pPr>
+      <w:rPr>
+        <w:rFonts w:ascii="Symbol" w:hAnsi="Symbol" w:cs="Symbol" w:hint="default"/>
+      </w:rPr>
     </w:lvl>
     <w:lvl w:ilvl="1">
       <w:numFmt w:val="bullet"/>
-      <w:lvlText w:val="–"/>
+      <w:lvlText w:val="o"/>
       <w:lvlJc w:val="left"/>
       <w:pPr>
-        <w:ind w:left="1440" w:hanging="480"/>
-      </w:pPr>
+        <w:ind w:left="1440" w:hanging="360"/>
+      </w:pPr>
+      <w:rPr>
+        <w:rFonts w:ascii="Courier New" w:hAnsi="Courier New" w:cs="Courier New" w:hint="default"/>
+      </w:rPr>
     </w:lvl>
     <w:lvl w:ilvl="2">
       <w:numFmt w:val="bullet"/>
-      <w:lvlText w:val="•"/>
+      <w:lvlText w:val=""/>
       <w:lvlJc w:val="left"/>
       <w:pPr>
-        <w:ind w:left="2160" w:hanging="480"/>
-      </w:pPr>
+        <w:ind w:left="2160" w:hanging="360"/>
+      </w:pPr>
+      <w:rPr>
+        <w:rFonts w:ascii="Wingdings" w:hAnsi="Wingdings" w:cs="Wingdings" w:hint="default"/>
+      </w:rPr>
     </w:lvl>
     <w:lvl w:ilvl="3">
       <w:numFmt w:val="bullet"/>
-      <w:lvlText w:val="–"/>
+      <w:lvlText w:val=""/>
       <w:lvlJc w:val="left"/>
       <w:pPr>
-        <w:ind w:left="2880" w:hanging="480"/>
-      </w:pPr>
+        <w:ind w:left="2880" w:hanging="360"/>
+      </w:pPr>
+      <w:rPr>
+        <w:rFonts w:ascii="Symbol" w:hAnsi="Symbol" w:cs="Symbol" w:hint="default"/>
+      </w:rPr>
     </w:lvl>
     <w:lvl w:ilvl="4">
       <w:numFmt w:val="bullet"/>
-      <w:lvlText w:val="•"/>
+      <w:lvlText w:val="o"/>
       <w:lvlJc w:val="left"/>
       <w:pPr>
-        <w:ind w:left="3600" w:hanging="480"/>
-      </w:pPr>
+        <w:ind w:left="3600" w:hanging="360"/>
+      </w:pPr>
+      <w:rPr>
+        <w:rFonts w:ascii="Courier New" w:hAnsi="Courier New" w:cs="Courier New" w:hint="default"/>
+      </w:rPr>
     </w:lvl>
     <w:lvl w:ilvl="5">
       <w:numFmt w:val="bullet"/>
-      <w:lvlText w:val="–"/>
+      <w:lvlText w:val=""/>
       <w:lvlJc w:val="left"/>
       <w:pPr>
-        <w:ind w:left="4320" w:hanging="480"/>
-      </w:pPr>
+        <w:ind w:left="4320" w:hanging="360"/>
+      </w:pPr>
+      <w:rPr>
+        <w:rFonts w:ascii="Wingdings" w:hAnsi="Wingdings" w:cs="Wingdings" w:hint="default"/>
+      </w:rPr>
     </w:lvl>
     <w:lvl w:ilvl="6">
       <w:numFmt w:val="bullet"/>
-      <w:lvlText w:val="•"/>
+      <w:lvlText w:val=""/>
       <w:lvlJc w:val="left"/>
       <w:pPr>
-        <w:ind w:left="5040" w:hanging="480"/>
-      </w:pPr>
+        <w:ind w:left="5040" w:hanging="360"/>
+      </w:pPr>
+      <w:rPr>
+        <w:rFonts w:ascii="Symbol" w:hAnsi="Symbol" w:cs="Symbol" w:hint="default"/>
+      </w:rPr>
     </w:lvl>
     <w:lvl w:ilvl="7">
       <w:numFmt w:val="bullet"/>
-      <w:lvlText w:val="–"/>
+      <w:lvlText w:val="o"/>
       <w:lvlJc w:val="left"/>
       <w:pPr>
-        <w:ind w:left="5760" w:hanging="480"/>
-      </w:pPr>
+        <w:ind w:left="5760" w:hanging="360"/>
+      </w:pPr>
+      <w:rPr>
+        <w:rFonts w:ascii="Courier New" w:hAnsi="Courier New" w:cs="Courier New" w:hint="default"/>
+      </w:rPr>
     </w:lvl>
     <w:lvl w:ilvl="8">
       <w:numFmt w:val="bullet"/>
-      <w:lvlText w:val="•"/>
+      <w:lvlText w:val=""/>
       <w:lvlJc w:val="left"/>
       <w:pPr>
-        <w:ind w:left="6480" w:hanging="480"/>
-      </w:pPr>
+        <w:ind w:left="6480" w:hanging="360"/>
+      </w:pPr>
+      <w:rPr>
+        <w:rFonts w:ascii="Wingdings" w:hAnsi="Wingdings" w:cs="Wingdings" w:hint="default"/>
+      </w:rPr>
     </w:lvl>
   </w:abstractNum>
   <w:num w:numId="1000">
@@ -696,10 +697,10 @@
     <w:name w:val="Body Text"/>
     <w:basedOn w:val="Normal"/>
     <w:link w:val="BodyTextChar"/>
+    <w:qFormat/>
     <w:pPr>
       <w:spacing w:after="180" w:before="180"/>
     </w:pPr>
-    <w:qFormat/>
   </w:style>
   <w:style w:customStyle="1" w:styleId="FirstParagraph" w:type="paragraph">
     <w:name w:val="First Paragraph"/>
@@ -719,36 +720,70 @@
     <w:name w:val="Title"/>
     <w:basedOn w:val="Normal"/>
     <w:next w:val="BodyText"/>
-    <w:qFormat/>
-    <w:pPr>
-      <w:keepNext/>
-      <w:keepLines/>
-      <w:spacing w:after="240" w:before="480"/>
+    <w:link w:val="TitleChar"/>
+    <w:uiPriority w:val="10"/>
+    <w:qFormat/>
+    <w:rsid w:val="00A10FD9"/>
+    <w:pPr>
+      <w:spacing w:after="80" w:line="240" w:lineRule="auto"/>
+      <w:contextualSpacing/>
       <w:jc w:val="center"/>
     </w:pPr>
     <w:rPr>
       <w:rFonts w:asciiTheme="majorHAnsi" w:cstheme="majorBidi" w:eastAsiaTheme="majorEastAsia" w:hAnsiTheme="majorHAnsi"/>
-      <w:b/>
-      <w:bCs/>
-      <w:color w:themeColor="accent1" w:themeShade="B5" w:val="345A8A"/>
-      <w:sz w:val="36"/>
-      <w:szCs w:val="36"/>
+      <w:spacing w:val="-10"/>
+      <w:kern w:val="28"/>
+      <w:sz w:val="56"/>
+      <w:szCs w:val="56"/>
+    </w:rPr>
+  </w:style>
+  <w:style w:customStyle="1" w:styleId="TitleChar" w:type="character">
+    <w:name w:val="Title Char"/>
+    <w:basedOn w:val="DefaultParagraphFont"/>
+    <w:link w:val="Title"/>
+    <w:uiPriority w:val="10"/>
+    <w:rsid w:val="00A10FD9"/>
+    <w:rPr>
+      <w:rFonts w:asciiTheme="majorHAnsi" w:cstheme="majorBidi" w:eastAsiaTheme="majorEastAsia" w:hAnsiTheme="majorHAnsi"/>
+      <w:spacing w:val="-10"/>
+      <w:kern w:val="28"/>
+      <w:sz w:val="56"/>
+      <w:szCs w:val="56"/>
     </w:rPr>
   </w:style>
   <w:style w:styleId="Subtitle" w:type="paragraph">
     <w:name w:val="Subtitle"/>
-    <w:basedOn w:val="Title"/>
+    <w:basedOn w:val="Normal"/>
     <w:next w:val="BodyText"/>
-    <w:qFormat/>
-    <w:pPr>
-      <w:keepNext/>
-      <w:keepLines/>
-      <w:spacing w:after="240" w:before="240"/>
-      <w:jc w:val="center"/>
-    </w:pPr>
-    <w:rPr>
-      <w:sz w:val="30"/>
-      <w:szCs w:val="30"/>
+    <w:link w:val="SubtitleChar"/>
+    <w:uiPriority w:val="11"/>
+    <w:qFormat/>
+    <w:rsid w:val="00A10FD9"/>
+    <w:pPr>
+      <w:numPr>
+        <w:ilvl w:val="1"/>
+      </w:numPr>
+    </w:pPr>
+    <w:rPr>
+      <w:rFonts w:cstheme="majorBidi" w:eastAsiaTheme="majorEastAsia"/>
+      <w:color w:themeColor="text1" w:themeTint="A6" w:val="595959"/>
+      <w:spacing w:val="15"/>
+      <w:sz w:val="28"/>
+      <w:szCs w:val="28"/>
+    </w:rPr>
+  </w:style>
+  <w:style w:customStyle="1" w:styleId="SubtitleChar" w:type="character">
+    <w:name w:val="Subtitle Char"/>
+    <w:basedOn w:val="DefaultParagraphFont"/>
+    <w:link w:val="Subtitle"/>
+    <w:uiPriority w:val="11"/>
+    <w:rsid w:val="00A10FD9"/>
+    <w:rPr>
+      <w:rFonts w:cstheme="majorBidi" w:eastAsiaTheme="majorEastAsia"/>
+      <w:color w:themeColor="text1" w:themeTint="A6" w:val="595959"/>
+      <w:spacing w:val="15"/>
+      <w:sz w:val="28"/>
+      <w:szCs w:val="28"/>
     </w:rPr>
   </w:style>
   <w:style w:customStyle="1" w:styleId="Author" w:type="paragraph">
@@ -771,6 +806,24 @@
       <w:jc w:val="center"/>
     </w:pPr>
   </w:style>
+  <w:style w:customStyle="1" w:styleId="AbstractTitle" w:type="paragraph">
+    <w:name w:val="Abstract Title"/>
+    <w:basedOn w:val="Normal"/>
+    <w:next w:val="Abstract"/>
+    <w:qFormat/>
+    <w:pPr>
+      <w:keepNext/>
+      <w:keepLines/>
+      <w:spacing w:after="0" w:before="300"/>
+      <w:jc w:val="center"/>
+    </w:pPr>
+    <w:rPr>
+      <w:b/>
+      <w:color w:val="345A8A"/>
+      <w:sz w:val="20"/>
+      <w:szCs w:val="20"/>
+    </w:rPr>
+  </w:style>
   <w:style w:customStyle="1" w:styleId="Abstract" w:type="paragraph">
     <w:name w:val="Abstract"/>
     <w:basedOn w:val="Normal"/>
@@ -779,7 +832,7 @@
     <w:pPr>
       <w:keepNext/>
       <w:keepLines/>
-      <w:spacing w:after="300" w:before="300"/>
+      <w:spacing w:after="300" w:before="100"/>
     </w:pPr>
     <w:rPr>
       <w:sz w:val="20"/>
@@ -795,191 +848,321 @@
     <w:rPr/>
   </w:style>
   <w:style w:styleId="Heading1" w:type="paragraph">
-    <w:name w:val="Heading 1"/>
+    <w:name w:val="heading 1"/>
     <w:basedOn w:val="Normal"/>
     <w:next w:val="BodyText"/>
-    <w:uiPriority w:val="9"/>
-    <w:qFormat/>
+    <w:link w:val="Heading1Char"/>
+    <w:uiPriority w:val="9"/>
+    <w:qFormat/>
+    <w:rsid w:val="00A10FD9"/>
     <w:pPr>
       <w:keepNext/>
       <w:keepLines/>
-      <w:spacing w:after="0" w:before="480"/>
+      <w:spacing w:after="80" w:before="360"/>
       <w:outlineLvl w:val="0"/>
     </w:pPr>
     <w:rPr>
       <w:rFonts w:asciiTheme="majorHAnsi" w:cstheme="majorBidi" w:eastAsiaTheme="majorEastAsia" w:hAnsiTheme="majorHAnsi"/>
-      <w:b/>
-      <w:bCs/>
-      <w:color w:themeColor="accent1" w:val="4F81BD"/>
+      <w:color w:themeColor="accent1" w:themeShade="BF" w:val="0F4761"/>
+      <w:sz w:val="40"/>
+      <w:szCs w:val="40"/>
+    </w:rPr>
+  </w:style>
+  <w:style w:styleId="Heading2" w:type="paragraph">
+    <w:name w:val="heading 2"/>
+    <w:basedOn w:val="Normal"/>
+    <w:next w:val="BodyText"/>
+    <w:link w:val="Heading2Char"/>
+    <w:uiPriority w:val="9"/>
+    <w:semiHidden/>
+    <w:unhideWhenUsed/>
+    <w:qFormat/>
+    <w:rsid w:val="00A10FD9"/>
+    <w:pPr>
+      <w:keepNext/>
+      <w:keepLines/>
+      <w:spacing w:after="80" w:before="160"/>
+      <w:outlineLvl w:val="1"/>
+    </w:pPr>
+    <w:rPr>
+      <w:rFonts w:asciiTheme="majorHAnsi" w:cstheme="majorBidi" w:eastAsiaTheme="majorEastAsia" w:hAnsiTheme="majorHAnsi"/>
+      <w:color w:themeColor="accent1" w:themeShade="BF" w:val="0F4761"/>
       <w:sz w:val="32"/>
       <w:szCs w:val="32"/>
     </w:rPr>
   </w:style>
-  <w:style w:styleId="Heading2" w:type="paragraph">
-    <w:name w:val="Heading 2"/>
+  <w:style w:styleId="Heading3" w:type="paragraph">
+    <w:name w:val="heading 3"/>
     <w:basedOn w:val="Normal"/>
     <w:next w:val="BodyText"/>
-    <w:uiPriority w:val="9"/>
+    <w:link w:val="Heading3Char"/>
+    <w:uiPriority w:val="9"/>
+    <w:semiHidden/>
     <w:unhideWhenUsed/>
     <w:qFormat/>
+    <w:rsid w:val="00A10FD9"/>
     <w:pPr>
       <w:keepNext/>
       <w:keepLines/>
-      <w:spacing w:after="0" w:before="200"/>
-      <w:outlineLvl w:val="1"/>
-    </w:pPr>
-    <w:rPr>
-      <w:rFonts w:asciiTheme="majorHAnsi" w:cstheme="majorBidi" w:eastAsiaTheme="majorEastAsia" w:hAnsiTheme="majorHAnsi"/>
-      <w:b/>
-      <w:bCs/>
-      <w:color w:themeColor="accent1" w:val="4F81BD"/>
+      <w:spacing w:after="80" w:before="160"/>
+      <w:outlineLvl w:val="2"/>
+    </w:pPr>
+    <w:rPr>
+      <w:rFonts w:cstheme="majorBidi" w:eastAsiaTheme="majorEastAsia"/>
+      <w:color w:themeColor="accent1" w:themeShade="BF" w:val="0F4761"/>
       <w:sz w:val="28"/>
       <w:szCs w:val="28"/>
     </w:rPr>
   </w:style>
-  <w:style w:styleId="Heading3" w:type="paragraph">
-    <w:name w:val="Heading 3"/>
+  <w:style w:styleId="Heading4" w:type="paragraph">
+    <w:name w:val="heading 4"/>
     <w:basedOn w:val="Normal"/>
     <w:next w:val="BodyText"/>
-    <w:uiPriority w:val="9"/>
+    <w:link w:val="Heading4Char"/>
+    <w:uiPriority w:val="9"/>
+    <w:semiHidden/>
     <w:unhideWhenUsed/>
     <w:qFormat/>
+    <w:rsid w:val="00A10FD9"/>
     <w:pPr>
       <w:keepNext/>
       <w:keepLines/>
-      <w:spacing w:after="0" w:before="200"/>
-      <w:outlineLvl w:val="2"/>
-    </w:pPr>
-    <w:rPr>
-      <w:rFonts w:asciiTheme="majorHAnsi" w:cstheme="majorBidi" w:eastAsiaTheme="majorEastAsia" w:hAnsiTheme="majorHAnsi"/>
-      <w:b/>
-      <w:bCs/>
-      <w:color w:themeColor="accent1" w:val="4F81BD"/>
-      <w:sz w:val="24"/>
-      <w:szCs w:val="24"/>
-    </w:rPr>
-  </w:style>
-  <w:style w:styleId="Heading4" w:type="paragraph">
-    <w:name w:val="Heading 4"/>
+      <w:spacing w:after="40" w:before="80"/>
+      <w:outlineLvl w:val="3"/>
+    </w:pPr>
+    <w:rPr>
+      <w:rFonts w:cstheme="majorBidi" w:eastAsiaTheme="majorEastAsia"/>
+      <w:i/>
+      <w:iCs/>
+      <w:color w:themeColor="accent1" w:themeShade="BF" w:val="0F4761"/>
+    </w:rPr>
+  </w:style>
+  <w:style w:styleId="Heading5" w:type="paragraph">
+    <w:name w:val="heading 5"/>
     <w:basedOn w:val="Normal"/>
     <w:next w:val="BodyText"/>
-    <w:uiPriority w:val="9"/>
+    <w:link w:val="Heading5Char"/>
+    <w:uiPriority w:val="9"/>
+    <w:semiHidden/>
     <w:unhideWhenUsed/>
     <w:qFormat/>
+    <w:rsid w:val="00A10FD9"/>
     <w:pPr>
       <w:keepNext/>
       <w:keepLines/>
-      <w:spacing w:after="0" w:before="200"/>
-      <w:outlineLvl w:val="3"/>
-    </w:pPr>
-    <w:rPr>
-      <w:rFonts w:asciiTheme="majorHAnsi" w:cstheme="majorBidi" w:eastAsiaTheme="majorEastAsia" w:hAnsiTheme="majorHAnsi"/>
-      <w:i/>
-      <w:bCs/>
-      <w:color w:themeColor="accent1" w:val="4F81BD"/>
-      <w:sz w:val="24"/>
-      <w:szCs w:val="24"/>
-    </w:rPr>
-  </w:style>
-  <w:style w:styleId="Heading5" w:type="paragraph">
-    <w:name w:val="Heading 5"/>
+      <w:spacing w:after="40" w:before="80"/>
+      <w:outlineLvl w:val="4"/>
+    </w:pPr>
+    <w:rPr>
+      <w:rFonts w:cstheme="majorBidi" w:eastAsiaTheme="majorEastAsia"/>
+      <w:color w:themeColor="accent1" w:themeShade="BF" w:val="0F4761"/>
+    </w:rPr>
+  </w:style>
+  <w:style w:styleId="Heading6" w:type="paragraph">
+    <w:name w:val="heading 6"/>
     <w:basedOn w:val="Normal"/>
     <w:next w:val="BodyText"/>
-    <w:uiPriority w:val="9"/>
+    <w:link w:val="Heading6Char"/>
+    <w:uiPriority w:val="9"/>
+    <w:semiHidden/>
     <w:unhideWhenUsed/>
     <w:qFormat/>
+    <w:rsid w:val="00A10FD9"/>
     <w:pPr>
       <w:keepNext/>
       <w:keepLines/>
-      <w:spacing w:after="0" w:before="200"/>
-      <w:outlineLvl w:val="4"/>
-    </w:pPr>
-    <w:rPr>
-      <w:rFonts w:asciiTheme="majorHAnsi" w:cstheme="majorBidi" w:eastAsiaTheme="majorEastAsia" w:hAnsiTheme="majorHAnsi"/>
+      <w:spacing w:after="0" w:before="40"/>
+      <w:outlineLvl w:val="5"/>
+    </w:pPr>
+    <w:rPr>
+      <w:rFonts w:cstheme="majorBidi" w:eastAsiaTheme="majorEastAsia"/>
+      <w:i/>
       <w:iCs/>
-      <w:color w:themeColor="accent1" w:val="4F81BD"/>
-      <w:sz w:val="24"/>
-      <w:szCs w:val="24"/>
-    </w:rPr>
-  </w:style>
-  <w:style w:styleId="Heading6" w:type="paragraph">
-    <w:name w:val="Heading 6"/>
+      <w:color w:themeColor="text1" w:themeTint="A6" w:val="595959"/>
+    </w:rPr>
+  </w:style>
+  <w:style w:styleId="Heading7" w:type="paragraph">
+    <w:name w:val="heading 7"/>
     <w:basedOn w:val="Normal"/>
     <w:next w:val="BodyText"/>
-    <w:uiPriority w:val="9"/>
+    <w:link w:val="Heading7Char"/>
+    <w:uiPriority w:val="9"/>
+    <w:semiHidden/>
     <w:unhideWhenUsed/>
     <w:qFormat/>
+    <w:rsid w:val="00A10FD9"/>
     <w:pPr>
       <w:keepNext/>
       <w:keepLines/>
-      <w:spacing w:after="0" w:before="200"/>
-      <w:outlineLvl w:val="5"/>
-    </w:pPr>
-    <w:rPr>
-      <w:rFonts w:asciiTheme="majorHAnsi" w:cstheme="majorBidi" w:eastAsiaTheme="majorEastAsia" w:hAnsiTheme="majorHAnsi"/>
-      <w:color w:themeColor="accent1" w:val="4F81BD"/>
-      <w:sz w:val="24"/>
-      <w:szCs w:val="24"/>
-    </w:rPr>
-  </w:style>
-  <w:style w:styleId="Heading7" w:type="paragraph">
-    <w:name w:val="Heading 7"/>
+      <w:spacing w:after="0" w:before="40"/>
+      <w:outlineLvl w:val="6"/>
+    </w:pPr>
+    <w:rPr>
+      <w:rFonts w:cstheme="majorBidi" w:eastAsiaTheme="majorEastAsia"/>
+      <w:color w:themeColor="text1" w:themeTint="A6" w:val="595959"/>
+    </w:rPr>
+  </w:style>
+  <w:style w:styleId="Heading8" w:type="paragraph">
+    <w:name w:val="heading 8"/>
     <w:basedOn w:val="Normal"/>
     <w:next w:val="BodyText"/>
-    <w:uiPriority w:val="9"/>
+    <w:link w:val="Heading8Char"/>
+    <w:uiPriority w:val="9"/>
+    <w:semiHidden/>
     <w:unhideWhenUsed/>
     <w:qFormat/>
+    <w:rsid w:val="00A10FD9"/>
     <w:pPr>
       <w:keepNext/>
       <w:keepLines/>
-      <w:spacing w:after="0" w:before="200"/>
-      <w:outlineLvl w:val="6"/>
-    </w:pPr>
-    <w:rPr>
-      <w:rFonts w:asciiTheme="majorHAnsi" w:cstheme="majorBidi" w:eastAsiaTheme="majorEastAsia" w:hAnsiTheme="majorHAnsi"/>
-      <w:color w:themeColor="accent1" w:val="4F81BD"/>
-      <w:sz w:val="24"/>
-      <w:szCs w:val="24"/>
-    </w:rPr>
-  </w:style>
-  <w:style w:styleId="Heading8" w:type="paragraph">
-    <w:name w:val="Heading 8"/>
+      <w:spacing w:after="0"/>
+      <w:outlineLvl w:val="7"/>
+    </w:pPr>
+    <w:rPr>
+      <w:rFonts w:cstheme="majorBidi" w:eastAsiaTheme="majorEastAsia"/>
+      <w:i/>
+      <w:iCs/>
+      <w:color w:themeColor="text1" w:themeTint="D8" w:val="272727"/>
+    </w:rPr>
+  </w:style>
+  <w:style w:styleId="Heading9" w:type="paragraph">
+    <w:name w:val="heading 9"/>
     <w:basedOn w:val="Normal"/>
     <w:next w:val="BodyText"/>
-    <w:uiPriority w:val="9"/>
+    <w:link w:val="Heading9Char"/>
+    <w:uiPriority w:val="9"/>
+    <w:semiHidden/>
     <w:unhideWhenUsed/>
     <w:qFormat/>
+    <w:rsid w:val="00A10FD9"/>
     <w:pPr>
       <w:keepNext/>
       <w:keepLines/>
-      <w:spacing w:after="0" w:before="200"/>
-      <w:outlineLvl w:val="7"/>
-    </w:pPr>
+      <w:spacing w:after="0"/>
+      <w:outlineLvl w:val="8"/>
+    </w:pPr>
+    <w:rPr>
+      <w:rFonts w:cstheme="majorBidi" w:eastAsiaTheme="majorEastAsia"/>
+      <w:color w:themeColor="text1" w:themeTint="D8" w:val="272727"/>
+    </w:rPr>
+  </w:style>
+  <w:style w:customStyle="1" w:styleId="Heading1Char" w:type="character">
+    <w:name w:val="Heading 1 Char"/>
+    <w:basedOn w:val="DefaultParagraphFont"/>
+    <w:link w:val="Heading1"/>
+    <w:uiPriority w:val="9"/>
+    <w:rsid w:val="00A10FD9"/>
     <w:rPr>
       <w:rFonts w:asciiTheme="majorHAnsi" w:cstheme="majorBidi" w:eastAsiaTheme="majorEastAsia" w:hAnsiTheme="majorHAnsi"/>
-      <w:color w:themeColor="accent1" w:val="4F81BD"/>
-      <w:sz w:val="24"/>
-      <w:szCs w:val="24"/>
-    </w:rPr>
-  </w:style>
-  <w:style w:styleId="Heading9" w:type="paragraph">
-    <w:name w:val="Heading 9"/>
-    <w:basedOn w:val="Normal"/>
-    <w:next w:val="BodyText"/>
-    <w:uiPriority w:val="9"/>
-    <w:unhideWhenUsed/>
-    <w:qFormat/>
-    <w:pPr>
-      <w:keepNext/>
-      <w:keepLines/>
-      <w:spacing w:after="0" w:before="200"/>
-      <w:outlineLvl w:val="8"/>
-    </w:pPr>
+      <w:color w:themeColor="accent1" w:themeShade="BF" w:val="0F4761"/>
+      <w:sz w:val="40"/>
+      <w:szCs w:val="40"/>
+    </w:rPr>
+  </w:style>
+  <w:style w:customStyle="1" w:styleId="Heading2Char" w:type="character">
+    <w:name w:val="Heading 2 Char"/>
+    <w:basedOn w:val="DefaultParagraphFont"/>
+    <w:link w:val="Heading2"/>
+    <w:uiPriority w:val="9"/>
+    <w:semiHidden/>
+    <w:rsid w:val="00A10FD9"/>
     <w:rPr>
       <w:rFonts w:asciiTheme="majorHAnsi" w:cstheme="majorBidi" w:eastAsiaTheme="majorEastAsia" w:hAnsiTheme="majorHAnsi"/>
-      <w:color w:themeColor="accent1" w:val="4F81BD"/>
-      <w:sz w:val="24"/>
-      <w:szCs w:val="24"/>
+      <w:color w:themeColor="accent1" w:themeShade="BF" w:val="0F4761"/>
+      <w:sz w:val="32"/>
+      <w:szCs w:val="32"/>
+    </w:rPr>
+  </w:style>
+  <w:style w:customStyle="1" w:styleId="Heading3Char" w:type="character">
+    <w:name w:val="Heading 3 Char"/>
+    <w:basedOn w:val="DefaultParagraphFont"/>
+    <w:link w:val="Heading3"/>
+    <w:uiPriority w:val="9"/>
+    <w:semiHidden/>
+    <w:rsid w:val="00A10FD9"/>
+    <w:rPr>
+      <w:rFonts w:cstheme="majorBidi" w:eastAsiaTheme="majorEastAsia"/>
+      <w:color w:themeColor="accent1" w:themeShade="BF" w:val="0F4761"/>
+      <w:sz w:val="28"/>
+      <w:szCs w:val="28"/>
+    </w:rPr>
+  </w:style>
+  <w:style w:customStyle="1" w:styleId="Heading4Char" w:type="character">
+    <w:name w:val="Heading 4 Char"/>
+    <w:basedOn w:val="DefaultParagraphFont"/>
+    <w:link w:val="Heading4"/>
+    <w:uiPriority w:val="9"/>
+    <w:semiHidden/>
+    <w:rsid w:val="00A10FD9"/>
+    <w:rPr>
+      <w:rFonts w:cstheme="majorBidi" w:eastAsiaTheme="majorEastAsia"/>
+      <w:i/>
+      <w:iCs/>
+      <w:color w:themeColor="accent1" w:themeShade="BF" w:val="0F4761"/>
+    </w:rPr>
+  </w:style>
+  <w:style w:customStyle="1" w:styleId="Heading5Char" w:type="character">
+    <w:name w:val="Heading 5 Char"/>
+    <w:basedOn w:val="DefaultParagraphFont"/>
+    <w:link w:val="Heading5"/>
+    <w:uiPriority w:val="9"/>
+    <w:semiHidden/>
+    <w:rsid w:val="00A10FD9"/>
+    <w:rPr>
+      <w:rFonts w:cstheme="majorBidi" w:eastAsiaTheme="majorEastAsia"/>
+      <w:color w:themeColor="accent1" w:themeShade="BF" w:val="0F4761"/>
+    </w:rPr>
+  </w:style>
+  <w:style w:customStyle="1" w:styleId="Heading6Char" w:type="character">
+    <w:name w:val="Heading 6 Char"/>
+    <w:basedOn w:val="DefaultParagraphFont"/>
+    <w:link w:val="Heading6"/>
+    <w:uiPriority w:val="9"/>
+    <w:semiHidden/>
+    <w:rsid w:val="00A10FD9"/>
+    <w:rPr>
+      <w:rFonts w:cstheme="majorBidi" w:eastAsiaTheme="majorEastAsia"/>
+      <w:i/>
+      <w:iCs/>
+      <w:color w:themeColor="text1" w:themeTint="A6" w:val="595959"/>
+    </w:rPr>
+  </w:style>
+  <w:style w:customStyle="1" w:styleId="Heading7Char" w:type="character">
+    <w:name w:val="Heading 7 Char"/>
+    <w:basedOn w:val="DefaultParagraphFont"/>
+    <w:link w:val="Heading7"/>
+    <w:uiPriority w:val="9"/>
+    <w:semiHidden/>
+    <w:rsid w:val="00A10FD9"/>
+    <w:rPr>
+      <w:rFonts w:cstheme="majorBidi" w:eastAsiaTheme="majorEastAsia"/>
+      <w:color w:themeColor="text1" w:themeTint="A6" w:val="595959"/>
+    </w:rPr>
+  </w:style>
+  <w:style w:customStyle="1" w:styleId="Heading8Char" w:type="character">
+    <w:name w:val="Heading 8 Char"/>
+    <w:basedOn w:val="DefaultParagraphFont"/>
+    <w:link w:val="Heading8"/>
+    <w:uiPriority w:val="9"/>
+    <w:semiHidden/>
+    <w:rsid w:val="00A10FD9"/>
+    <w:rPr>
+      <w:rFonts w:cstheme="majorBidi" w:eastAsiaTheme="majorEastAsia"/>
+      <w:i/>
+      <w:iCs/>
+      <w:color w:themeColor="text1" w:themeTint="D8" w:val="272727"/>
+    </w:rPr>
+  </w:style>
+  <w:style w:customStyle="1" w:styleId="Heading9Char" w:type="character">
+    <w:name w:val="Heading 9 Char"/>
+    <w:basedOn w:val="DefaultParagraphFont"/>
+    <w:link w:val="Heading9"/>
+    <w:uiPriority w:val="9"/>
+    <w:semiHidden/>
+    <w:rsid w:val="00A10FD9"/>
+    <w:rPr>
+      <w:rFonts w:cstheme="majorBidi" w:eastAsiaTheme="majorEastAsia"/>
+      <w:color w:themeColor="text1" w:themeTint="D8" w:val="272727"/>
     </w:rPr>
   </w:style>
   <w:style w:styleId="BlockText" w:type="paragraph">
@@ -1001,6 +1184,18 @@
     <w:uiPriority w:val="9"/>
     <w:unhideWhenUsed/>
     <w:qFormat/>
+  </w:style>
+  <w:style w:styleId="FootnoteBlockText" w:type="paragraph">
+    <w:name w:val="Footnote Block Text"/>
+    <w:basedOn w:val="FootnoteText"/>
+    <w:next w:val="FootnoteText"/>
+    <w:uiPriority w:val="9"/>
+    <w:unhideWhenUsed/>
+    <w:qFormat/>
+    <w:pPr>
+      <w:spacing w:after="100" w:before="100"/>
+      <w:ind w:firstLine="0" w:left="480" w:right="480"/>
+    </w:pPr>
   </w:style>
   <w:style w:default="1" w:styleId="DefaultParagraphFont" w:type="character">
     <w:name w:val="Default Paragraph Font"/>
@@ -1031,10 +1226,10 @@
         <w:jc w:val="left"/>
       </w:trPr>
       <w:tcPr>
-        <w:vAlign w:val="bottom"/>
         <w:tcBorders>
           <w:bottom w:val="single"/>
         </w:tcBorders>
+        <w:vAlign w:val="bottom"/>
       </w:tcPr>
     </w:tblStylePr>
   </w:style>
@@ -1150,6 +1345,7 @@
     <w:name w:val="KeywordTok"/>
     <w:basedOn w:val="VerbatimChar"/>
     <w:rPr>
+      <w:b/>
       <w:color w:val="003b4f"/>
       <w:shd w:val="clear" w:fill="f1f3f5"/>
     </w:rPr>
@@ -1254,9 +1450,9 @@
     <w:name w:val="DocumentationTok"/>
     <w:basedOn w:val="VerbatimChar"/>
     <w:rPr>
+      <w:i/>
       <w:color w:val="5e5e5e"/>
       <w:shd w:val="clear" w:fill="f1f3f5"/>
-      <w:i/>
     </w:rPr>
   </w:style>
   <w:style w:type="character" w:customStyle="1" w:styleId="AnnotationTok">
@@ -1271,9 +1467,9 @@
     <w:name w:val="CommentVarTok"/>
     <w:basedOn w:val="VerbatimChar"/>
     <w:rPr>
+      <w:i/>
       <w:color w:val="5e5e5e"/>
       <w:shd w:val="clear" w:fill="f1f3f5"/>
-      <w:i/>
     </w:rPr>
   </w:style>
   <w:style w:type="character" w:customStyle="1" w:styleId="OtherTok">
@@ -1304,6 +1500,7 @@
     <w:name w:val="ControlFlowTok"/>
     <w:basedOn w:val="VerbatimChar"/>
     <w:rPr>
+      <w:b/>
       <w:color w:val="003b4f"/>
       <w:shd w:val="clear" w:fill="f1f3f5"/>
     </w:rPr>
@@ -1368,9 +1565,9 @@
     <w:name w:val="WarningTok"/>
     <w:basedOn w:val="VerbatimChar"/>
     <w:rPr>
+      <w:i/>
       <w:color w:val="5e5e5e"/>
       <w:shd w:val="clear" w:fill="f1f3f5"/>
-      <w:i/>
     </w:rPr>
   </w:style>
   <w:style w:type="character" w:customStyle="1" w:styleId="AlertTok">
@@ -1411,44 +1608,44 @@
         <a:sysClr val="window" lastClr="FFFFFF"/>
       </a:lt1>
       <a:dk2>
-        <a:srgbClr val="1F497D"/>
+        <a:srgbClr val="0E2841"/>
       </a:dk2>
       <a:lt2>
-        <a:srgbClr val="EEECE1"/>
+        <a:srgbClr val="E8E8E8"/>
       </a:lt2>
       <a:accent1>
-        <a:srgbClr val="4F81BD"/>
+        <a:srgbClr val="156082"/>
       </a:accent1>
       <a:accent2>
-        <a:srgbClr val="C0504D"/>
+        <a:srgbClr val="E97132"/>
       </a:accent2>
       <a:accent3>
-        <a:srgbClr val="9BBB59"/>
+        <a:srgbClr val="196B24"/>
       </a:accent3>
       <a:accent4>
-        <a:srgbClr val="8064A2"/>
+        <a:srgbClr val="0F9ED5"/>
       </a:accent4>
       <a:accent5>
-        <a:srgbClr val="4BACC6"/>
+        <a:srgbClr val="A02B93"/>
       </a:accent5>
       <a:accent6>
-        <a:srgbClr val="F79646"/>
+        <a:srgbClr val="4EA72E"/>
       </a:accent6>
       <a:hlink>
-        <a:srgbClr val="0000FF"/>
+        <a:srgbClr val="467886"/>
       </a:hlink>
       <a:folHlink>
-        <a:srgbClr val="800080"/>
+        <a:srgbClr val="96607D"/>
       </a:folHlink>
     </a:clrScheme>
     <a:fontScheme name="Office">
       <a:majorFont>
-        <a:latin typeface="Calibri"/>
+        <a:latin typeface="Aptos Display" panose="02110004020202020204"/>
         <a:ea typeface=""/>
         <a:cs typeface=""/>
-        <a:font script="Jpan" typeface="ＭＳ ゴシック"/>
+        <a:font script="Jpan" typeface="游ゴシック Light"/>
         <a:font script="Hang" typeface="맑은 고딕"/>
-        <a:font script="Hans" typeface="宋体"/>
+        <a:font script="Hans" typeface="等线 Light"/>
         <a:font script="Hant" typeface="新細明體"/>
         <a:font script="Arab" typeface="Times New Roman"/>
         <a:font script="Hebr" typeface="Times New Roman"/>
@@ -1475,14 +1672,32 @@
         <a:font script="Mong" typeface="Mongolian Baiti"/>
         <a:font script="Viet" typeface="Times New Roman"/>
         <a:font script="Uigh" typeface="Microsoft Uighur"/>
+        <a:font script="Geor" typeface="Sylfaen"/>
+        <a:font script="Armn" typeface="Arial"/>
+        <a:font script="Bugi" typeface="Leelawadee UI"/>
+        <a:font script="Bopo" typeface="Microsoft JhengHei"/>
+        <a:font script="Java" typeface="Javanese Text"/>
+        <a:font script="Lisu" typeface="Segoe UI"/>
+        <a:font script="Mymr" typeface="Myanmar Text"/>
+        <a:font script="Nkoo" typeface="Ebrima"/>
+        <a:font script="Olck" typeface="Nirmala UI"/>
+        <a:font script="Osma" typeface="Ebrima"/>
+        <a:font script="Phag" typeface="Phagspa"/>
+        <a:font script="Syrn" typeface="Estrangelo Edessa"/>
+        <a:font script="Syrj" typeface="Estrangelo Edessa"/>
+        <a:font script="Syre" typeface="Estrangelo Edessa"/>
+        <a:font script="Sora" typeface="Nirmala UI"/>
+        <a:font script="Tale" typeface="Microsoft Tai Le"/>
+        <a:font script="Talu" typeface="Microsoft New Tai Lue"/>
+        <a:font script="Tfng" typeface="Ebrima"/>
       </a:majorFont>
       <a:minorFont>
-        <a:latin typeface="Cambria"/>
+        <a:latin typeface="Aptos" panose="02110004020202020204"/>
         <a:ea typeface=""/>
         <a:cs typeface=""/>
-        <a:font script="Jpan" typeface="ＭＳ 明朝"/>
+        <a:font script="Jpan" typeface="游明朝"/>
         <a:font script="Hang" typeface="맑은 고딕"/>
-        <a:font script="Hans" typeface="宋体"/>
+        <a:font script="Hans" typeface="等线"/>
         <a:font script="Hant" typeface="新細明體"/>
         <a:font script="Arab" typeface="Arial"/>
         <a:font script="Hebr" typeface="Arial"/>
@@ -1509,6 +1724,24 @@
         <a:font script="Mong" typeface="Mongolian Baiti"/>
         <a:font script="Viet" typeface="Arial"/>
         <a:font script="Uigh" typeface="Microsoft Uighur"/>
+        <a:font script="Geor" typeface="Sylfaen"/>
+        <a:font script="Armn" typeface="Arial"/>
+        <a:font script="Bugi" typeface="Leelawadee UI"/>
+        <a:font script="Bopo" typeface="Microsoft JhengHei"/>
+        <a:font script="Java" typeface="Javanese Text"/>
+        <a:font script="Lisu" typeface="Segoe UI"/>
+        <a:font script="Mymr" typeface="Myanmar Text"/>
+        <a:font script="Nkoo" typeface="Ebrima"/>
+        <a:font script="Olck" typeface="Nirmala UI"/>
+        <a:font script="Osma" typeface="Ebrima"/>
+        <a:font script="Phag" typeface="Phagspa"/>
+        <a:font script="Syrn" typeface="Estrangelo Edessa"/>
+        <a:font script="Syrj" typeface="Estrangelo Edessa"/>
+        <a:font script="Syre" typeface="Estrangelo Edessa"/>
+        <a:font script="Sora" typeface="Nirmala UI"/>
+        <a:font script="Tale" typeface="Microsoft Tai Le"/>
+        <a:font script="Talu" typeface="Microsoft New Tai Lue"/>
+        <a:font script="Tfng" typeface="Ebrima"/>
       </a:minorFont>
     </a:fontScheme>
     <a:fmtScheme name="Office">
@@ -1520,200 +1753,141 @@
           <a:gsLst>
             <a:gs pos="0">
               <a:schemeClr val="phClr">
-                <a:tint val="50000"/>
-                <a:satMod val="300000"/>
+                <a:lumMod val="110000"/>
+                <a:satMod val="105000"/>
+                <a:tint val="67000"/>
               </a:schemeClr>
             </a:gs>
-            <a:gs pos="35000">
+            <a:gs pos="50000">
               <a:schemeClr val="phClr">
-                <a:tint val="37000"/>
-                <a:satMod val="300000"/>
+                <a:lumMod val="105000"/>
+                <a:satMod val="103000"/>
+                <a:tint val="73000"/>
               </a:schemeClr>
             </a:gs>
             <a:gs pos="100000">
               <a:schemeClr val="phClr">
-                <a:tint val="15000"/>
-                <a:satMod val="350000"/>
+                <a:lumMod val="105000"/>
+                <a:satMod val="109000"/>
+                <a:tint val="81000"/>
               </a:schemeClr>
             </a:gs>
           </a:gsLst>
-          <a:lin ang="16200000" scaled="1"/>
+          <a:lin ang="5400000" scaled="0"/>
         </a:gradFill>
         <a:gradFill rotWithShape="1">
           <a:gsLst>
             <a:gs pos="0">
               <a:schemeClr val="phClr">
-                <a:tint val="100000"/>
+                <a:satMod val="103000"/>
+                <a:lumMod val="102000"/>
+                <a:tint val="94000"/>
+              </a:schemeClr>
+            </a:gs>
+            <a:gs pos="50000">
+              <a:schemeClr val="phClr">
+                <a:satMod val="110000"/>
+                <a:lumMod val="100000"/>
                 <a:shade val="100000"/>
-                <a:satMod val="130000"/>
               </a:schemeClr>
             </a:gs>
             <a:gs pos="100000">
               <a:schemeClr val="phClr">
-                <a:tint val="50000"/>
-                <a:shade val="100000"/>
-                <a:satMod val="350000"/>
+                <a:lumMod val="99000"/>
+                <a:satMod val="120000"/>
+                <a:shade val="78000"/>
               </a:schemeClr>
             </a:gs>
           </a:gsLst>
-          <a:lin ang="16200000" scaled="0"/>
+          <a:lin ang="5400000" scaled="0"/>
         </a:gradFill>
       </a:fillStyleLst>
       <a:lnStyleLst>
-        <a:ln w="9525" cap="flat" cmpd="sng" algn="ctr">
-          <a:solidFill>
-            <a:schemeClr val="phClr">
-              <a:shade val="95000"/>
-              <a:satMod val="105000"/>
-            </a:schemeClr>
-          </a:solidFill>
-          <a:prstDash val="solid"/>
-        </a:ln>
-        <a:ln w="25400" cap="flat" cmpd="sng" algn="ctr">
+        <a:ln w="6350" cap="flat" cmpd="sng" algn="ctr">
           <a:solidFill>
             <a:schemeClr val="phClr"/>
           </a:solidFill>
           <a:prstDash val="solid"/>
+          <a:miter lim="800000"/>
         </a:ln>
-        <a:ln w="38100" cap="flat" cmpd="sng" algn="ctr">
+        <a:ln w="12700" cap="flat" cmpd="sng" algn="ctr">
           <a:solidFill>
             <a:schemeClr val="phClr"/>
           </a:solidFill>
           <a:prstDash val="solid"/>
+          <a:miter lim="800000"/>
+        </a:ln>
+        <a:ln w="19050" cap="flat" cmpd="sng" algn="ctr">
+          <a:solidFill>
+            <a:schemeClr val="phClr"/>
+          </a:solidFill>
+          <a:prstDash val="solid"/>
+          <a:miter lim="800000"/>
         </a:ln>
       </a:lnStyleLst>
       <a:effectStyleLst>
         <a:effectStyle>
+          <a:effectLst/>
+        </a:effectStyle>
+        <a:effectStyle>
+          <a:effectLst/>
+        </a:effectStyle>
+        <a:effectStyle>
           <a:effectLst>
-            <a:outerShdw blurRad="40000" dist="20000" dir="5400000" rotWithShape="0">
+            <a:outerShdw blurRad="57150" dist="19050" dir="5400000" algn="ctr" rotWithShape="0">
               <a:srgbClr val="000000">
-                <a:alpha val="38000"/>
+                <a:alpha val="63000"/>
               </a:srgbClr>
             </a:outerShdw>
           </a:effectLst>
-        </a:effectStyle>
-        <a:effectStyle>
-          <a:effectLst>
-            <a:outerShdw blurRad="40000" dist="23000" dir="5400000" rotWithShape="0">
-              <a:srgbClr val="000000">
-                <a:alpha val="35000"/>
-              </a:srgbClr>
-            </a:outerShdw>
-          </a:effectLst>
-        </a:effectStyle>
-        <a:effectStyle>
-          <a:effectLst>
-            <a:outerShdw blurRad="40000" dist="23000" dir="5400000" rotWithShape="0">
-              <a:srgbClr val="000000">
-                <a:alpha val="35000"/>
-              </a:srgbClr>
-            </a:outerShdw>
-          </a:effectLst>
-          <a:scene3d>
-            <a:camera prst="orthographicFront">
-              <a:rot lat="0" lon="0" rev="0"/>
-            </a:camera>
-            <a:lightRig rig="threePt" dir="t">
-              <a:rot lat="0" lon="0" rev="1200000"/>
-            </a:lightRig>
-          </a:scene3d>
-          <a:sp3d>
-            <a:bevelT w="63500" h="25400"/>
-          </a:sp3d>
         </a:effectStyle>
       </a:effectStyleLst>
       <a:bgFillStyleLst>
         <a:solidFill>
           <a:schemeClr val="phClr"/>
         </a:solidFill>
+        <a:solidFill>
+          <a:schemeClr val="phClr">
+            <a:tint val="95000"/>
+            <a:satMod val="170000"/>
+          </a:schemeClr>
+        </a:solidFill>
         <a:gradFill rotWithShape="1">
           <a:gsLst>
             <a:gs pos="0">
               <a:schemeClr val="phClr">
-                <a:tint val="40000"/>
-                <a:satMod val="350000"/>
+                <a:tint val="93000"/>
+                <a:satMod val="150000"/>
+                <a:shade val="98000"/>
+                <a:lumMod val="102000"/>
               </a:schemeClr>
             </a:gs>
-            <a:gs pos="40000">
+            <a:gs pos="50000">
               <a:schemeClr val="phClr">
-                <a:tint val="45000"/>
-                <a:shade val="99000"/>
-                <a:satMod val="350000"/>
+                <a:tint val="98000"/>
+                <a:satMod val="130000"/>
+                <a:shade val="90000"/>
+                <a:lumMod val="103000"/>
               </a:schemeClr>
             </a:gs>
             <a:gs pos="100000">
               <a:schemeClr val="phClr">
-                <a:shade val="20000"/>
-                <a:satMod val="255000"/>
+                <a:shade val="63000"/>
+                <a:satMod val="120000"/>
               </a:schemeClr>
             </a:gs>
           </a:gsLst>
-          <a:path path="circle">
-            <a:fillToRect l="50000" t="-80000" r="50000" b="180000"/>
-          </a:path>
-        </a:gradFill>
-        <a:gradFill rotWithShape="1">
-          <a:gsLst>
-            <a:gs pos="0">
-              <a:schemeClr val="phClr">
-                <a:tint val="80000"/>
-                <a:satMod val="300000"/>
-              </a:schemeClr>
-            </a:gs>
-            <a:gs pos="100000">
-              <a:schemeClr val="phClr">
-                <a:shade val="30000"/>
-                <a:satMod val="200000"/>
-              </a:schemeClr>
-            </a:gs>
-          </a:gsLst>
-          <a:path path="circle">
-            <a:fillToRect l="50000" t="50000" r="50000" b="50000"/>
-          </a:path>
+          <a:lin ang="5400000" scaled="0"/>
         </a:gradFill>
       </a:bgFillStyleLst>
     </a:fmtScheme>
   </a:themeElements>
-  <a:objectDefaults>
-    <a:spDef>
-      <a:spPr/>
-      <a:bodyPr/>
-      <a:lstStyle/>
-      <a:style>
-        <a:lnRef idx="1">
-          <a:schemeClr val="accent1"/>
-        </a:lnRef>
-        <a:fillRef idx="3">
-          <a:schemeClr val="accent1"/>
-        </a:fillRef>
-        <a:effectRef idx="2">
-          <a:schemeClr val="accent1"/>
-        </a:effectRef>
-        <a:fontRef idx="minor">
-          <a:schemeClr val="lt1"/>
-        </a:fontRef>
-      </a:style>
-    </a:spDef>
-    <a:lnDef>
-      <a:spPr/>
-      <a:bodyPr/>
-      <a:lstStyle/>
-      <a:style>
-        <a:lnRef idx="2">
-          <a:schemeClr val="accent1"/>
-        </a:lnRef>
-        <a:fillRef idx="0">
-          <a:schemeClr val="accent1"/>
-        </a:fillRef>
-        <a:effectRef idx="1">
-          <a:schemeClr val="accent1"/>
-        </a:effectRef>
-        <a:fontRef idx="minor">
-          <a:schemeClr val="tx1"/>
-        </a:fontRef>
-      </a:style>
-    </a:lnDef>
-  </a:objectDefaults>
+  <a:objectDefaults/>
   <a:extraClrSchemeLst/>
+  <a:extLst>
+    <a:ext uri="{05A4C25C-085E-4340-85A3-A5531E510DB2}">
+      <thm15:themeFamily xmlns:thm15="http://schemas.microsoft.com/office/thememl/2012/main" name="Office Theme" id="{2E142A2C-CD16-42D6-873A-C26D2A0506FA}" vid="{1BDDFF52-6CD6-40A5-AB3C-68EB2F1E4D0A}"/>
+    </a:ext>
+  </a:extLst>
 </a:theme>
 </file>
</xml_diff>

<commit_message>
Projects and Lab update
</commit_message>
<xml_diff>
--- a/docs/teaching/SPROuT/SPROuT_flyer.docx
+++ b/docs/teaching/SPROuT/SPROuT_flyer.docx
@@ -117,8 +117,8 @@
       </w:r>
       <w:r>
         <w:rPr>
+          <w:bCs/>
           <w:b/>
-          <w:bCs/>
         </w:rPr>
         <w:t xml:space="preserve">Open Science, Version Control, and Team Collaboration</w:t>
       </w:r>
@@ -137,11 +137,11 @@
     </w:p>
     <w:p>
       <w:pPr>
-        <w:pStyle w:val="Compact"/>
         <w:numPr>
           <w:ilvl w:val="0"/>
           <w:numId w:val="1001"/>
         </w:numPr>
+        <w:pStyle w:val="Compact"/>
       </w:pPr>
       <w:r>
         <w:t xml:space="preserve">Losing track of all the different versions of a document?</w:t>
@@ -149,11 +149,11 @@
     </w:p>
     <w:p>
       <w:pPr>
-        <w:pStyle w:val="Compact"/>
         <w:numPr>
           <w:ilvl w:val="0"/>
           <w:numId w:val="1001"/>
         </w:numPr>
+        <w:pStyle w:val="Compact"/>
       </w:pPr>
       <w:r>
         <w:t xml:space="preserve">Unsure how to better organise your files, code, analyses, results, and texts?</w:t>
@@ -161,11 +161,11 @@
     </w:p>
     <w:p>
       <w:pPr>
-        <w:pStyle w:val="Compact"/>
         <w:numPr>
           <w:ilvl w:val="0"/>
           <w:numId w:val="1001"/>
         </w:numPr>
+        <w:pStyle w:val="Compact"/>
       </w:pPr>
       <w:r>
         <w:t xml:space="preserve">Would you love to involve a collaborator, but explaining your project structure is overwhelming?</w:t>
@@ -193,11 +193,11 @@
     </w:p>
     <w:p>
       <w:pPr>
-        <w:pStyle w:val="Compact"/>
         <w:numPr>
           <w:ilvl w:val="0"/>
           <w:numId w:val="1002"/>
         </w:numPr>
+        <w:pStyle w:val="Compact"/>
       </w:pPr>
       <w:r>
         <w:t xml:space="preserve">Master the tools for</w:t>
@@ -207,8 +207,8 @@
       </w:r>
       <w:r>
         <w:rPr>
+          <w:bCs/>
           <w:b/>
-          <w:bCs/>
         </w:rPr>
         <w:t xml:space="preserve">Open Science</w:t>
       </w:r>
@@ -223,8 +223,8 @@
       </w:r>
       <w:r>
         <w:rPr>
+          <w:bCs/>
           <w:b/>
-          <w:bCs/>
         </w:rPr>
         <w:t xml:space="preserve">Reproducibility</w:t>
       </w:r>
@@ -237,11 +237,11 @@
     </w:p>
     <w:p>
       <w:pPr>
-        <w:pStyle w:val="Compact"/>
         <w:numPr>
           <w:ilvl w:val="0"/>
           <w:numId w:val="1002"/>
         </w:numPr>
+        <w:pStyle w:val="Compact"/>
       </w:pPr>
       <w:r>
         <w:t xml:space="preserve">Gain hands-on experience with</w:t>
@@ -251,8 +251,8 @@
       </w:r>
       <w:r>
         <w:rPr>
+          <w:bCs/>
           <w:b/>
-          <w:bCs/>
         </w:rPr>
         <w:t xml:space="preserve">Git/GitHub</w:t>
       </w:r>
@@ -265,11 +265,11 @@
     </w:p>
     <w:p>
       <w:pPr>
-        <w:pStyle w:val="Compact"/>
         <w:numPr>
           <w:ilvl w:val="0"/>
           <w:numId w:val="1002"/>
         </w:numPr>
+        <w:pStyle w:val="Compact"/>
       </w:pPr>
       <w:r>
         <w:t xml:space="preserve">Learn</w:t>
@@ -279,8 +279,8 @@
       </w:r>
       <w:r>
         <w:rPr>
+          <w:bCs/>
           <w:b/>
-          <w:bCs/>
         </w:rPr>
         <w:t xml:space="preserve">collaborative techniques</w:t>
       </w:r>
@@ -293,11 +293,11 @@
     </w:p>
     <w:p>
       <w:pPr>
-        <w:pStyle w:val="Compact"/>
         <w:numPr>
           <w:ilvl w:val="0"/>
           <w:numId w:val="1002"/>
         </w:numPr>
+        <w:pStyle w:val="Compact"/>
       </w:pPr>
       <w:r>
         <w:t xml:space="preserve">Navigate and solve real-world challenges🛠️ in a team setting👥.</w:t>
@@ -315,16 +315,16 @@
     </w:p>
     <w:p>
       <w:pPr>
-        <w:pStyle w:val="Compact"/>
         <w:numPr>
           <w:ilvl w:val="0"/>
           <w:numId w:val="1003"/>
         </w:numPr>
+        <w:pStyle w:val="Compact"/>
       </w:pPr>
       <w:r>
         <w:rPr>
+          <w:bCs/>
           <w:b/>
-          <w:bCs/>
         </w:rPr>
         <w:t xml:space="preserve">Duration:</w:t>
       </w:r>
@@ -337,16 +337,16 @@
     </w:p>
     <w:p>
       <w:pPr>
-        <w:pStyle w:val="Compact"/>
         <w:numPr>
           <w:ilvl w:val="0"/>
           <w:numId w:val="1003"/>
         </w:numPr>
+        <w:pStyle w:val="Compact"/>
       </w:pPr>
       <w:r>
         <w:rPr>
+          <w:bCs/>
           <w:b/>
-          <w:bCs/>
         </w:rPr>
         <w:t xml:space="preserve">Credits:</w:t>
       </w:r>
@@ -359,16 +359,16 @@
     </w:p>
     <w:p>
       <w:pPr>
-        <w:pStyle w:val="Compact"/>
         <w:numPr>
           <w:ilvl w:val="0"/>
           <w:numId w:val="1003"/>
         </w:numPr>
+        <w:pStyle w:val="Compact"/>
       </w:pPr>
       <w:r>
         <w:rPr>
+          <w:bCs/>
           <w:b/>
-          <w:bCs/>
         </w:rPr>
         <w:t xml:space="preserve">SIS Code</w:t>
       </w:r>
@@ -380,8 +380,8 @@
       </w:r>
       <w:r>
         <w:rPr>
+          <w:iCs/>
           <w:i/>
-          <w:iCs/>
         </w:rPr>
         <w:t xml:space="preserve">MB120C26</w:t>
       </w:r>
@@ -478,14 +478,14 @@
 <file path=word/numbering.xml><?xml version="1.0" encoding="utf-8"?>
 <w:numbering xmlns:w="http://schemas.openxmlformats.org/wordprocessingml/2006/main">
   <w:abstractNum w:abstractNumId="990">
-    <w:nsid w:val="0000A990"/>
+    <w:nsid w:val="A990"/>
     <w:multiLevelType w:val="multilevel"/>
     <w:lvl w:ilvl="0">
       <w:numFmt w:val="bullet"/>
       <w:lvlText w:val=" "/>
       <w:lvlJc w:val="left"/>
       <w:pPr>
-        <w:ind w:left="720" w:hanging="360"/>
+        <w:ind w:left="720" w:hanging="480"/>
       </w:pPr>
     </w:lvl>
     <w:lvl w:ilvl="1">
@@ -493,7 +493,7 @@
       <w:lvlText w:val=" "/>
       <w:lvlJc w:val="left"/>
       <w:pPr>
-        <w:ind w:left="1440" w:hanging="360"/>
+        <w:ind w:left="1440" w:hanging="480"/>
       </w:pPr>
     </w:lvl>
     <w:lvl w:ilvl="2">
@@ -501,7 +501,7 @@
       <w:lvlText w:val=" "/>
       <w:lvlJc w:val="left"/>
       <w:pPr>
-        <w:ind w:left="2160" w:hanging="360"/>
+        <w:ind w:left="2160" w:hanging="480"/>
       </w:pPr>
     </w:lvl>
     <w:lvl w:ilvl="3">
@@ -509,7 +509,7 @@
       <w:lvlText w:val=" "/>
       <w:lvlJc w:val="left"/>
       <w:pPr>
-        <w:ind w:left="2880" w:hanging="360"/>
+        <w:ind w:left="2880" w:hanging="480"/>
       </w:pPr>
     </w:lvl>
     <w:lvl w:ilvl="4">
@@ -517,7 +517,7 @@
       <w:lvlText w:val=" "/>
       <w:lvlJc w:val="left"/>
       <w:pPr>
-        <w:ind w:left="3600" w:hanging="360"/>
+        <w:ind w:left="3600" w:hanging="480"/>
       </w:pPr>
     </w:lvl>
     <w:lvl w:ilvl="5">
@@ -525,7 +525,7 @@
       <w:lvlText w:val=" "/>
       <w:lvlJc w:val="left"/>
       <w:pPr>
-        <w:ind w:left="4320" w:hanging="360"/>
+        <w:ind w:left="4320" w:hanging="480"/>
       </w:pPr>
     </w:lvl>
     <w:lvl w:ilvl="6">
@@ -533,7 +533,7 @@
       <w:lvlText w:val=" "/>
       <w:lvlJc w:val="left"/>
       <w:pPr>
-        <w:ind w:left="5040" w:hanging="360"/>
+        <w:ind w:left="5040" w:hanging="480"/>
       </w:pPr>
     </w:lvl>
     <w:lvl w:ilvl="7">
@@ -541,7 +541,7 @@
       <w:lvlText w:val=" "/>
       <w:lvlJc w:val="left"/>
       <w:pPr>
-        <w:ind w:left="5760" w:hanging="360"/>
+        <w:ind w:left="5760" w:hanging="480"/>
       </w:pPr>
     </w:lvl>
     <w:lvl w:ilvl="8">
@@ -549,111 +549,84 @@
       <w:lvlText w:val=" "/>
       <w:lvlJc w:val="left"/>
       <w:pPr>
-        <w:ind w:left="6480" w:hanging="360"/>
+        <w:ind w:left="6480" w:hanging="480"/>
       </w:pPr>
     </w:lvl>
   </w:abstractNum>
   <w:abstractNum w:abstractNumId="991">
-    <w:nsid w:val="0000A991"/>
+    <w:nsid w:val="A991"/>
     <w:multiLevelType w:val="multilevel"/>
     <w:lvl w:ilvl="0">
       <w:numFmt w:val="bullet"/>
-      <w:lvlText w:val=""/>
+      <w:lvlText w:val="•"/>
       <w:lvlJc w:val="left"/>
       <w:pPr>
-        <w:ind w:left="720" w:hanging="360"/>
-      </w:pPr>
-      <w:rPr>
-        <w:rFonts w:ascii="Symbol" w:hAnsi="Symbol" w:cs="Symbol" w:hint="default"/>
-      </w:rPr>
+        <w:ind w:left="720" w:hanging="480"/>
+      </w:pPr>
     </w:lvl>
     <w:lvl w:ilvl="1">
       <w:numFmt w:val="bullet"/>
-      <w:lvlText w:val="o"/>
+      <w:lvlText w:val="–"/>
       <w:lvlJc w:val="left"/>
       <w:pPr>
-        <w:ind w:left="1440" w:hanging="360"/>
-      </w:pPr>
-      <w:rPr>
-        <w:rFonts w:ascii="Courier New" w:hAnsi="Courier New" w:cs="Courier New" w:hint="default"/>
-      </w:rPr>
+        <w:ind w:left="1440" w:hanging="480"/>
+      </w:pPr>
     </w:lvl>
     <w:lvl w:ilvl="2">
       <w:numFmt w:val="bullet"/>
-      <w:lvlText w:val=""/>
+      <w:lvlText w:val="•"/>
       <w:lvlJc w:val="left"/>
       <w:pPr>
-        <w:ind w:left="2160" w:hanging="360"/>
-      </w:pPr>
-      <w:rPr>
-        <w:rFonts w:ascii="Wingdings" w:hAnsi="Wingdings" w:cs="Wingdings" w:hint="default"/>
-      </w:rPr>
+        <w:ind w:left="2160" w:hanging="480"/>
+      </w:pPr>
     </w:lvl>
     <w:lvl w:ilvl="3">
       <w:numFmt w:val="bullet"/>
-      <w:lvlText w:val=""/>
+      <w:lvlText w:val="–"/>
       <w:lvlJc w:val="left"/>
       <w:pPr>
-        <w:ind w:left="2880" w:hanging="360"/>
-      </w:pPr>
-      <w:rPr>
-        <w:rFonts w:ascii="Symbol" w:hAnsi="Symbol" w:cs="Symbol" w:hint="default"/>
-      </w:rPr>
+        <w:ind w:left="2880" w:hanging="480"/>
+      </w:pPr>
     </w:lvl>
     <w:lvl w:ilvl="4">
       <w:numFmt w:val="bullet"/>
-      <w:lvlText w:val="o"/>
+      <w:lvlText w:val="•"/>
       <w:lvlJc w:val="left"/>
       <w:pPr>
-        <w:ind w:left="3600" w:hanging="360"/>
-      </w:pPr>
-      <w:rPr>
-        <w:rFonts w:ascii="Courier New" w:hAnsi="Courier New" w:cs="Courier New" w:hint="default"/>
-      </w:rPr>
+        <w:ind w:left="3600" w:hanging="480"/>
+      </w:pPr>
     </w:lvl>
     <w:lvl w:ilvl="5">
       <w:numFmt w:val="bullet"/>
-      <w:lvlText w:val=""/>
+      <w:lvlText w:val="–"/>
       <w:lvlJc w:val="left"/>
       <w:pPr>
-        <w:ind w:left="4320" w:hanging="360"/>
-      </w:pPr>
-      <w:rPr>
-        <w:rFonts w:ascii="Wingdings" w:hAnsi="Wingdings" w:cs="Wingdings" w:hint="default"/>
-      </w:rPr>
+        <w:ind w:left="4320" w:hanging="480"/>
+      </w:pPr>
     </w:lvl>
     <w:lvl w:ilvl="6">
       <w:numFmt w:val="bullet"/>
-      <w:lvlText w:val=""/>
+      <w:lvlText w:val="•"/>
       <w:lvlJc w:val="left"/>
       <w:pPr>
-        <w:ind w:left="5040" w:hanging="360"/>
-      </w:pPr>
-      <w:rPr>
-        <w:rFonts w:ascii="Symbol" w:hAnsi="Symbol" w:cs="Symbol" w:hint="default"/>
-      </w:rPr>
+        <w:ind w:left="5040" w:hanging="480"/>
+      </w:pPr>
     </w:lvl>
     <w:lvl w:ilvl="7">
       <w:numFmt w:val="bullet"/>
-      <w:lvlText w:val="o"/>
+      <w:lvlText w:val="–"/>
       <w:lvlJc w:val="left"/>
       <w:pPr>
-        <w:ind w:left="5760" w:hanging="360"/>
-      </w:pPr>
-      <w:rPr>
-        <w:rFonts w:ascii="Courier New" w:hAnsi="Courier New" w:cs="Courier New" w:hint="default"/>
-      </w:rPr>
+        <w:ind w:left="5760" w:hanging="480"/>
+      </w:pPr>
     </w:lvl>
     <w:lvl w:ilvl="8">
       <w:numFmt w:val="bullet"/>
-      <w:lvlText w:val=""/>
+      <w:lvlText w:val="•"/>
       <w:lvlJc w:val="left"/>
       <w:pPr>
-        <w:ind w:left="6480" w:hanging="360"/>
-      </w:pPr>
-      <w:rPr>
-        <w:rFonts w:ascii="Wingdings" w:hAnsi="Wingdings" w:cs="Wingdings" w:hint="default"/>
-      </w:rPr>
+        <w:ind w:left="6480" w:hanging="480"/>
+      </w:pPr>
     </w:lvl>
   </w:abstractNum>
   <w:num w:numId="1000">
@@ -697,10 +670,10 @@
     <w:name w:val="Body Text"/>
     <w:basedOn w:val="Normal"/>
     <w:link w:val="BodyTextChar"/>
-    <w:qFormat/>
     <w:pPr>
       <w:spacing w:after="180" w:before="180"/>
     </w:pPr>
+    <w:qFormat/>
   </w:style>
   <w:style w:customStyle="1" w:styleId="FirstParagraph" w:type="paragraph">
     <w:name w:val="First Paragraph"/>
@@ -720,70 +693,36 @@
     <w:name w:val="Title"/>
     <w:basedOn w:val="Normal"/>
     <w:next w:val="BodyText"/>
-    <w:link w:val="TitleChar"/>
-    <w:uiPriority w:val="10"/>
-    <w:qFormat/>
-    <w:rsid w:val="00A10FD9"/>
-    <w:pPr>
-      <w:spacing w:after="80" w:line="240" w:lineRule="auto"/>
-      <w:contextualSpacing/>
+    <w:qFormat/>
+    <w:pPr>
+      <w:keepNext/>
+      <w:keepLines/>
+      <w:spacing w:after="240" w:before="480"/>
       <w:jc w:val="center"/>
     </w:pPr>
     <w:rPr>
       <w:rFonts w:asciiTheme="majorHAnsi" w:cstheme="majorBidi" w:eastAsiaTheme="majorEastAsia" w:hAnsiTheme="majorHAnsi"/>
-      <w:spacing w:val="-10"/>
-      <w:kern w:val="28"/>
-      <w:sz w:val="56"/>
-      <w:szCs w:val="56"/>
-    </w:rPr>
-  </w:style>
-  <w:style w:customStyle="1" w:styleId="TitleChar" w:type="character">
-    <w:name w:val="Title Char"/>
-    <w:basedOn w:val="DefaultParagraphFont"/>
-    <w:link w:val="Title"/>
-    <w:uiPriority w:val="10"/>
-    <w:rsid w:val="00A10FD9"/>
-    <w:rPr>
-      <w:rFonts w:asciiTheme="majorHAnsi" w:cstheme="majorBidi" w:eastAsiaTheme="majorEastAsia" w:hAnsiTheme="majorHAnsi"/>
-      <w:spacing w:val="-10"/>
-      <w:kern w:val="28"/>
-      <w:sz w:val="56"/>
-      <w:szCs w:val="56"/>
+      <w:b/>
+      <w:bCs/>
+      <w:color w:themeColor="accent1" w:themeShade="B5" w:val="345A8A"/>
+      <w:sz w:val="36"/>
+      <w:szCs w:val="36"/>
     </w:rPr>
   </w:style>
   <w:style w:styleId="Subtitle" w:type="paragraph">
     <w:name w:val="Subtitle"/>
-    <w:basedOn w:val="Normal"/>
+    <w:basedOn w:val="Title"/>
     <w:next w:val="BodyText"/>
-    <w:link w:val="SubtitleChar"/>
-    <w:uiPriority w:val="11"/>
-    <w:qFormat/>
-    <w:rsid w:val="00A10FD9"/>
-    <w:pPr>
-      <w:numPr>
-        <w:ilvl w:val="1"/>
-      </w:numPr>
-    </w:pPr>
-    <w:rPr>
-      <w:rFonts w:cstheme="majorBidi" w:eastAsiaTheme="majorEastAsia"/>
-      <w:color w:themeColor="text1" w:themeTint="A6" w:val="595959"/>
-      <w:spacing w:val="15"/>
-      <w:sz w:val="28"/>
-      <w:szCs w:val="28"/>
-    </w:rPr>
-  </w:style>
-  <w:style w:customStyle="1" w:styleId="SubtitleChar" w:type="character">
-    <w:name w:val="Subtitle Char"/>
-    <w:basedOn w:val="DefaultParagraphFont"/>
-    <w:link w:val="Subtitle"/>
-    <w:uiPriority w:val="11"/>
-    <w:rsid w:val="00A10FD9"/>
-    <w:rPr>
-      <w:rFonts w:cstheme="majorBidi" w:eastAsiaTheme="majorEastAsia"/>
-      <w:color w:themeColor="text1" w:themeTint="A6" w:val="595959"/>
-      <w:spacing w:val="15"/>
-      <w:sz w:val="28"/>
-      <w:szCs w:val="28"/>
+    <w:qFormat/>
+    <w:pPr>
+      <w:keepNext/>
+      <w:keepLines/>
+      <w:spacing w:after="240" w:before="240"/>
+      <w:jc w:val="center"/>
+    </w:pPr>
+    <w:rPr>
+      <w:sz w:val="30"/>
+      <w:szCs w:val="30"/>
     </w:rPr>
   </w:style>
   <w:style w:customStyle="1" w:styleId="Author" w:type="paragraph">
@@ -814,14 +753,15 @@
     <w:pPr>
       <w:keepNext/>
       <w:keepLines/>
+      <w:jc w:val="center"/>
       <w:spacing w:after="0" w:before="300"/>
-      <w:jc w:val="center"/>
-    </w:pPr>
-    <w:rPr>
+    </w:pPr>
+    <w:rPr>
+      <w:sz w:val="20"/>
+      <w:szCs w:val="20"/>
       <w:b/>
       <w:color w:val="345A8A"/>
-      <w:sz w:val="20"/>
-      <w:szCs w:val="20"/>
+      &gt;
     </w:rPr>
   </w:style>
   <w:style w:customStyle="1" w:styleId="Abstract" w:type="paragraph">
@@ -848,321 +788,191 @@
     <w:rPr/>
   </w:style>
   <w:style w:styleId="Heading1" w:type="paragraph">
-    <w:name w:val="heading 1"/>
+    <w:name w:val="Heading 1"/>
     <w:basedOn w:val="Normal"/>
     <w:next w:val="BodyText"/>
-    <w:link w:val="Heading1Char"/>
     <w:uiPriority w:val="9"/>
     <w:qFormat/>
-    <w:rsid w:val="00A10FD9"/>
     <w:pPr>
       <w:keepNext/>
       <w:keepLines/>
-      <w:spacing w:after="80" w:before="360"/>
+      <w:spacing w:after="0" w:before="480"/>
       <w:outlineLvl w:val="0"/>
     </w:pPr>
     <w:rPr>
       <w:rFonts w:asciiTheme="majorHAnsi" w:cstheme="majorBidi" w:eastAsiaTheme="majorEastAsia" w:hAnsiTheme="majorHAnsi"/>
-      <w:color w:themeColor="accent1" w:themeShade="BF" w:val="0F4761"/>
-      <w:sz w:val="40"/>
-      <w:szCs w:val="40"/>
+      <w:b/>
+      <w:bCs/>
+      <w:color w:themeColor="accent1" w:val="4F81BD"/>
+      <w:sz w:val="32"/>
+      <w:szCs w:val="32"/>
     </w:rPr>
   </w:style>
   <w:style w:styleId="Heading2" w:type="paragraph">
-    <w:name w:val="heading 2"/>
+    <w:name w:val="Heading 2"/>
     <w:basedOn w:val="Normal"/>
     <w:next w:val="BodyText"/>
-    <w:link w:val="Heading2Char"/>
     <w:uiPriority w:val="9"/>
-    <w:semiHidden/>
     <w:unhideWhenUsed/>
     <w:qFormat/>
-    <w:rsid w:val="00A10FD9"/>
     <w:pPr>
       <w:keepNext/>
       <w:keepLines/>
-      <w:spacing w:after="80" w:before="160"/>
+      <w:spacing w:after="0" w:before="200"/>
       <w:outlineLvl w:val="1"/>
     </w:pPr>
     <w:rPr>
       <w:rFonts w:asciiTheme="majorHAnsi" w:cstheme="majorBidi" w:eastAsiaTheme="majorEastAsia" w:hAnsiTheme="majorHAnsi"/>
-      <w:color w:themeColor="accent1" w:themeShade="BF" w:val="0F4761"/>
-      <w:sz w:val="32"/>
-      <w:szCs w:val="32"/>
+      <w:b/>
+      <w:bCs/>
+      <w:color w:themeColor="accent1" w:val="4F81BD"/>
+      <w:sz w:val="28"/>
+      <w:szCs w:val="28"/>
     </w:rPr>
   </w:style>
   <w:style w:styleId="Heading3" w:type="paragraph">
-    <w:name w:val="heading 3"/>
+    <w:name w:val="Heading 3"/>
     <w:basedOn w:val="Normal"/>
     <w:next w:val="BodyText"/>
-    <w:link w:val="Heading3Char"/>
     <w:uiPriority w:val="9"/>
-    <w:semiHidden/>
     <w:unhideWhenUsed/>
     <w:qFormat/>
-    <w:rsid w:val="00A10FD9"/>
     <w:pPr>
       <w:keepNext/>
       <w:keepLines/>
-      <w:spacing w:after="80" w:before="160"/>
+      <w:spacing w:after="0" w:before="200"/>
       <w:outlineLvl w:val="2"/>
     </w:pPr>
     <w:rPr>
-      <w:rFonts w:cstheme="majorBidi" w:eastAsiaTheme="majorEastAsia"/>
-      <w:color w:themeColor="accent1" w:themeShade="BF" w:val="0F4761"/>
-      <w:sz w:val="28"/>
-      <w:szCs w:val="28"/>
+      <w:rFonts w:asciiTheme="majorHAnsi" w:cstheme="majorBidi" w:eastAsiaTheme="majorEastAsia" w:hAnsiTheme="majorHAnsi"/>
+      <w:b/>
+      <w:bCs/>
+      <w:color w:themeColor="accent1" w:val="4F81BD"/>
+      <w:sz w:val="24"/>
+      <w:szCs w:val="24"/>
     </w:rPr>
   </w:style>
   <w:style w:styleId="Heading4" w:type="paragraph">
-    <w:name w:val="heading 4"/>
+    <w:name w:val="Heading 4"/>
     <w:basedOn w:val="Normal"/>
     <w:next w:val="BodyText"/>
-    <w:link w:val="Heading4Char"/>
     <w:uiPriority w:val="9"/>
-    <w:semiHidden/>
     <w:unhideWhenUsed/>
     <w:qFormat/>
-    <w:rsid w:val="00A10FD9"/>
     <w:pPr>
       <w:keepNext/>
       <w:keepLines/>
-      <w:spacing w:after="40" w:before="80"/>
+      <w:spacing w:after="0" w:before="200"/>
       <w:outlineLvl w:val="3"/>
     </w:pPr>
     <w:rPr>
-      <w:rFonts w:cstheme="majorBidi" w:eastAsiaTheme="majorEastAsia"/>
+      <w:rFonts w:asciiTheme="majorHAnsi" w:cstheme="majorBidi" w:eastAsiaTheme="majorEastAsia" w:hAnsiTheme="majorHAnsi"/>
       <w:i/>
-      <w:iCs/>
-      <w:color w:themeColor="accent1" w:themeShade="BF" w:val="0F4761"/>
+      <w:bCs/>
+      <w:color w:themeColor="accent1" w:val="4F81BD"/>
+      <w:sz w:val="24"/>
+      <w:szCs w:val="24"/>
     </w:rPr>
   </w:style>
   <w:style w:styleId="Heading5" w:type="paragraph">
-    <w:name w:val="heading 5"/>
+    <w:name w:val="Heading 5"/>
     <w:basedOn w:val="Normal"/>
     <w:next w:val="BodyText"/>
-    <w:link w:val="Heading5Char"/>
     <w:uiPriority w:val="9"/>
-    <w:semiHidden/>
     <w:unhideWhenUsed/>
     <w:qFormat/>
-    <w:rsid w:val="00A10FD9"/>
     <w:pPr>
       <w:keepNext/>
       <w:keepLines/>
-      <w:spacing w:after="40" w:before="80"/>
+      <w:spacing w:after="0" w:before="200"/>
       <w:outlineLvl w:val="4"/>
     </w:pPr>
     <w:rPr>
-      <w:rFonts w:cstheme="majorBidi" w:eastAsiaTheme="majorEastAsia"/>
-      <w:color w:themeColor="accent1" w:themeShade="BF" w:val="0F4761"/>
+      <w:rFonts w:asciiTheme="majorHAnsi" w:cstheme="majorBidi" w:eastAsiaTheme="majorEastAsia" w:hAnsiTheme="majorHAnsi"/>
+      <w:iCs/>
+      <w:color w:themeColor="accent1" w:val="4F81BD"/>
+      <w:sz w:val="24"/>
+      <w:szCs w:val="24"/>
     </w:rPr>
   </w:style>
   <w:style w:styleId="Heading6" w:type="paragraph">
-    <w:name w:val="heading 6"/>
+    <w:name w:val="Heading 6"/>
     <w:basedOn w:val="Normal"/>
     <w:next w:val="BodyText"/>
-    <w:link w:val="Heading6Char"/>
     <w:uiPriority w:val="9"/>
-    <w:semiHidden/>
     <w:unhideWhenUsed/>
     <w:qFormat/>
-    <w:rsid w:val="00A10FD9"/>
     <w:pPr>
       <w:keepNext/>
       <w:keepLines/>
-      <w:spacing w:after="0" w:before="40"/>
+      <w:spacing w:after="0" w:before="200"/>
       <w:outlineLvl w:val="5"/>
     </w:pPr>
     <w:rPr>
-      <w:rFonts w:cstheme="majorBidi" w:eastAsiaTheme="majorEastAsia"/>
-      <w:i/>
-      <w:iCs/>
-      <w:color w:themeColor="text1" w:themeTint="A6" w:val="595959"/>
+      <w:rFonts w:asciiTheme="majorHAnsi" w:cstheme="majorBidi" w:eastAsiaTheme="majorEastAsia" w:hAnsiTheme="majorHAnsi"/>
+      <w:color w:themeColor="accent1" w:val="4F81BD"/>
+      <w:sz w:val="24"/>
+      <w:szCs w:val="24"/>
     </w:rPr>
   </w:style>
   <w:style w:styleId="Heading7" w:type="paragraph">
-    <w:name w:val="heading 7"/>
+    <w:name w:val="Heading 7"/>
     <w:basedOn w:val="Normal"/>
     <w:next w:val="BodyText"/>
-    <w:link w:val="Heading7Char"/>
     <w:uiPriority w:val="9"/>
-    <w:semiHidden/>
     <w:unhideWhenUsed/>
     <w:qFormat/>
-    <w:rsid w:val="00A10FD9"/>
     <w:pPr>
       <w:keepNext/>
       <w:keepLines/>
-      <w:spacing w:after="0" w:before="40"/>
+      <w:spacing w:after="0" w:before="200"/>
       <w:outlineLvl w:val="6"/>
     </w:pPr>
     <w:rPr>
-      <w:rFonts w:cstheme="majorBidi" w:eastAsiaTheme="majorEastAsia"/>
-      <w:color w:themeColor="text1" w:themeTint="A6" w:val="595959"/>
+      <w:rFonts w:asciiTheme="majorHAnsi" w:cstheme="majorBidi" w:eastAsiaTheme="majorEastAsia" w:hAnsiTheme="majorHAnsi"/>
+      <w:color w:themeColor="accent1" w:val="4F81BD"/>
+      <w:sz w:val="24"/>
+      <w:szCs w:val="24"/>
     </w:rPr>
   </w:style>
   <w:style w:styleId="Heading8" w:type="paragraph">
-    <w:name w:val="heading 8"/>
+    <w:name w:val="Heading 8"/>
     <w:basedOn w:val="Normal"/>
     <w:next w:val="BodyText"/>
-    <w:link w:val="Heading8Char"/>
     <w:uiPriority w:val="9"/>
-    <w:semiHidden/>
     <w:unhideWhenUsed/>
     <w:qFormat/>
-    <w:rsid w:val="00A10FD9"/>
     <w:pPr>
       <w:keepNext/>
       <w:keepLines/>
-      <w:spacing w:after="0"/>
+      <w:spacing w:after="0" w:before="200"/>
       <w:outlineLvl w:val="7"/>
     </w:pPr>
     <w:rPr>
-      <w:rFonts w:cstheme="majorBidi" w:eastAsiaTheme="majorEastAsia"/>
-      <w:i/>
-      <w:iCs/>
-      <w:color w:themeColor="text1" w:themeTint="D8" w:val="272727"/>
+      <w:rFonts w:asciiTheme="majorHAnsi" w:cstheme="majorBidi" w:eastAsiaTheme="majorEastAsia" w:hAnsiTheme="majorHAnsi"/>
+      <w:color w:themeColor="accent1" w:val="4F81BD"/>
+      <w:sz w:val="24"/>
+      <w:szCs w:val="24"/>
     </w:rPr>
   </w:style>
   <w:style w:styleId="Heading9" w:type="paragraph">
-    <w:name w:val="heading 9"/>
+    <w:name w:val="Heading 9"/>
     <w:basedOn w:val="Normal"/>
     <w:next w:val="BodyText"/>
-    <w:link w:val="Heading9Char"/>
     <w:uiPriority w:val="9"/>
-    <w:semiHidden/>
     <w:unhideWhenUsed/>
     <w:qFormat/>
-    <w:rsid w:val="00A10FD9"/>
     <w:pPr>
       <w:keepNext/>
       <w:keepLines/>
-      <w:spacing w:after="0"/>
+      <w:spacing w:after="0" w:before="200"/>
       <w:outlineLvl w:val="8"/>
     </w:pPr>
     <w:rPr>
-      <w:rFonts w:cstheme="majorBidi" w:eastAsiaTheme="majorEastAsia"/>
-      <w:color w:themeColor="text1" w:themeTint="D8" w:val="272727"/>
-    </w:rPr>
-  </w:style>
-  <w:style w:customStyle="1" w:styleId="Heading1Char" w:type="character">
-    <w:name w:val="Heading 1 Char"/>
-    <w:basedOn w:val="DefaultParagraphFont"/>
-    <w:link w:val="Heading1"/>
-    <w:uiPriority w:val="9"/>
-    <w:rsid w:val="00A10FD9"/>
-    <w:rPr>
       <w:rFonts w:asciiTheme="majorHAnsi" w:cstheme="majorBidi" w:eastAsiaTheme="majorEastAsia" w:hAnsiTheme="majorHAnsi"/>
-      <w:color w:themeColor="accent1" w:themeShade="BF" w:val="0F4761"/>
-      <w:sz w:val="40"/>
-      <w:szCs w:val="40"/>
-    </w:rPr>
-  </w:style>
-  <w:style w:customStyle="1" w:styleId="Heading2Char" w:type="character">
-    <w:name w:val="Heading 2 Char"/>
-    <w:basedOn w:val="DefaultParagraphFont"/>
-    <w:link w:val="Heading2"/>
-    <w:uiPriority w:val="9"/>
-    <w:semiHidden/>
-    <w:rsid w:val="00A10FD9"/>
-    <w:rPr>
-      <w:rFonts w:asciiTheme="majorHAnsi" w:cstheme="majorBidi" w:eastAsiaTheme="majorEastAsia" w:hAnsiTheme="majorHAnsi"/>
-      <w:color w:themeColor="accent1" w:themeShade="BF" w:val="0F4761"/>
-      <w:sz w:val="32"/>
-      <w:szCs w:val="32"/>
-    </w:rPr>
-  </w:style>
-  <w:style w:customStyle="1" w:styleId="Heading3Char" w:type="character">
-    <w:name w:val="Heading 3 Char"/>
-    <w:basedOn w:val="DefaultParagraphFont"/>
-    <w:link w:val="Heading3"/>
-    <w:uiPriority w:val="9"/>
-    <w:semiHidden/>
-    <w:rsid w:val="00A10FD9"/>
-    <w:rPr>
-      <w:rFonts w:cstheme="majorBidi" w:eastAsiaTheme="majorEastAsia"/>
-      <w:color w:themeColor="accent1" w:themeShade="BF" w:val="0F4761"/>
-      <w:sz w:val="28"/>
-      <w:szCs w:val="28"/>
-    </w:rPr>
-  </w:style>
-  <w:style w:customStyle="1" w:styleId="Heading4Char" w:type="character">
-    <w:name w:val="Heading 4 Char"/>
-    <w:basedOn w:val="DefaultParagraphFont"/>
-    <w:link w:val="Heading4"/>
-    <w:uiPriority w:val="9"/>
-    <w:semiHidden/>
-    <w:rsid w:val="00A10FD9"/>
-    <w:rPr>
-      <w:rFonts w:cstheme="majorBidi" w:eastAsiaTheme="majorEastAsia"/>
-      <w:i/>
-      <w:iCs/>
-      <w:color w:themeColor="accent1" w:themeShade="BF" w:val="0F4761"/>
-    </w:rPr>
-  </w:style>
-  <w:style w:customStyle="1" w:styleId="Heading5Char" w:type="character">
-    <w:name w:val="Heading 5 Char"/>
-    <w:basedOn w:val="DefaultParagraphFont"/>
-    <w:link w:val="Heading5"/>
-    <w:uiPriority w:val="9"/>
-    <w:semiHidden/>
-    <w:rsid w:val="00A10FD9"/>
-    <w:rPr>
-      <w:rFonts w:cstheme="majorBidi" w:eastAsiaTheme="majorEastAsia"/>
-      <w:color w:themeColor="accent1" w:themeShade="BF" w:val="0F4761"/>
-    </w:rPr>
-  </w:style>
-  <w:style w:customStyle="1" w:styleId="Heading6Char" w:type="character">
-    <w:name w:val="Heading 6 Char"/>
-    <w:basedOn w:val="DefaultParagraphFont"/>
-    <w:link w:val="Heading6"/>
-    <w:uiPriority w:val="9"/>
-    <w:semiHidden/>
-    <w:rsid w:val="00A10FD9"/>
-    <w:rPr>
-      <w:rFonts w:cstheme="majorBidi" w:eastAsiaTheme="majorEastAsia"/>
-      <w:i/>
-      <w:iCs/>
-      <w:color w:themeColor="text1" w:themeTint="A6" w:val="595959"/>
-    </w:rPr>
-  </w:style>
-  <w:style w:customStyle="1" w:styleId="Heading7Char" w:type="character">
-    <w:name w:val="Heading 7 Char"/>
-    <w:basedOn w:val="DefaultParagraphFont"/>
-    <w:link w:val="Heading7"/>
-    <w:uiPriority w:val="9"/>
-    <w:semiHidden/>
-    <w:rsid w:val="00A10FD9"/>
-    <w:rPr>
-      <w:rFonts w:cstheme="majorBidi" w:eastAsiaTheme="majorEastAsia"/>
-      <w:color w:themeColor="text1" w:themeTint="A6" w:val="595959"/>
-    </w:rPr>
-  </w:style>
-  <w:style w:customStyle="1" w:styleId="Heading8Char" w:type="character">
-    <w:name w:val="Heading 8 Char"/>
-    <w:basedOn w:val="DefaultParagraphFont"/>
-    <w:link w:val="Heading8"/>
-    <w:uiPriority w:val="9"/>
-    <w:semiHidden/>
-    <w:rsid w:val="00A10FD9"/>
-    <w:rPr>
-      <w:rFonts w:cstheme="majorBidi" w:eastAsiaTheme="majorEastAsia"/>
-      <w:i/>
-      <w:iCs/>
-      <w:color w:themeColor="text1" w:themeTint="D8" w:val="272727"/>
-    </w:rPr>
-  </w:style>
-  <w:style w:customStyle="1" w:styleId="Heading9Char" w:type="character">
-    <w:name w:val="Heading 9 Char"/>
-    <w:basedOn w:val="DefaultParagraphFont"/>
-    <w:link w:val="Heading9"/>
-    <w:uiPriority w:val="9"/>
-    <w:semiHidden/>
-    <w:rsid w:val="00A10FD9"/>
-    <w:rPr>
-      <w:rFonts w:cstheme="majorBidi" w:eastAsiaTheme="majorEastAsia"/>
-      <w:color w:themeColor="text1" w:themeTint="D8" w:val="272727"/>
+      <w:color w:themeColor="accent1" w:val="4F81BD"/>
+      <w:sz w:val="24"/>
+      <w:szCs w:val="24"/>
     </w:rPr>
   </w:style>
   <w:style w:styleId="BlockText" w:type="paragraph">
@@ -1187,8 +997,8 @@
   </w:style>
   <w:style w:styleId="FootnoteBlockText" w:type="paragraph">
     <w:name w:val="Footnote Block Text"/>
-    <w:basedOn w:val="FootnoteText"/>
-    <w:next w:val="FootnoteText"/>
+    <w:basedOn w:val="Footnote Text"/>
+    <w:next w:val="Footnote Text"/>
     <w:uiPriority w:val="9"/>
     <w:unhideWhenUsed/>
     <w:qFormat/>
@@ -1226,10 +1036,10 @@
         <w:jc w:val="left"/>
       </w:trPr>
       <w:tcPr>
+        <w:vAlign w:val="bottom"/>
         <w:tcBorders>
           <w:bottom w:val="single"/>
         </w:tcBorders>
-        <w:vAlign w:val="bottom"/>
       </w:tcPr>
     </w:tblStylePr>
   </w:style>
@@ -1345,7 +1155,6 @@
     <w:name w:val="KeywordTok"/>
     <w:basedOn w:val="VerbatimChar"/>
     <w:rPr>
-      <w:b/>
       <w:color w:val="003b4f"/>
       <w:shd w:val="clear" w:fill="f1f3f5"/>
     </w:rPr>
@@ -1450,9 +1259,9 @@
     <w:name w:val="DocumentationTok"/>
     <w:basedOn w:val="VerbatimChar"/>
     <w:rPr>
+      <w:color w:val="5e5e5e"/>
+      <w:shd w:val="clear" w:fill="f1f3f5"/>
       <w:i/>
-      <w:color w:val="5e5e5e"/>
-      <w:shd w:val="clear" w:fill="f1f3f5"/>
     </w:rPr>
   </w:style>
   <w:style w:type="character" w:customStyle="1" w:styleId="AnnotationTok">
@@ -1467,9 +1276,9 @@
     <w:name w:val="CommentVarTok"/>
     <w:basedOn w:val="VerbatimChar"/>
     <w:rPr>
+      <w:color w:val="5e5e5e"/>
+      <w:shd w:val="clear" w:fill="f1f3f5"/>
       <w:i/>
-      <w:color w:val="5e5e5e"/>
-      <w:shd w:val="clear" w:fill="f1f3f5"/>
     </w:rPr>
   </w:style>
   <w:style w:type="character" w:customStyle="1" w:styleId="OtherTok">
@@ -1500,7 +1309,6 @@
     <w:name w:val="ControlFlowTok"/>
     <w:basedOn w:val="VerbatimChar"/>
     <w:rPr>
-      <w:b/>
       <w:color w:val="003b4f"/>
       <w:shd w:val="clear" w:fill="f1f3f5"/>
     </w:rPr>
@@ -1565,9 +1373,9 @@
     <w:name w:val="WarningTok"/>
     <w:basedOn w:val="VerbatimChar"/>
     <w:rPr>
+      <w:color w:val="5e5e5e"/>
+      <w:shd w:val="clear" w:fill="f1f3f5"/>
       <w:i/>
-      <w:color w:val="5e5e5e"/>
-      <w:shd w:val="clear" w:fill="f1f3f5"/>
     </w:rPr>
   </w:style>
   <w:style w:type="character" w:customStyle="1" w:styleId="AlertTok">
@@ -1608,44 +1416,44 @@
         <a:sysClr val="window" lastClr="FFFFFF"/>
       </a:lt1>
       <a:dk2>
-        <a:srgbClr val="0E2841"/>
+        <a:srgbClr val="1F497D"/>
       </a:dk2>
       <a:lt2>
-        <a:srgbClr val="E8E8E8"/>
+        <a:srgbClr val="EEECE1"/>
       </a:lt2>
       <a:accent1>
-        <a:srgbClr val="156082"/>
+        <a:srgbClr val="4F81BD"/>
       </a:accent1>
       <a:accent2>
-        <a:srgbClr val="E97132"/>
+        <a:srgbClr val="C0504D"/>
       </a:accent2>
       <a:accent3>
-        <a:srgbClr val="196B24"/>
+        <a:srgbClr val="9BBB59"/>
       </a:accent3>
       <a:accent4>
-        <a:srgbClr val="0F9ED5"/>
+        <a:srgbClr val="8064A2"/>
       </a:accent4>
       <a:accent5>
-        <a:srgbClr val="A02B93"/>
+        <a:srgbClr val="4BACC6"/>
       </a:accent5>
       <a:accent6>
-        <a:srgbClr val="4EA72E"/>
+        <a:srgbClr val="F79646"/>
       </a:accent6>
       <a:hlink>
-        <a:srgbClr val="467886"/>
+        <a:srgbClr val="0000FF"/>
       </a:hlink>
       <a:folHlink>
-        <a:srgbClr val="96607D"/>
+        <a:srgbClr val="800080"/>
       </a:folHlink>
     </a:clrScheme>
     <a:fontScheme name="Office">
       <a:majorFont>
-        <a:latin typeface="Aptos Display" panose="02110004020202020204"/>
+        <a:latin typeface="Calibri"/>
         <a:ea typeface=""/>
         <a:cs typeface=""/>
-        <a:font script="Jpan" typeface="游ゴシック Light"/>
+        <a:font script="Jpan" typeface="ＭＳ ゴシック"/>
         <a:font script="Hang" typeface="맑은 고딕"/>
-        <a:font script="Hans" typeface="等线 Light"/>
+        <a:font script="Hans" typeface="宋体"/>
         <a:font script="Hant" typeface="新細明體"/>
         <a:font script="Arab" typeface="Times New Roman"/>
         <a:font script="Hebr" typeface="Times New Roman"/>
@@ -1672,32 +1480,14 @@
         <a:font script="Mong" typeface="Mongolian Baiti"/>
         <a:font script="Viet" typeface="Times New Roman"/>
         <a:font script="Uigh" typeface="Microsoft Uighur"/>
-        <a:font script="Geor" typeface="Sylfaen"/>
-        <a:font script="Armn" typeface="Arial"/>
-        <a:font script="Bugi" typeface="Leelawadee UI"/>
-        <a:font script="Bopo" typeface="Microsoft JhengHei"/>
-        <a:font script="Java" typeface="Javanese Text"/>
-        <a:font script="Lisu" typeface="Segoe UI"/>
-        <a:font script="Mymr" typeface="Myanmar Text"/>
-        <a:font script="Nkoo" typeface="Ebrima"/>
-        <a:font script="Olck" typeface="Nirmala UI"/>
-        <a:font script="Osma" typeface="Ebrima"/>
-        <a:font script="Phag" typeface="Phagspa"/>
-        <a:font script="Syrn" typeface="Estrangelo Edessa"/>
-        <a:font script="Syrj" typeface="Estrangelo Edessa"/>
-        <a:font script="Syre" typeface="Estrangelo Edessa"/>
-        <a:font script="Sora" typeface="Nirmala UI"/>
-        <a:font script="Tale" typeface="Microsoft Tai Le"/>
-        <a:font script="Talu" typeface="Microsoft New Tai Lue"/>
-        <a:font script="Tfng" typeface="Ebrima"/>
       </a:majorFont>
       <a:minorFont>
-        <a:latin typeface="Aptos" panose="02110004020202020204"/>
+        <a:latin typeface="Cambria"/>
         <a:ea typeface=""/>
         <a:cs typeface=""/>
-        <a:font script="Jpan" typeface="游明朝"/>
+        <a:font script="Jpan" typeface="ＭＳ 明朝"/>
         <a:font script="Hang" typeface="맑은 고딕"/>
-        <a:font script="Hans" typeface="等线"/>
+        <a:font script="Hans" typeface="宋体"/>
         <a:font script="Hant" typeface="新細明體"/>
         <a:font script="Arab" typeface="Arial"/>
         <a:font script="Hebr" typeface="Arial"/>
@@ -1724,24 +1514,6 @@
         <a:font script="Mong" typeface="Mongolian Baiti"/>
         <a:font script="Viet" typeface="Arial"/>
         <a:font script="Uigh" typeface="Microsoft Uighur"/>
-        <a:font script="Geor" typeface="Sylfaen"/>
-        <a:font script="Armn" typeface="Arial"/>
-        <a:font script="Bugi" typeface="Leelawadee UI"/>
-        <a:font script="Bopo" typeface="Microsoft JhengHei"/>
-        <a:font script="Java" typeface="Javanese Text"/>
-        <a:font script="Lisu" typeface="Segoe UI"/>
-        <a:font script="Mymr" typeface="Myanmar Text"/>
-        <a:font script="Nkoo" typeface="Ebrima"/>
-        <a:font script="Olck" typeface="Nirmala UI"/>
-        <a:font script="Osma" typeface="Ebrima"/>
-        <a:font script="Phag" typeface="Phagspa"/>
-        <a:font script="Syrn" typeface="Estrangelo Edessa"/>
-        <a:font script="Syrj" typeface="Estrangelo Edessa"/>
-        <a:font script="Syre" typeface="Estrangelo Edessa"/>
-        <a:font script="Sora" typeface="Nirmala UI"/>
-        <a:font script="Tale" typeface="Microsoft Tai Le"/>
-        <a:font script="Talu" typeface="Microsoft New Tai Lue"/>
-        <a:font script="Tfng" typeface="Ebrima"/>
       </a:minorFont>
     </a:fontScheme>
     <a:fmtScheme name="Office">
@@ -1753,141 +1525,200 @@
           <a:gsLst>
             <a:gs pos="0">
               <a:schemeClr val="phClr">
-                <a:lumMod val="110000"/>
-                <a:satMod val="105000"/>
-                <a:tint val="67000"/>
+                <a:tint val="50000"/>
+                <a:satMod val="300000"/>
               </a:schemeClr>
             </a:gs>
-            <a:gs pos="50000">
+            <a:gs pos="35000">
               <a:schemeClr val="phClr">
-                <a:lumMod val="105000"/>
-                <a:satMod val="103000"/>
-                <a:tint val="73000"/>
+                <a:tint val="37000"/>
+                <a:satMod val="300000"/>
               </a:schemeClr>
             </a:gs>
             <a:gs pos="100000">
               <a:schemeClr val="phClr">
-                <a:lumMod val="105000"/>
-                <a:satMod val="109000"/>
-                <a:tint val="81000"/>
+                <a:tint val="15000"/>
+                <a:satMod val="350000"/>
               </a:schemeClr>
             </a:gs>
           </a:gsLst>
-          <a:lin ang="5400000" scaled="0"/>
+          <a:lin ang="16200000" scaled="1"/>
         </a:gradFill>
         <a:gradFill rotWithShape="1">
           <a:gsLst>
             <a:gs pos="0">
               <a:schemeClr val="phClr">
-                <a:satMod val="103000"/>
-                <a:lumMod val="102000"/>
-                <a:tint val="94000"/>
-              </a:schemeClr>
-            </a:gs>
-            <a:gs pos="50000">
-              <a:schemeClr val="phClr">
-                <a:satMod val="110000"/>
-                <a:lumMod val="100000"/>
+                <a:tint val="100000"/>
                 <a:shade val="100000"/>
+                <a:satMod val="130000"/>
               </a:schemeClr>
             </a:gs>
             <a:gs pos="100000">
               <a:schemeClr val="phClr">
-                <a:lumMod val="99000"/>
-                <a:satMod val="120000"/>
-                <a:shade val="78000"/>
+                <a:tint val="50000"/>
+                <a:shade val="100000"/>
+                <a:satMod val="350000"/>
               </a:schemeClr>
             </a:gs>
           </a:gsLst>
-          <a:lin ang="5400000" scaled="0"/>
+          <a:lin ang="16200000" scaled="0"/>
         </a:gradFill>
       </a:fillStyleLst>
       <a:lnStyleLst>
-        <a:ln w="6350" cap="flat" cmpd="sng" algn="ctr">
+        <a:ln w="9525" cap="flat" cmpd="sng" algn="ctr">
+          <a:solidFill>
+            <a:schemeClr val="phClr">
+              <a:shade val="95000"/>
+              <a:satMod val="105000"/>
+            </a:schemeClr>
+          </a:solidFill>
+          <a:prstDash val="solid"/>
+        </a:ln>
+        <a:ln w="25400" cap="flat" cmpd="sng" algn="ctr">
           <a:solidFill>
             <a:schemeClr val="phClr"/>
           </a:solidFill>
           <a:prstDash val="solid"/>
-          <a:miter lim="800000"/>
         </a:ln>
-        <a:ln w="12700" cap="flat" cmpd="sng" algn="ctr">
+        <a:ln w="38100" cap="flat" cmpd="sng" algn="ctr">
           <a:solidFill>
             <a:schemeClr val="phClr"/>
           </a:solidFill>
           <a:prstDash val="solid"/>
-          <a:miter lim="800000"/>
-        </a:ln>
-        <a:ln w="19050" cap="flat" cmpd="sng" algn="ctr">
-          <a:solidFill>
-            <a:schemeClr val="phClr"/>
-          </a:solidFill>
-          <a:prstDash val="solid"/>
-          <a:miter lim="800000"/>
         </a:ln>
       </a:lnStyleLst>
       <a:effectStyleLst>
         <a:effectStyle>
-          <a:effectLst/>
-        </a:effectStyle>
-        <a:effectStyle>
-          <a:effectLst/>
+          <a:effectLst>
+            <a:outerShdw blurRad="40000" dist="20000" dir="5400000" rotWithShape="0">
+              <a:srgbClr val="000000">
+                <a:alpha val="38000"/>
+              </a:srgbClr>
+            </a:outerShdw>
+          </a:effectLst>
         </a:effectStyle>
         <a:effectStyle>
           <a:effectLst>
-            <a:outerShdw blurRad="57150" dist="19050" dir="5400000" algn="ctr" rotWithShape="0">
+            <a:outerShdw blurRad="40000" dist="23000" dir="5400000" rotWithShape="0">
               <a:srgbClr val="000000">
-                <a:alpha val="63000"/>
+                <a:alpha val="35000"/>
               </a:srgbClr>
             </a:outerShdw>
           </a:effectLst>
+        </a:effectStyle>
+        <a:effectStyle>
+          <a:effectLst>
+            <a:outerShdw blurRad="40000" dist="23000" dir="5400000" rotWithShape="0">
+              <a:srgbClr val="000000">
+                <a:alpha val="35000"/>
+              </a:srgbClr>
+            </a:outerShdw>
+          </a:effectLst>
+          <a:scene3d>
+            <a:camera prst="orthographicFront">
+              <a:rot lat="0" lon="0" rev="0"/>
+            </a:camera>
+            <a:lightRig rig="threePt" dir="t">
+              <a:rot lat="0" lon="0" rev="1200000"/>
+            </a:lightRig>
+          </a:scene3d>
+          <a:sp3d>
+            <a:bevelT w="63500" h="25400"/>
+          </a:sp3d>
         </a:effectStyle>
       </a:effectStyleLst>
       <a:bgFillStyleLst>
         <a:solidFill>
           <a:schemeClr val="phClr"/>
         </a:solidFill>
-        <a:solidFill>
-          <a:schemeClr val="phClr">
-            <a:tint val="95000"/>
-            <a:satMod val="170000"/>
-          </a:schemeClr>
-        </a:solidFill>
         <a:gradFill rotWithShape="1">
           <a:gsLst>
             <a:gs pos="0">
               <a:schemeClr val="phClr">
-                <a:tint val="93000"/>
-                <a:satMod val="150000"/>
-                <a:shade val="98000"/>
-                <a:lumMod val="102000"/>
+                <a:tint val="40000"/>
+                <a:satMod val="350000"/>
               </a:schemeClr>
             </a:gs>
-            <a:gs pos="50000">
+            <a:gs pos="40000">
               <a:schemeClr val="phClr">
-                <a:tint val="98000"/>
-                <a:satMod val="130000"/>
-                <a:shade val="90000"/>
-                <a:lumMod val="103000"/>
+                <a:tint val="45000"/>
+                <a:shade val="99000"/>
+                <a:satMod val="350000"/>
               </a:schemeClr>
             </a:gs>
             <a:gs pos="100000">
               <a:schemeClr val="phClr">
-                <a:shade val="63000"/>
-                <a:satMod val="120000"/>
+                <a:shade val="20000"/>
+                <a:satMod val="255000"/>
               </a:schemeClr>
             </a:gs>
           </a:gsLst>
-          <a:lin ang="5400000" scaled="0"/>
+          <a:path path="circle">
+            <a:fillToRect l="50000" t="-80000" r="50000" b="180000"/>
+          </a:path>
+        </a:gradFill>
+        <a:gradFill rotWithShape="1">
+          <a:gsLst>
+            <a:gs pos="0">
+              <a:schemeClr val="phClr">
+                <a:tint val="80000"/>
+                <a:satMod val="300000"/>
+              </a:schemeClr>
+            </a:gs>
+            <a:gs pos="100000">
+              <a:schemeClr val="phClr">
+                <a:shade val="30000"/>
+                <a:satMod val="200000"/>
+              </a:schemeClr>
+            </a:gs>
+          </a:gsLst>
+          <a:path path="circle">
+            <a:fillToRect l="50000" t="50000" r="50000" b="50000"/>
+          </a:path>
         </a:gradFill>
       </a:bgFillStyleLst>
     </a:fmtScheme>
   </a:themeElements>
-  <a:objectDefaults/>
+  <a:objectDefaults>
+    <a:spDef>
+      <a:spPr/>
+      <a:bodyPr/>
+      <a:lstStyle/>
+      <a:style>
+        <a:lnRef idx="1">
+          <a:schemeClr val="accent1"/>
+        </a:lnRef>
+        <a:fillRef idx="3">
+          <a:schemeClr val="accent1"/>
+        </a:fillRef>
+        <a:effectRef idx="2">
+          <a:schemeClr val="accent1"/>
+        </a:effectRef>
+        <a:fontRef idx="minor">
+          <a:schemeClr val="lt1"/>
+        </a:fontRef>
+      </a:style>
+    </a:spDef>
+    <a:lnDef>
+      <a:spPr/>
+      <a:bodyPr/>
+      <a:lstStyle/>
+      <a:style>
+        <a:lnRef idx="2">
+          <a:schemeClr val="accent1"/>
+        </a:lnRef>
+        <a:fillRef idx="0">
+          <a:schemeClr val="accent1"/>
+        </a:fillRef>
+        <a:effectRef idx="1">
+          <a:schemeClr val="accent1"/>
+        </a:effectRef>
+        <a:fontRef idx="minor">
+          <a:schemeClr val="tx1"/>
+        </a:fontRef>
+      </a:style>
+    </a:lnDef>
+  </a:objectDefaults>
   <a:extraClrSchemeLst/>
-  <a:extLst>
-    <a:ext uri="{05A4C25C-085E-4340-85A3-A5531E510DB2}">
-      <thm15:themeFamily xmlns:thm15="http://schemas.microsoft.com/office/thememl/2012/main" name="Office Theme" id="{2E142A2C-CD16-42D6-873A-C26D2A0506FA}" vid="{1BDDFF52-6CD6-40A5-AB3C-68EB2F1E4D0A}"/>
-    </a:ext>
-  </a:extLst>
 </a:theme>
 </file>
</xml_diff>

<commit_message>
Projects and Lab update (#42)
</commit_message>
<xml_diff>
--- a/docs/teaching/SPROuT/SPROuT_flyer.docx
+++ b/docs/teaching/SPROuT/SPROuT_flyer.docx
@@ -117,8 +117,8 @@
       </w:r>
       <w:r>
         <w:rPr>
+          <w:bCs/>
           <w:b/>
-          <w:bCs/>
         </w:rPr>
         <w:t xml:space="preserve">Open Science, Version Control, and Team Collaboration</w:t>
       </w:r>
@@ -137,11 +137,11 @@
     </w:p>
     <w:p>
       <w:pPr>
-        <w:pStyle w:val="Compact"/>
         <w:numPr>
           <w:ilvl w:val="0"/>
           <w:numId w:val="1001"/>
         </w:numPr>
+        <w:pStyle w:val="Compact"/>
       </w:pPr>
       <w:r>
         <w:t xml:space="preserve">Losing track of all the different versions of a document?</w:t>
@@ -149,11 +149,11 @@
     </w:p>
     <w:p>
       <w:pPr>
-        <w:pStyle w:val="Compact"/>
         <w:numPr>
           <w:ilvl w:val="0"/>
           <w:numId w:val="1001"/>
         </w:numPr>
+        <w:pStyle w:val="Compact"/>
       </w:pPr>
       <w:r>
         <w:t xml:space="preserve">Unsure how to better organise your files, code, analyses, results, and texts?</w:t>
@@ -161,11 +161,11 @@
     </w:p>
     <w:p>
       <w:pPr>
-        <w:pStyle w:val="Compact"/>
         <w:numPr>
           <w:ilvl w:val="0"/>
           <w:numId w:val="1001"/>
         </w:numPr>
+        <w:pStyle w:val="Compact"/>
       </w:pPr>
       <w:r>
         <w:t xml:space="preserve">Would you love to involve a collaborator, but explaining your project structure is overwhelming?</w:t>
@@ -193,11 +193,11 @@
     </w:p>
     <w:p>
       <w:pPr>
-        <w:pStyle w:val="Compact"/>
         <w:numPr>
           <w:ilvl w:val="0"/>
           <w:numId w:val="1002"/>
         </w:numPr>
+        <w:pStyle w:val="Compact"/>
       </w:pPr>
       <w:r>
         <w:t xml:space="preserve">Master the tools for</w:t>
@@ -207,8 +207,8 @@
       </w:r>
       <w:r>
         <w:rPr>
+          <w:bCs/>
           <w:b/>
-          <w:bCs/>
         </w:rPr>
         <w:t xml:space="preserve">Open Science</w:t>
       </w:r>
@@ -223,8 +223,8 @@
       </w:r>
       <w:r>
         <w:rPr>
+          <w:bCs/>
           <w:b/>
-          <w:bCs/>
         </w:rPr>
         <w:t xml:space="preserve">Reproducibility</w:t>
       </w:r>
@@ -237,11 +237,11 @@
     </w:p>
     <w:p>
       <w:pPr>
-        <w:pStyle w:val="Compact"/>
         <w:numPr>
           <w:ilvl w:val="0"/>
           <w:numId w:val="1002"/>
         </w:numPr>
+        <w:pStyle w:val="Compact"/>
       </w:pPr>
       <w:r>
         <w:t xml:space="preserve">Gain hands-on experience with</w:t>
@@ -251,8 +251,8 @@
       </w:r>
       <w:r>
         <w:rPr>
+          <w:bCs/>
           <w:b/>
-          <w:bCs/>
         </w:rPr>
         <w:t xml:space="preserve">Git/GitHub</w:t>
       </w:r>
@@ -265,11 +265,11 @@
     </w:p>
     <w:p>
       <w:pPr>
-        <w:pStyle w:val="Compact"/>
         <w:numPr>
           <w:ilvl w:val="0"/>
           <w:numId w:val="1002"/>
         </w:numPr>
+        <w:pStyle w:val="Compact"/>
       </w:pPr>
       <w:r>
         <w:t xml:space="preserve">Learn</w:t>
@@ -279,8 +279,8 @@
       </w:r>
       <w:r>
         <w:rPr>
+          <w:bCs/>
           <w:b/>
-          <w:bCs/>
         </w:rPr>
         <w:t xml:space="preserve">collaborative techniques</w:t>
       </w:r>
@@ -293,11 +293,11 @@
     </w:p>
     <w:p>
       <w:pPr>
-        <w:pStyle w:val="Compact"/>
         <w:numPr>
           <w:ilvl w:val="0"/>
           <w:numId w:val="1002"/>
         </w:numPr>
+        <w:pStyle w:val="Compact"/>
       </w:pPr>
       <w:r>
         <w:t xml:space="preserve">Navigate and solve real-world challenges🛠️ in a team setting👥.</w:t>
@@ -315,16 +315,16 @@
     </w:p>
     <w:p>
       <w:pPr>
-        <w:pStyle w:val="Compact"/>
         <w:numPr>
           <w:ilvl w:val="0"/>
           <w:numId w:val="1003"/>
         </w:numPr>
+        <w:pStyle w:val="Compact"/>
       </w:pPr>
       <w:r>
         <w:rPr>
+          <w:bCs/>
           <w:b/>
-          <w:bCs/>
         </w:rPr>
         <w:t xml:space="preserve">Duration:</w:t>
       </w:r>
@@ -337,16 +337,16 @@
     </w:p>
     <w:p>
       <w:pPr>
-        <w:pStyle w:val="Compact"/>
         <w:numPr>
           <w:ilvl w:val="0"/>
           <w:numId w:val="1003"/>
         </w:numPr>
+        <w:pStyle w:val="Compact"/>
       </w:pPr>
       <w:r>
         <w:rPr>
+          <w:bCs/>
           <w:b/>
-          <w:bCs/>
         </w:rPr>
         <w:t xml:space="preserve">Credits:</w:t>
       </w:r>
@@ -359,16 +359,16 @@
     </w:p>
     <w:p>
       <w:pPr>
-        <w:pStyle w:val="Compact"/>
         <w:numPr>
           <w:ilvl w:val="0"/>
           <w:numId w:val="1003"/>
         </w:numPr>
+        <w:pStyle w:val="Compact"/>
       </w:pPr>
       <w:r>
         <w:rPr>
+          <w:bCs/>
           <w:b/>
-          <w:bCs/>
         </w:rPr>
         <w:t xml:space="preserve">SIS Code</w:t>
       </w:r>
@@ -380,8 +380,8 @@
       </w:r>
       <w:r>
         <w:rPr>
+          <w:iCs/>
           <w:i/>
-          <w:iCs/>
         </w:rPr>
         <w:t xml:space="preserve">MB120C26</w:t>
       </w:r>
@@ -478,14 +478,14 @@
 <file path=word/numbering.xml><?xml version="1.0" encoding="utf-8"?>
 <w:numbering xmlns:w="http://schemas.openxmlformats.org/wordprocessingml/2006/main">
   <w:abstractNum w:abstractNumId="990">
-    <w:nsid w:val="0000A990"/>
+    <w:nsid w:val="A990"/>
     <w:multiLevelType w:val="multilevel"/>
     <w:lvl w:ilvl="0">
       <w:numFmt w:val="bullet"/>
       <w:lvlText w:val=" "/>
       <w:lvlJc w:val="left"/>
       <w:pPr>
-        <w:ind w:left="720" w:hanging="360"/>
+        <w:ind w:left="720" w:hanging="480"/>
       </w:pPr>
     </w:lvl>
     <w:lvl w:ilvl="1">
@@ -493,7 +493,7 @@
       <w:lvlText w:val=" "/>
       <w:lvlJc w:val="left"/>
       <w:pPr>
-        <w:ind w:left="1440" w:hanging="360"/>
+        <w:ind w:left="1440" w:hanging="480"/>
       </w:pPr>
     </w:lvl>
     <w:lvl w:ilvl="2">
@@ -501,7 +501,7 @@
       <w:lvlText w:val=" "/>
       <w:lvlJc w:val="left"/>
       <w:pPr>
-        <w:ind w:left="2160" w:hanging="360"/>
+        <w:ind w:left="2160" w:hanging="480"/>
       </w:pPr>
     </w:lvl>
     <w:lvl w:ilvl="3">
@@ -509,7 +509,7 @@
       <w:lvlText w:val=" "/>
       <w:lvlJc w:val="left"/>
       <w:pPr>
-        <w:ind w:left="2880" w:hanging="360"/>
+        <w:ind w:left="2880" w:hanging="480"/>
       </w:pPr>
     </w:lvl>
     <w:lvl w:ilvl="4">
@@ -517,7 +517,7 @@
       <w:lvlText w:val=" "/>
       <w:lvlJc w:val="left"/>
       <w:pPr>
-        <w:ind w:left="3600" w:hanging="360"/>
+        <w:ind w:left="3600" w:hanging="480"/>
       </w:pPr>
     </w:lvl>
     <w:lvl w:ilvl="5">
@@ -525,7 +525,7 @@
       <w:lvlText w:val=" "/>
       <w:lvlJc w:val="left"/>
       <w:pPr>
-        <w:ind w:left="4320" w:hanging="360"/>
+        <w:ind w:left="4320" w:hanging="480"/>
       </w:pPr>
     </w:lvl>
     <w:lvl w:ilvl="6">
@@ -533,7 +533,7 @@
       <w:lvlText w:val=" "/>
       <w:lvlJc w:val="left"/>
       <w:pPr>
-        <w:ind w:left="5040" w:hanging="360"/>
+        <w:ind w:left="5040" w:hanging="480"/>
       </w:pPr>
     </w:lvl>
     <w:lvl w:ilvl="7">
@@ -541,7 +541,7 @@
       <w:lvlText w:val=" "/>
       <w:lvlJc w:val="left"/>
       <w:pPr>
-        <w:ind w:left="5760" w:hanging="360"/>
+        <w:ind w:left="5760" w:hanging="480"/>
       </w:pPr>
     </w:lvl>
     <w:lvl w:ilvl="8">
@@ -549,111 +549,84 @@
       <w:lvlText w:val=" "/>
       <w:lvlJc w:val="left"/>
       <w:pPr>
-        <w:ind w:left="6480" w:hanging="360"/>
+        <w:ind w:left="6480" w:hanging="480"/>
       </w:pPr>
     </w:lvl>
   </w:abstractNum>
   <w:abstractNum w:abstractNumId="991">
-    <w:nsid w:val="0000A991"/>
+    <w:nsid w:val="A991"/>
     <w:multiLevelType w:val="multilevel"/>
     <w:lvl w:ilvl="0">
       <w:numFmt w:val="bullet"/>
-      <w:lvlText w:val=""/>
+      <w:lvlText w:val="•"/>
       <w:lvlJc w:val="left"/>
       <w:pPr>
-        <w:ind w:left="720" w:hanging="360"/>
-      </w:pPr>
-      <w:rPr>
-        <w:rFonts w:ascii="Symbol" w:hAnsi="Symbol" w:cs="Symbol" w:hint="default"/>
-      </w:rPr>
+        <w:ind w:left="720" w:hanging="480"/>
+      </w:pPr>
     </w:lvl>
     <w:lvl w:ilvl="1">
       <w:numFmt w:val="bullet"/>
-      <w:lvlText w:val="o"/>
+      <w:lvlText w:val="–"/>
       <w:lvlJc w:val="left"/>
       <w:pPr>
-        <w:ind w:left="1440" w:hanging="360"/>
-      </w:pPr>
-      <w:rPr>
-        <w:rFonts w:ascii="Courier New" w:hAnsi="Courier New" w:cs="Courier New" w:hint="default"/>
-      </w:rPr>
+        <w:ind w:left="1440" w:hanging="480"/>
+      </w:pPr>
     </w:lvl>
     <w:lvl w:ilvl="2">
       <w:numFmt w:val="bullet"/>
-      <w:lvlText w:val=""/>
+      <w:lvlText w:val="•"/>
       <w:lvlJc w:val="left"/>
       <w:pPr>
-        <w:ind w:left="2160" w:hanging="360"/>
-      </w:pPr>
-      <w:rPr>
-        <w:rFonts w:ascii="Wingdings" w:hAnsi="Wingdings" w:cs="Wingdings" w:hint="default"/>
-      </w:rPr>
+        <w:ind w:left="2160" w:hanging="480"/>
+      </w:pPr>
     </w:lvl>
     <w:lvl w:ilvl="3">
       <w:numFmt w:val="bullet"/>
-      <w:lvlText w:val=""/>
+      <w:lvlText w:val="–"/>
       <w:lvlJc w:val="left"/>
       <w:pPr>
-        <w:ind w:left="2880" w:hanging="360"/>
-      </w:pPr>
-      <w:rPr>
-        <w:rFonts w:ascii="Symbol" w:hAnsi="Symbol" w:cs="Symbol" w:hint="default"/>
-      </w:rPr>
+        <w:ind w:left="2880" w:hanging="480"/>
+      </w:pPr>
     </w:lvl>
     <w:lvl w:ilvl="4">
       <w:numFmt w:val="bullet"/>
-      <w:lvlText w:val="o"/>
+      <w:lvlText w:val="•"/>
       <w:lvlJc w:val="left"/>
       <w:pPr>
-        <w:ind w:left="3600" w:hanging="360"/>
-      </w:pPr>
-      <w:rPr>
-        <w:rFonts w:ascii="Courier New" w:hAnsi="Courier New" w:cs="Courier New" w:hint="default"/>
-      </w:rPr>
+        <w:ind w:left="3600" w:hanging="480"/>
+      </w:pPr>
     </w:lvl>
     <w:lvl w:ilvl="5">
       <w:numFmt w:val="bullet"/>
-      <w:lvlText w:val=""/>
+      <w:lvlText w:val="–"/>
       <w:lvlJc w:val="left"/>
       <w:pPr>
-        <w:ind w:left="4320" w:hanging="360"/>
-      </w:pPr>
-      <w:rPr>
-        <w:rFonts w:ascii="Wingdings" w:hAnsi="Wingdings" w:cs="Wingdings" w:hint="default"/>
-      </w:rPr>
+        <w:ind w:left="4320" w:hanging="480"/>
+      </w:pPr>
     </w:lvl>
     <w:lvl w:ilvl="6">
       <w:numFmt w:val="bullet"/>
-      <w:lvlText w:val=""/>
+      <w:lvlText w:val="•"/>
       <w:lvlJc w:val="left"/>
       <w:pPr>
-        <w:ind w:left="5040" w:hanging="360"/>
-      </w:pPr>
-      <w:rPr>
-        <w:rFonts w:ascii="Symbol" w:hAnsi="Symbol" w:cs="Symbol" w:hint="default"/>
-      </w:rPr>
+        <w:ind w:left="5040" w:hanging="480"/>
+      </w:pPr>
     </w:lvl>
     <w:lvl w:ilvl="7">
       <w:numFmt w:val="bullet"/>
-      <w:lvlText w:val="o"/>
+      <w:lvlText w:val="–"/>
       <w:lvlJc w:val="left"/>
       <w:pPr>
-        <w:ind w:left="5760" w:hanging="360"/>
-      </w:pPr>
-      <w:rPr>
-        <w:rFonts w:ascii="Courier New" w:hAnsi="Courier New" w:cs="Courier New" w:hint="default"/>
-      </w:rPr>
+        <w:ind w:left="5760" w:hanging="480"/>
+      </w:pPr>
     </w:lvl>
     <w:lvl w:ilvl="8">
       <w:numFmt w:val="bullet"/>
-      <w:lvlText w:val=""/>
+      <w:lvlText w:val="•"/>
       <w:lvlJc w:val="left"/>
       <w:pPr>
-        <w:ind w:left="6480" w:hanging="360"/>
-      </w:pPr>
-      <w:rPr>
-        <w:rFonts w:ascii="Wingdings" w:hAnsi="Wingdings" w:cs="Wingdings" w:hint="default"/>
-      </w:rPr>
+        <w:ind w:left="6480" w:hanging="480"/>
+      </w:pPr>
     </w:lvl>
   </w:abstractNum>
   <w:num w:numId="1000">
@@ -697,10 +670,10 @@
     <w:name w:val="Body Text"/>
     <w:basedOn w:val="Normal"/>
     <w:link w:val="BodyTextChar"/>
-    <w:qFormat/>
     <w:pPr>
       <w:spacing w:after="180" w:before="180"/>
     </w:pPr>
+    <w:qFormat/>
   </w:style>
   <w:style w:customStyle="1" w:styleId="FirstParagraph" w:type="paragraph">
     <w:name w:val="First Paragraph"/>
@@ -720,70 +693,36 @@
     <w:name w:val="Title"/>
     <w:basedOn w:val="Normal"/>
     <w:next w:val="BodyText"/>
-    <w:link w:val="TitleChar"/>
-    <w:uiPriority w:val="10"/>
-    <w:qFormat/>
-    <w:rsid w:val="00A10FD9"/>
-    <w:pPr>
-      <w:spacing w:after="80" w:line="240" w:lineRule="auto"/>
-      <w:contextualSpacing/>
+    <w:qFormat/>
+    <w:pPr>
+      <w:keepNext/>
+      <w:keepLines/>
+      <w:spacing w:after="240" w:before="480"/>
       <w:jc w:val="center"/>
     </w:pPr>
     <w:rPr>
       <w:rFonts w:asciiTheme="majorHAnsi" w:cstheme="majorBidi" w:eastAsiaTheme="majorEastAsia" w:hAnsiTheme="majorHAnsi"/>
-      <w:spacing w:val="-10"/>
-      <w:kern w:val="28"/>
-      <w:sz w:val="56"/>
-      <w:szCs w:val="56"/>
-    </w:rPr>
-  </w:style>
-  <w:style w:customStyle="1" w:styleId="TitleChar" w:type="character">
-    <w:name w:val="Title Char"/>
-    <w:basedOn w:val="DefaultParagraphFont"/>
-    <w:link w:val="Title"/>
-    <w:uiPriority w:val="10"/>
-    <w:rsid w:val="00A10FD9"/>
-    <w:rPr>
-      <w:rFonts w:asciiTheme="majorHAnsi" w:cstheme="majorBidi" w:eastAsiaTheme="majorEastAsia" w:hAnsiTheme="majorHAnsi"/>
-      <w:spacing w:val="-10"/>
-      <w:kern w:val="28"/>
-      <w:sz w:val="56"/>
-      <w:szCs w:val="56"/>
+      <w:b/>
+      <w:bCs/>
+      <w:color w:themeColor="accent1" w:themeShade="B5" w:val="345A8A"/>
+      <w:sz w:val="36"/>
+      <w:szCs w:val="36"/>
     </w:rPr>
   </w:style>
   <w:style w:styleId="Subtitle" w:type="paragraph">
     <w:name w:val="Subtitle"/>
-    <w:basedOn w:val="Normal"/>
+    <w:basedOn w:val="Title"/>
     <w:next w:val="BodyText"/>
-    <w:link w:val="SubtitleChar"/>
-    <w:uiPriority w:val="11"/>
-    <w:qFormat/>
-    <w:rsid w:val="00A10FD9"/>
-    <w:pPr>
-      <w:numPr>
-        <w:ilvl w:val="1"/>
-      </w:numPr>
-    </w:pPr>
-    <w:rPr>
-      <w:rFonts w:cstheme="majorBidi" w:eastAsiaTheme="majorEastAsia"/>
-      <w:color w:themeColor="text1" w:themeTint="A6" w:val="595959"/>
-      <w:spacing w:val="15"/>
-      <w:sz w:val="28"/>
-      <w:szCs w:val="28"/>
-    </w:rPr>
-  </w:style>
-  <w:style w:customStyle="1" w:styleId="SubtitleChar" w:type="character">
-    <w:name w:val="Subtitle Char"/>
-    <w:basedOn w:val="DefaultParagraphFont"/>
-    <w:link w:val="Subtitle"/>
-    <w:uiPriority w:val="11"/>
-    <w:rsid w:val="00A10FD9"/>
-    <w:rPr>
-      <w:rFonts w:cstheme="majorBidi" w:eastAsiaTheme="majorEastAsia"/>
-      <w:color w:themeColor="text1" w:themeTint="A6" w:val="595959"/>
-      <w:spacing w:val="15"/>
-      <w:sz w:val="28"/>
-      <w:szCs w:val="28"/>
+    <w:qFormat/>
+    <w:pPr>
+      <w:keepNext/>
+      <w:keepLines/>
+      <w:spacing w:after="240" w:before="240"/>
+      <w:jc w:val="center"/>
+    </w:pPr>
+    <w:rPr>
+      <w:sz w:val="30"/>
+      <w:szCs w:val="30"/>
     </w:rPr>
   </w:style>
   <w:style w:customStyle="1" w:styleId="Author" w:type="paragraph">
@@ -814,14 +753,15 @@
     <w:pPr>
       <w:keepNext/>
       <w:keepLines/>
+      <w:jc w:val="center"/>
       <w:spacing w:after="0" w:before="300"/>
-      <w:jc w:val="center"/>
-    </w:pPr>
-    <w:rPr>
+    </w:pPr>
+    <w:rPr>
+      <w:sz w:val="20"/>
+      <w:szCs w:val="20"/>
       <w:b/>
       <w:color w:val="345A8A"/>
-      <w:sz w:val="20"/>
-      <w:szCs w:val="20"/>
+      &gt;
     </w:rPr>
   </w:style>
   <w:style w:customStyle="1" w:styleId="Abstract" w:type="paragraph">
@@ -848,321 +788,191 @@
     <w:rPr/>
   </w:style>
   <w:style w:styleId="Heading1" w:type="paragraph">
-    <w:name w:val="heading 1"/>
+    <w:name w:val="Heading 1"/>
     <w:basedOn w:val="Normal"/>
     <w:next w:val="BodyText"/>
-    <w:link w:val="Heading1Char"/>
     <w:uiPriority w:val="9"/>
     <w:qFormat/>
-    <w:rsid w:val="00A10FD9"/>
     <w:pPr>
       <w:keepNext/>
       <w:keepLines/>
-      <w:spacing w:after="80" w:before="360"/>
+      <w:spacing w:after="0" w:before="480"/>
       <w:outlineLvl w:val="0"/>
     </w:pPr>
     <w:rPr>
       <w:rFonts w:asciiTheme="majorHAnsi" w:cstheme="majorBidi" w:eastAsiaTheme="majorEastAsia" w:hAnsiTheme="majorHAnsi"/>
-      <w:color w:themeColor="accent1" w:themeShade="BF" w:val="0F4761"/>
-      <w:sz w:val="40"/>
-      <w:szCs w:val="40"/>
+      <w:b/>
+      <w:bCs/>
+      <w:color w:themeColor="accent1" w:val="4F81BD"/>
+      <w:sz w:val="32"/>
+      <w:szCs w:val="32"/>
     </w:rPr>
   </w:style>
   <w:style w:styleId="Heading2" w:type="paragraph">
-    <w:name w:val="heading 2"/>
+    <w:name w:val="Heading 2"/>
     <w:basedOn w:val="Normal"/>
     <w:next w:val="BodyText"/>
-    <w:link w:val="Heading2Char"/>
     <w:uiPriority w:val="9"/>
-    <w:semiHidden/>
     <w:unhideWhenUsed/>
     <w:qFormat/>
-    <w:rsid w:val="00A10FD9"/>
     <w:pPr>
       <w:keepNext/>
       <w:keepLines/>
-      <w:spacing w:after="80" w:before="160"/>
+      <w:spacing w:after="0" w:before="200"/>
       <w:outlineLvl w:val="1"/>
     </w:pPr>
     <w:rPr>
       <w:rFonts w:asciiTheme="majorHAnsi" w:cstheme="majorBidi" w:eastAsiaTheme="majorEastAsia" w:hAnsiTheme="majorHAnsi"/>
-      <w:color w:themeColor="accent1" w:themeShade="BF" w:val="0F4761"/>
-      <w:sz w:val="32"/>
-      <w:szCs w:val="32"/>
+      <w:b/>
+      <w:bCs/>
+      <w:color w:themeColor="accent1" w:val="4F81BD"/>
+      <w:sz w:val="28"/>
+      <w:szCs w:val="28"/>
     </w:rPr>
   </w:style>
   <w:style w:styleId="Heading3" w:type="paragraph">
-    <w:name w:val="heading 3"/>
+    <w:name w:val="Heading 3"/>
     <w:basedOn w:val="Normal"/>
     <w:next w:val="BodyText"/>
-    <w:link w:val="Heading3Char"/>
     <w:uiPriority w:val="9"/>
-    <w:semiHidden/>
     <w:unhideWhenUsed/>
     <w:qFormat/>
-    <w:rsid w:val="00A10FD9"/>
     <w:pPr>
       <w:keepNext/>
       <w:keepLines/>
-      <w:spacing w:after="80" w:before="160"/>
+      <w:spacing w:after="0" w:before="200"/>
       <w:outlineLvl w:val="2"/>
     </w:pPr>
     <w:rPr>
-      <w:rFonts w:cstheme="majorBidi" w:eastAsiaTheme="majorEastAsia"/>
-      <w:color w:themeColor="accent1" w:themeShade="BF" w:val="0F4761"/>
-      <w:sz w:val="28"/>
-      <w:szCs w:val="28"/>
+      <w:rFonts w:asciiTheme="majorHAnsi" w:cstheme="majorBidi" w:eastAsiaTheme="majorEastAsia" w:hAnsiTheme="majorHAnsi"/>
+      <w:b/>
+      <w:bCs/>
+      <w:color w:themeColor="accent1" w:val="4F81BD"/>
+      <w:sz w:val="24"/>
+      <w:szCs w:val="24"/>
     </w:rPr>
   </w:style>
   <w:style w:styleId="Heading4" w:type="paragraph">
-    <w:name w:val="heading 4"/>
+    <w:name w:val="Heading 4"/>
     <w:basedOn w:val="Normal"/>
     <w:next w:val="BodyText"/>
-    <w:link w:val="Heading4Char"/>
     <w:uiPriority w:val="9"/>
-    <w:semiHidden/>
     <w:unhideWhenUsed/>
     <w:qFormat/>
-    <w:rsid w:val="00A10FD9"/>
     <w:pPr>
       <w:keepNext/>
       <w:keepLines/>
-      <w:spacing w:after="40" w:before="80"/>
+      <w:spacing w:after="0" w:before="200"/>
       <w:outlineLvl w:val="3"/>
     </w:pPr>
     <w:rPr>
-      <w:rFonts w:cstheme="majorBidi" w:eastAsiaTheme="majorEastAsia"/>
+      <w:rFonts w:asciiTheme="majorHAnsi" w:cstheme="majorBidi" w:eastAsiaTheme="majorEastAsia" w:hAnsiTheme="majorHAnsi"/>
       <w:i/>
-      <w:iCs/>
-      <w:color w:themeColor="accent1" w:themeShade="BF" w:val="0F4761"/>
+      <w:bCs/>
+      <w:color w:themeColor="accent1" w:val="4F81BD"/>
+      <w:sz w:val="24"/>
+      <w:szCs w:val="24"/>
     </w:rPr>
   </w:style>
   <w:style w:styleId="Heading5" w:type="paragraph">
-    <w:name w:val="heading 5"/>
+    <w:name w:val="Heading 5"/>
     <w:basedOn w:val="Normal"/>
     <w:next w:val="BodyText"/>
-    <w:link w:val="Heading5Char"/>
     <w:uiPriority w:val="9"/>
-    <w:semiHidden/>
     <w:unhideWhenUsed/>
     <w:qFormat/>
-    <w:rsid w:val="00A10FD9"/>
     <w:pPr>
       <w:keepNext/>
       <w:keepLines/>
-      <w:spacing w:after="40" w:before="80"/>
+      <w:spacing w:after="0" w:before="200"/>
       <w:outlineLvl w:val="4"/>
     </w:pPr>
     <w:rPr>
-      <w:rFonts w:cstheme="majorBidi" w:eastAsiaTheme="majorEastAsia"/>
-      <w:color w:themeColor="accent1" w:themeShade="BF" w:val="0F4761"/>
+      <w:rFonts w:asciiTheme="majorHAnsi" w:cstheme="majorBidi" w:eastAsiaTheme="majorEastAsia" w:hAnsiTheme="majorHAnsi"/>
+      <w:iCs/>
+      <w:color w:themeColor="accent1" w:val="4F81BD"/>
+      <w:sz w:val="24"/>
+      <w:szCs w:val="24"/>
     </w:rPr>
   </w:style>
   <w:style w:styleId="Heading6" w:type="paragraph">
-    <w:name w:val="heading 6"/>
+    <w:name w:val="Heading 6"/>
     <w:basedOn w:val="Normal"/>
     <w:next w:val="BodyText"/>
-    <w:link w:val="Heading6Char"/>
     <w:uiPriority w:val="9"/>
-    <w:semiHidden/>
     <w:unhideWhenUsed/>
     <w:qFormat/>
-    <w:rsid w:val="00A10FD9"/>
     <w:pPr>
       <w:keepNext/>
       <w:keepLines/>
-      <w:spacing w:after="0" w:before="40"/>
+      <w:spacing w:after="0" w:before="200"/>
       <w:outlineLvl w:val="5"/>
     </w:pPr>
     <w:rPr>
-      <w:rFonts w:cstheme="majorBidi" w:eastAsiaTheme="majorEastAsia"/>
-      <w:i/>
-      <w:iCs/>
-      <w:color w:themeColor="text1" w:themeTint="A6" w:val="595959"/>
+      <w:rFonts w:asciiTheme="majorHAnsi" w:cstheme="majorBidi" w:eastAsiaTheme="majorEastAsia" w:hAnsiTheme="majorHAnsi"/>
+      <w:color w:themeColor="accent1" w:val="4F81BD"/>
+      <w:sz w:val="24"/>
+      <w:szCs w:val="24"/>
     </w:rPr>
   </w:style>
   <w:style w:styleId="Heading7" w:type="paragraph">
-    <w:name w:val="heading 7"/>
+    <w:name w:val="Heading 7"/>
     <w:basedOn w:val="Normal"/>
     <w:next w:val="BodyText"/>
-    <w:link w:val="Heading7Char"/>
     <w:uiPriority w:val="9"/>
-    <w:semiHidden/>
     <w:unhideWhenUsed/>
     <w:qFormat/>
-    <w:rsid w:val="00A10FD9"/>
     <w:pPr>
       <w:keepNext/>
       <w:keepLines/>
-      <w:spacing w:after="0" w:before="40"/>
+      <w:spacing w:after="0" w:before="200"/>
       <w:outlineLvl w:val="6"/>
     </w:pPr>
     <w:rPr>
-      <w:rFonts w:cstheme="majorBidi" w:eastAsiaTheme="majorEastAsia"/>
-      <w:color w:themeColor="text1" w:themeTint="A6" w:val="595959"/>
+      <w:rFonts w:asciiTheme="majorHAnsi" w:cstheme="majorBidi" w:eastAsiaTheme="majorEastAsia" w:hAnsiTheme="majorHAnsi"/>
+      <w:color w:themeColor="accent1" w:val="4F81BD"/>
+      <w:sz w:val="24"/>
+      <w:szCs w:val="24"/>
     </w:rPr>
   </w:style>
   <w:style w:styleId="Heading8" w:type="paragraph">
-    <w:name w:val="heading 8"/>
+    <w:name w:val="Heading 8"/>
     <w:basedOn w:val="Normal"/>
     <w:next w:val="BodyText"/>
-    <w:link w:val="Heading8Char"/>
     <w:uiPriority w:val="9"/>
-    <w:semiHidden/>
     <w:unhideWhenUsed/>
     <w:qFormat/>
-    <w:rsid w:val="00A10FD9"/>
     <w:pPr>
       <w:keepNext/>
       <w:keepLines/>
-      <w:spacing w:after="0"/>
+      <w:spacing w:after="0" w:before="200"/>
       <w:outlineLvl w:val="7"/>
     </w:pPr>
     <w:rPr>
-      <w:rFonts w:cstheme="majorBidi" w:eastAsiaTheme="majorEastAsia"/>
-      <w:i/>
-      <w:iCs/>
-      <w:color w:themeColor="text1" w:themeTint="D8" w:val="272727"/>
+      <w:rFonts w:asciiTheme="majorHAnsi" w:cstheme="majorBidi" w:eastAsiaTheme="majorEastAsia" w:hAnsiTheme="majorHAnsi"/>
+      <w:color w:themeColor="accent1" w:val="4F81BD"/>
+      <w:sz w:val="24"/>
+      <w:szCs w:val="24"/>
     </w:rPr>
   </w:style>
   <w:style w:styleId="Heading9" w:type="paragraph">
-    <w:name w:val="heading 9"/>
+    <w:name w:val="Heading 9"/>
     <w:basedOn w:val="Normal"/>
     <w:next w:val="BodyText"/>
-    <w:link w:val="Heading9Char"/>
     <w:uiPriority w:val="9"/>
-    <w:semiHidden/>
     <w:unhideWhenUsed/>
     <w:qFormat/>
-    <w:rsid w:val="00A10FD9"/>
     <w:pPr>
       <w:keepNext/>
       <w:keepLines/>
-      <w:spacing w:after="0"/>
+      <w:spacing w:after="0" w:before="200"/>
       <w:outlineLvl w:val="8"/>
     </w:pPr>
     <w:rPr>
-      <w:rFonts w:cstheme="majorBidi" w:eastAsiaTheme="majorEastAsia"/>
-      <w:color w:themeColor="text1" w:themeTint="D8" w:val="272727"/>
-    </w:rPr>
-  </w:style>
-  <w:style w:customStyle="1" w:styleId="Heading1Char" w:type="character">
-    <w:name w:val="Heading 1 Char"/>
-    <w:basedOn w:val="DefaultParagraphFont"/>
-    <w:link w:val="Heading1"/>
-    <w:uiPriority w:val="9"/>
-    <w:rsid w:val="00A10FD9"/>
-    <w:rPr>
       <w:rFonts w:asciiTheme="majorHAnsi" w:cstheme="majorBidi" w:eastAsiaTheme="majorEastAsia" w:hAnsiTheme="majorHAnsi"/>
-      <w:color w:themeColor="accent1" w:themeShade="BF" w:val="0F4761"/>
-      <w:sz w:val="40"/>
-      <w:szCs w:val="40"/>
-    </w:rPr>
-  </w:style>
-  <w:style w:customStyle="1" w:styleId="Heading2Char" w:type="character">
-    <w:name w:val="Heading 2 Char"/>
-    <w:basedOn w:val="DefaultParagraphFont"/>
-    <w:link w:val="Heading2"/>
-    <w:uiPriority w:val="9"/>
-    <w:semiHidden/>
-    <w:rsid w:val="00A10FD9"/>
-    <w:rPr>
-      <w:rFonts w:asciiTheme="majorHAnsi" w:cstheme="majorBidi" w:eastAsiaTheme="majorEastAsia" w:hAnsiTheme="majorHAnsi"/>
-      <w:color w:themeColor="accent1" w:themeShade="BF" w:val="0F4761"/>
-      <w:sz w:val="32"/>
-      <w:szCs w:val="32"/>
-    </w:rPr>
-  </w:style>
-  <w:style w:customStyle="1" w:styleId="Heading3Char" w:type="character">
-    <w:name w:val="Heading 3 Char"/>
-    <w:basedOn w:val="DefaultParagraphFont"/>
-    <w:link w:val="Heading3"/>
-    <w:uiPriority w:val="9"/>
-    <w:semiHidden/>
-    <w:rsid w:val="00A10FD9"/>
-    <w:rPr>
-      <w:rFonts w:cstheme="majorBidi" w:eastAsiaTheme="majorEastAsia"/>
-      <w:color w:themeColor="accent1" w:themeShade="BF" w:val="0F4761"/>
-      <w:sz w:val="28"/>
-      <w:szCs w:val="28"/>
-    </w:rPr>
-  </w:style>
-  <w:style w:customStyle="1" w:styleId="Heading4Char" w:type="character">
-    <w:name w:val="Heading 4 Char"/>
-    <w:basedOn w:val="DefaultParagraphFont"/>
-    <w:link w:val="Heading4"/>
-    <w:uiPriority w:val="9"/>
-    <w:semiHidden/>
-    <w:rsid w:val="00A10FD9"/>
-    <w:rPr>
-      <w:rFonts w:cstheme="majorBidi" w:eastAsiaTheme="majorEastAsia"/>
-      <w:i/>
-      <w:iCs/>
-      <w:color w:themeColor="accent1" w:themeShade="BF" w:val="0F4761"/>
-    </w:rPr>
-  </w:style>
-  <w:style w:customStyle="1" w:styleId="Heading5Char" w:type="character">
-    <w:name w:val="Heading 5 Char"/>
-    <w:basedOn w:val="DefaultParagraphFont"/>
-    <w:link w:val="Heading5"/>
-    <w:uiPriority w:val="9"/>
-    <w:semiHidden/>
-    <w:rsid w:val="00A10FD9"/>
-    <w:rPr>
-      <w:rFonts w:cstheme="majorBidi" w:eastAsiaTheme="majorEastAsia"/>
-      <w:color w:themeColor="accent1" w:themeShade="BF" w:val="0F4761"/>
-    </w:rPr>
-  </w:style>
-  <w:style w:customStyle="1" w:styleId="Heading6Char" w:type="character">
-    <w:name w:val="Heading 6 Char"/>
-    <w:basedOn w:val="DefaultParagraphFont"/>
-    <w:link w:val="Heading6"/>
-    <w:uiPriority w:val="9"/>
-    <w:semiHidden/>
-    <w:rsid w:val="00A10FD9"/>
-    <w:rPr>
-      <w:rFonts w:cstheme="majorBidi" w:eastAsiaTheme="majorEastAsia"/>
-      <w:i/>
-      <w:iCs/>
-      <w:color w:themeColor="text1" w:themeTint="A6" w:val="595959"/>
-    </w:rPr>
-  </w:style>
-  <w:style w:customStyle="1" w:styleId="Heading7Char" w:type="character">
-    <w:name w:val="Heading 7 Char"/>
-    <w:basedOn w:val="DefaultParagraphFont"/>
-    <w:link w:val="Heading7"/>
-    <w:uiPriority w:val="9"/>
-    <w:semiHidden/>
-    <w:rsid w:val="00A10FD9"/>
-    <w:rPr>
-      <w:rFonts w:cstheme="majorBidi" w:eastAsiaTheme="majorEastAsia"/>
-      <w:color w:themeColor="text1" w:themeTint="A6" w:val="595959"/>
-    </w:rPr>
-  </w:style>
-  <w:style w:customStyle="1" w:styleId="Heading8Char" w:type="character">
-    <w:name w:val="Heading 8 Char"/>
-    <w:basedOn w:val="DefaultParagraphFont"/>
-    <w:link w:val="Heading8"/>
-    <w:uiPriority w:val="9"/>
-    <w:semiHidden/>
-    <w:rsid w:val="00A10FD9"/>
-    <w:rPr>
-      <w:rFonts w:cstheme="majorBidi" w:eastAsiaTheme="majorEastAsia"/>
-      <w:i/>
-      <w:iCs/>
-      <w:color w:themeColor="text1" w:themeTint="D8" w:val="272727"/>
-    </w:rPr>
-  </w:style>
-  <w:style w:customStyle="1" w:styleId="Heading9Char" w:type="character">
-    <w:name w:val="Heading 9 Char"/>
-    <w:basedOn w:val="DefaultParagraphFont"/>
-    <w:link w:val="Heading9"/>
-    <w:uiPriority w:val="9"/>
-    <w:semiHidden/>
-    <w:rsid w:val="00A10FD9"/>
-    <w:rPr>
-      <w:rFonts w:cstheme="majorBidi" w:eastAsiaTheme="majorEastAsia"/>
-      <w:color w:themeColor="text1" w:themeTint="D8" w:val="272727"/>
+      <w:color w:themeColor="accent1" w:val="4F81BD"/>
+      <w:sz w:val="24"/>
+      <w:szCs w:val="24"/>
     </w:rPr>
   </w:style>
   <w:style w:styleId="BlockText" w:type="paragraph">
@@ -1187,8 +997,8 @@
   </w:style>
   <w:style w:styleId="FootnoteBlockText" w:type="paragraph">
     <w:name w:val="Footnote Block Text"/>
-    <w:basedOn w:val="FootnoteText"/>
-    <w:next w:val="FootnoteText"/>
+    <w:basedOn w:val="Footnote Text"/>
+    <w:next w:val="Footnote Text"/>
     <w:uiPriority w:val="9"/>
     <w:unhideWhenUsed/>
     <w:qFormat/>
@@ -1226,10 +1036,10 @@
         <w:jc w:val="left"/>
       </w:trPr>
       <w:tcPr>
+        <w:vAlign w:val="bottom"/>
         <w:tcBorders>
           <w:bottom w:val="single"/>
         </w:tcBorders>
-        <w:vAlign w:val="bottom"/>
       </w:tcPr>
     </w:tblStylePr>
   </w:style>
@@ -1345,7 +1155,6 @@
     <w:name w:val="KeywordTok"/>
     <w:basedOn w:val="VerbatimChar"/>
     <w:rPr>
-      <w:b/>
       <w:color w:val="003b4f"/>
       <w:shd w:val="clear" w:fill="f1f3f5"/>
     </w:rPr>
@@ -1450,9 +1259,9 @@
     <w:name w:val="DocumentationTok"/>
     <w:basedOn w:val="VerbatimChar"/>
     <w:rPr>
+      <w:color w:val="5e5e5e"/>
+      <w:shd w:val="clear" w:fill="f1f3f5"/>
       <w:i/>
-      <w:color w:val="5e5e5e"/>
-      <w:shd w:val="clear" w:fill="f1f3f5"/>
     </w:rPr>
   </w:style>
   <w:style w:type="character" w:customStyle="1" w:styleId="AnnotationTok">
@@ -1467,9 +1276,9 @@
     <w:name w:val="CommentVarTok"/>
     <w:basedOn w:val="VerbatimChar"/>
     <w:rPr>
+      <w:color w:val="5e5e5e"/>
+      <w:shd w:val="clear" w:fill="f1f3f5"/>
       <w:i/>
-      <w:color w:val="5e5e5e"/>
-      <w:shd w:val="clear" w:fill="f1f3f5"/>
     </w:rPr>
   </w:style>
   <w:style w:type="character" w:customStyle="1" w:styleId="OtherTok">
@@ -1500,7 +1309,6 @@
     <w:name w:val="ControlFlowTok"/>
     <w:basedOn w:val="VerbatimChar"/>
     <w:rPr>
-      <w:b/>
       <w:color w:val="003b4f"/>
       <w:shd w:val="clear" w:fill="f1f3f5"/>
     </w:rPr>
@@ -1565,9 +1373,9 @@
     <w:name w:val="WarningTok"/>
     <w:basedOn w:val="VerbatimChar"/>
     <w:rPr>
+      <w:color w:val="5e5e5e"/>
+      <w:shd w:val="clear" w:fill="f1f3f5"/>
       <w:i/>
-      <w:color w:val="5e5e5e"/>
-      <w:shd w:val="clear" w:fill="f1f3f5"/>
     </w:rPr>
   </w:style>
   <w:style w:type="character" w:customStyle="1" w:styleId="AlertTok">
@@ -1608,44 +1416,44 @@
         <a:sysClr val="window" lastClr="FFFFFF"/>
       </a:lt1>
       <a:dk2>
-        <a:srgbClr val="0E2841"/>
+        <a:srgbClr val="1F497D"/>
       </a:dk2>
       <a:lt2>
-        <a:srgbClr val="E8E8E8"/>
+        <a:srgbClr val="EEECE1"/>
       </a:lt2>
       <a:accent1>
-        <a:srgbClr val="156082"/>
+        <a:srgbClr val="4F81BD"/>
       </a:accent1>
       <a:accent2>
-        <a:srgbClr val="E97132"/>
+        <a:srgbClr val="C0504D"/>
       </a:accent2>
       <a:accent3>
-        <a:srgbClr val="196B24"/>
+        <a:srgbClr val="9BBB59"/>
       </a:accent3>
       <a:accent4>
-        <a:srgbClr val="0F9ED5"/>
+        <a:srgbClr val="8064A2"/>
       </a:accent4>
       <a:accent5>
-        <a:srgbClr val="A02B93"/>
+        <a:srgbClr val="4BACC6"/>
       </a:accent5>
       <a:accent6>
-        <a:srgbClr val="4EA72E"/>
+        <a:srgbClr val="F79646"/>
       </a:accent6>
       <a:hlink>
-        <a:srgbClr val="467886"/>
+        <a:srgbClr val="0000FF"/>
       </a:hlink>
       <a:folHlink>
-        <a:srgbClr val="96607D"/>
+        <a:srgbClr val="800080"/>
       </a:folHlink>
     </a:clrScheme>
     <a:fontScheme name="Office">
       <a:majorFont>
-        <a:latin typeface="Aptos Display" panose="02110004020202020204"/>
+        <a:latin typeface="Calibri"/>
         <a:ea typeface=""/>
         <a:cs typeface=""/>
-        <a:font script="Jpan" typeface="游ゴシック Light"/>
+        <a:font script="Jpan" typeface="ＭＳ ゴシック"/>
         <a:font script="Hang" typeface="맑은 고딕"/>
-        <a:font script="Hans" typeface="等线 Light"/>
+        <a:font script="Hans" typeface="宋体"/>
         <a:font script="Hant" typeface="新細明體"/>
         <a:font script="Arab" typeface="Times New Roman"/>
         <a:font script="Hebr" typeface="Times New Roman"/>
@@ -1672,32 +1480,14 @@
         <a:font script="Mong" typeface="Mongolian Baiti"/>
         <a:font script="Viet" typeface="Times New Roman"/>
         <a:font script="Uigh" typeface="Microsoft Uighur"/>
-        <a:font script="Geor" typeface="Sylfaen"/>
-        <a:font script="Armn" typeface="Arial"/>
-        <a:font script="Bugi" typeface="Leelawadee UI"/>
-        <a:font script="Bopo" typeface="Microsoft JhengHei"/>
-        <a:font script="Java" typeface="Javanese Text"/>
-        <a:font script="Lisu" typeface="Segoe UI"/>
-        <a:font script="Mymr" typeface="Myanmar Text"/>
-        <a:font script="Nkoo" typeface="Ebrima"/>
-        <a:font script="Olck" typeface="Nirmala UI"/>
-        <a:font script="Osma" typeface="Ebrima"/>
-        <a:font script="Phag" typeface="Phagspa"/>
-        <a:font script="Syrn" typeface="Estrangelo Edessa"/>
-        <a:font script="Syrj" typeface="Estrangelo Edessa"/>
-        <a:font script="Syre" typeface="Estrangelo Edessa"/>
-        <a:font script="Sora" typeface="Nirmala UI"/>
-        <a:font script="Tale" typeface="Microsoft Tai Le"/>
-        <a:font script="Talu" typeface="Microsoft New Tai Lue"/>
-        <a:font script="Tfng" typeface="Ebrima"/>
       </a:majorFont>
       <a:minorFont>
-        <a:latin typeface="Aptos" panose="02110004020202020204"/>
+        <a:latin typeface="Cambria"/>
         <a:ea typeface=""/>
         <a:cs typeface=""/>
-        <a:font script="Jpan" typeface="游明朝"/>
+        <a:font script="Jpan" typeface="ＭＳ 明朝"/>
         <a:font script="Hang" typeface="맑은 고딕"/>
-        <a:font script="Hans" typeface="等线"/>
+        <a:font script="Hans" typeface="宋体"/>
         <a:font script="Hant" typeface="新細明體"/>
         <a:font script="Arab" typeface="Arial"/>
         <a:font script="Hebr" typeface="Arial"/>
@@ -1724,24 +1514,6 @@
         <a:font script="Mong" typeface="Mongolian Baiti"/>
         <a:font script="Viet" typeface="Arial"/>
         <a:font script="Uigh" typeface="Microsoft Uighur"/>
-        <a:font script="Geor" typeface="Sylfaen"/>
-        <a:font script="Armn" typeface="Arial"/>
-        <a:font script="Bugi" typeface="Leelawadee UI"/>
-        <a:font script="Bopo" typeface="Microsoft JhengHei"/>
-        <a:font script="Java" typeface="Javanese Text"/>
-        <a:font script="Lisu" typeface="Segoe UI"/>
-        <a:font script="Mymr" typeface="Myanmar Text"/>
-        <a:font script="Nkoo" typeface="Ebrima"/>
-        <a:font script="Olck" typeface="Nirmala UI"/>
-        <a:font script="Osma" typeface="Ebrima"/>
-        <a:font script="Phag" typeface="Phagspa"/>
-        <a:font script="Syrn" typeface="Estrangelo Edessa"/>
-        <a:font script="Syrj" typeface="Estrangelo Edessa"/>
-        <a:font script="Syre" typeface="Estrangelo Edessa"/>
-        <a:font script="Sora" typeface="Nirmala UI"/>
-        <a:font script="Tale" typeface="Microsoft Tai Le"/>
-        <a:font script="Talu" typeface="Microsoft New Tai Lue"/>
-        <a:font script="Tfng" typeface="Ebrima"/>
       </a:minorFont>
     </a:fontScheme>
     <a:fmtScheme name="Office">
@@ -1753,141 +1525,200 @@
           <a:gsLst>
             <a:gs pos="0">
               <a:schemeClr val="phClr">
-                <a:lumMod val="110000"/>
-                <a:satMod val="105000"/>
-                <a:tint val="67000"/>
+                <a:tint val="50000"/>
+                <a:satMod val="300000"/>
               </a:schemeClr>
             </a:gs>
-            <a:gs pos="50000">
+            <a:gs pos="35000">
               <a:schemeClr val="phClr">
-                <a:lumMod val="105000"/>
-                <a:satMod val="103000"/>
-                <a:tint val="73000"/>
+                <a:tint val="37000"/>
+                <a:satMod val="300000"/>
               </a:schemeClr>
             </a:gs>
             <a:gs pos="100000">
               <a:schemeClr val="phClr">
-                <a:lumMod val="105000"/>
-                <a:satMod val="109000"/>
-                <a:tint val="81000"/>
+                <a:tint val="15000"/>
+                <a:satMod val="350000"/>
               </a:schemeClr>
             </a:gs>
           </a:gsLst>
-          <a:lin ang="5400000" scaled="0"/>
+          <a:lin ang="16200000" scaled="1"/>
         </a:gradFill>
         <a:gradFill rotWithShape="1">
           <a:gsLst>
             <a:gs pos="0">
               <a:schemeClr val="phClr">
-                <a:satMod val="103000"/>
-                <a:lumMod val="102000"/>
-                <a:tint val="94000"/>
-              </a:schemeClr>
-            </a:gs>
-            <a:gs pos="50000">
-              <a:schemeClr val="phClr">
-                <a:satMod val="110000"/>
-                <a:lumMod val="100000"/>
+                <a:tint val="100000"/>
                 <a:shade val="100000"/>
+                <a:satMod val="130000"/>
               </a:schemeClr>
             </a:gs>
             <a:gs pos="100000">
               <a:schemeClr val="phClr">
-                <a:lumMod val="99000"/>
-                <a:satMod val="120000"/>
-                <a:shade val="78000"/>
+                <a:tint val="50000"/>
+                <a:shade val="100000"/>
+                <a:satMod val="350000"/>
               </a:schemeClr>
             </a:gs>
           </a:gsLst>
-          <a:lin ang="5400000" scaled="0"/>
+          <a:lin ang="16200000" scaled="0"/>
         </a:gradFill>
       </a:fillStyleLst>
       <a:lnStyleLst>
-        <a:ln w="6350" cap="flat" cmpd="sng" algn="ctr">
+        <a:ln w="9525" cap="flat" cmpd="sng" algn="ctr">
+          <a:solidFill>
+            <a:schemeClr val="phClr">
+              <a:shade val="95000"/>
+              <a:satMod val="105000"/>
+            </a:schemeClr>
+          </a:solidFill>
+          <a:prstDash val="solid"/>
+        </a:ln>
+        <a:ln w="25400" cap="flat" cmpd="sng" algn="ctr">
           <a:solidFill>
             <a:schemeClr val="phClr"/>
           </a:solidFill>
           <a:prstDash val="solid"/>
-          <a:miter lim="800000"/>
         </a:ln>
-        <a:ln w="12700" cap="flat" cmpd="sng" algn="ctr">
+        <a:ln w="38100" cap="flat" cmpd="sng" algn="ctr">
           <a:solidFill>
             <a:schemeClr val="phClr"/>
           </a:solidFill>
           <a:prstDash val="solid"/>
-          <a:miter lim="800000"/>
-        </a:ln>
-        <a:ln w="19050" cap="flat" cmpd="sng" algn="ctr">
-          <a:solidFill>
-            <a:schemeClr val="phClr"/>
-          </a:solidFill>
-          <a:prstDash val="solid"/>
-          <a:miter lim="800000"/>
         </a:ln>
       </a:lnStyleLst>
       <a:effectStyleLst>
         <a:effectStyle>
-          <a:effectLst/>
-        </a:effectStyle>
-        <a:effectStyle>
-          <a:effectLst/>
+          <a:effectLst>
+            <a:outerShdw blurRad="40000" dist="20000" dir="5400000" rotWithShape="0">
+              <a:srgbClr val="000000">
+                <a:alpha val="38000"/>
+              </a:srgbClr>
+            </a:outerShdw>
+          </a:effectLst>
         </a:effectStyle>
         <a:effectStyle>
           <a:effectLst>
-            <a:outerShdw blurRad="57150" dist="19050" dir="5400000" algn="ctr" rotWithShape="0">
+            <a:outerShdw blurRad="40000" dist="23000" dir="5400000" rotWithShape="0">
               <a:srgbClr val="000000">
-                <a:alpha val="63000"/>
+                <a:alpha val="35000"/>
               </a:srgbClr>
             </a:outerShdw>
           </a:effectLst>
+        </a:effectStyle>
+        <a:effectStyle>
+          <a:effectLst>
+            <a:outerShdw blurRad="40000" dist="23000" dir="5400000" rotWithShape="0">
+              <a:srgbClr val="000000">
+                <a:alpha val="35000"/>
+              </a:srgbClr>
+            </a:outerShdw>
+          </a:effectLst>
+          <a:scene3d>
+            <a:camera prst="orthographicFront">
+              <a:rot lat="0" lon="0" rev="0"/>
+            </a:camera>
+            <a:lightRig rig="threePt" dir="t">
+              <a:rot lat="0" lon="0" rev="1200000"/>
+            </a:lightRig>
+          </a:scene3d>
+          <a:sp3d>
+            <a:bevelT w="63500" h="25400"/>
+          </a:sp3d>
         </a:effectStyle>
       </a:effectStyleLst>
       <a:bgFillStyleLst>
         <a:solidFill>
           <a:schemeClr val="phClr"/>
         </a:solidFill>
-        <a:solidFill>
-          <a:schemeClr val="phClr">
-            <a:tint val="95000"/>
-            <a:satMod val="170000"/>
-          </a:schemeClr>
-        </a:solidFill>
         <a:gradFill rotWithShape="1">
           <a:gsLst>
             <a:gs pos="0">
               <a:schemeClr val="phClr">
-                <a:tint val="93000"/>
-                <a:satMod val="150000"/>
-                <a:shade val="98000"/>
-                <a:lumMod val="102000"/>
+                <a:tint val="40000"/>
+                <a:satMod val="350000"/>
               </a:schemeClr>
             </a:gs>
-            <a:gs pos="50000">
+            <a:gs pos="40000">
               <a:schemeClr val="phClr">
-                <a:tint val="98000"/>
-                <a:satMod val="130000"/>
-                <a:shade val="90000"/>
-                <a:lumMod val="103000"/>
+                <a:tint val="45000"/>
+                <a:shade val="99000"/>
+                <a:satMod val="350000"/>
               </a:schemeClr>
             </a:gs>
             <a:gs pos="100000">
               <a:schemeClr val="phClr">
-                <a:shade val="63000"/>
-                <a:satMod val="120000"/>
+                <a:shade val="20000"/>
+                <a:satMod val="255000"/>
               </a:schemeClr>
             </a:gs>
           </a:gsLst>
-          <a:lin ang="5400000" scaled="0"/>
+          <a:path path="circle">
+            <a:fillToRect l="50000" t="-80000" r="50000" b="180000"/>
+          </a:path>
+        </a:gradFill>
+        <a:gradFill rotWithShape="1">
+          <a:gsLst>
+            <a:gs pos="0">
+              <a:schemeClr val="phClr">
+                <a:tint val="80000"/>
+                <a:satMod val="300000"/>
+              </a:schemeClr>
+            </a:gs>
+            <a:gs pos="100000">
+              <a:schemeClr val="phClr">
+                <a:shade val="30000"/>
+                <a:satMod val="200000"/>
+              </a:schemeClr>
+            </a:gs>
+          </a:gsLst>
+          <a:path path="circle">
+            <a:fillToRect l="50000" t="50000" r="50000" b="50000"/>
+          </a:path>
         </a:gradFill>
       </a:bgFillStyleLst>
     </a:fmtScheme>
   </a:themeElements>
-  <a:objectDefaults/>
+  <a:objectDefaults>
+    <a:spDef>
+      <a:spPr/>
+      <a:bodyPr/>
+      <a:lstStyle/>
+      <a:style>
+        <a:lnRef idx="1">
+          <a:schemeClr val="accent1"/>
+        </a:lnRef>
+        <a:fillRef idx="3">
+          <a:schemeClr val="accent1"/>
+        </a:fillRef>
+        <a:effectRef idx="2">
+          <a:schemeClr val="accent1"/>
+        </a:effectRef>
+        <a:fontRef idx="minor">
+          <a:schemeClr val="lt1"/>
+        </a:fontRef>
+      </a:style>
+    </a:spDef>
+    <a:lnDef>
+      <a:spPr/>
+      <a:bodyPr/>
+      <a:lstStyle/>
+      <a:style>
+        <a:lnRef idx="2">
+          <a:schemeClr val="accent1"/>
+        </a:lnRef>
+        <a:fillRef idx="0">
+          <a:schemeClr val="accent1"/>
+        </a:fillRef>
+        <a:effectRef idx="1">
+          <a:schemeClr val="accent1"/>
+        </a:effectRef>
+        <a:fontRef idx="minor">
+          <a:schemeClr val="tx1"/>
+        </a:fontRef>
+      </a:style>
+    </a:lnDef>
+  </a:objectDefaults>
   <a:extraClrSchemeLst/>
-  <a:extLst>
-    <a:ext uri="{05A4C25C-085E-4340-85A3-A5531E510DB2}">
-      <thm15:themeFamily xmlns:thm15="http://schemas.microsoft.com/office/thememl/2012/main" name="Office Theme" id="{2E142A2C-CD16-42D6-873A-C26D2A0506FA}" vid="{1BDDFF52-6CD6-40A5-AB3C-68EB2F1E4D0A}"/>
-    </a:ext>
-  </a:extLst>
 </a:theme>
 </file>
</xml_diff>

<commit_message>
SPROuT: update the date for the SSoQE 2025 course
</commit_message>
<xml_diff>
--- a/docs/teaching/SPROuT/SPROuT_flyer.docx
+++ b/docs/teaching/SPROuT/SPROuT_flyer.docx
@@ -399,7 +399,11 @@
       </w:r>
     </w:p>
     <w:bookmarkEnd w:id="30"/>
-    <w:sectPr/>
+    <w:sectPr>
+      <w:footnotePr>
+        <w:numRestart w:val="eachSect"/>
+      </w:footnotePr>
+    </w:sectPr>
   </w:body>
 </w:document>
 </file>
@@ -683,8 +687,6 @@
     </w:pPr>
     <w:rPr>
       <w:rFonts w:asciiTheme="majorHAnsi" w:cstheme="majorBidi" w:eastAsiaTheme="majorEastAsia" w:hAnsiTheme="majorHAnsi"/>
-      <w:spacing w:val="-10"/>
-      <w:kern w:val="28"/>
       <w:sz w:val="56"/>
       <w:szCs w:val="56"/>
     </w:rPr>
@@ -697,8 +699,6 @@
     <w:rsid w:val="00A10FD9"/>
     <w:rPr>
       <w:rFonts w:asciiTheme="majorHAnsi" w:cstheme="majorBidi" w:eastAsiaTheme="majorEastAsia" w:hAnsiTheme="majorHAnsi"/>
-      <w:spacing w:val="-10"/>
-      <w:kern w:val="28"/>
       <w:sz w:val="56"/>
       <w:szCs w:val="56"/>
     </w:rPr>
@@ -739,23 +739,31 @@
   </w:style>
   <w:style w:customStyle="1" w:styleId="Author" w:type="paragraph">
     <w:name w:val="Author"/>
+    <w:basedOn w:val="Title"/>
     <w:next w:val="BodyText"/>
     <w:qFormat/>
     <w:pPr>
       <w:keepNext/>
       <w:keepLines/>
-      <w:jc w:val="center"/>
-    </w:pPr>
+    </w:pPr>
+    <w:rPr>
+      <w:sz w:val="24"/>
+      <w:szCs w:val="24"/>
+    </w:rPr>
   </w:style>
   <w:style w:styleId="Date" w:type="paragraph">
     <w:name w:val="Date"/>
+    <w:basedOn w:val="Title"/>
     <w:next w:val="BodyText"/>
     <w:qFormat/>
     <w:pPr>
       <w:keepNext/>
       <w:keepLines/>
-      <w:jc w:val="center"/>
-    </w:pPr>
+    </w:pPr>
+    <w:rPr>
+      <w:sz w:val="24"/>
+      <w:szCs w:val="24"/>
+    </w:rPr>
   </w:style>
   <w:style w:customStyle="1" w:styleId="AbstractTitle" w:type="paragraph">
     <w:name w:val="Abstract Title"/>

</xml_diff>

<commit_message>
SPROuT: update the date for the SSoQE 2025 course (#56)
</commit_message>
<xml_diff>
--- a/docs/teaching/SPROuT/SPROuT_flyer.docx
+++ b/docs/teaching/SPROuT/SPROuT_flyer.docx
@@ -399,7 +399,11 @@
       </w:r>
     </w:p>
     <w:bookmarkEnd w:id="30"/>
-    <w:sectPr/>
+    <w:sectPr>
+      <w:footnotePr>
+        <w:numRestart w:val="eachSect"/>
+      </w:footnotePr>
+    </w:sectPr>
   </w:body>
 </w:document>
 </file>
@@ -683,8 +687,6 @@
     </w:pPr>
     <w:rPr>
       <w:rFonts w:asciiTheme="majorHAnsi" w:cstheme="majorBidi" w:eastAsiaTheme="majorEastAsia" w:hAnsiTheme="majorHAnsi"/>
-      <w:spacing w:val="-10"/>
-      <w:kern w:val="28"/>
       <w:sz w:val="56"/>
       <w:szCs w:val="56"/>
     </w:rPr>
@@ -697,8 +699,6 @@
     <w:rsid w:val="00A10FD9"/>
     <w:rPr>
       <w:rFonts w:asciiTheme="majorHAnsi" w:cstheme="majorBidi" w:eastAsiaTheme="majorEastAsia" w:hAnsiTheme="majorHAnsi"/>
-      <w:spacing w:val="-10"/>
-      <w:kern w:val="28"/>
       <w:sz w:val="56"/>
       <w:szCs w:val="56"/>
     </w:rPr>
@@ -739,23 +739,31 @@
   </w:style>
   <w:style w:customStyle="1" w:styleId="Author" w:type="paragraph">
     <w:name w:val="Author"/>
+    <w:basedOn w:val="Title"/>
     <w:next w:val="BodyText"/>
     <w:qFormat/>
     <w:pPr>
       <w:keepNext/>
       <w:keepLines/>
-      <w:jc w:val="center"/>
-    </w:pPr>
+    </w:pPr>
+    <w:rPr>
+      <w:sz w:val="24"/>
+      <w:szCs w:val="24"/>
+    </w:rPr>
   </w:style>
   <w:style w:styleId="Date" w:type="paragraph">
     <w:name w:val="Date"/>
+    <w:basedOn w:val="Title"/>
     <w:next w:val="BodyText"/>
     <w:qFormat/>
     <w:pPr>
       <w:keepNext/>
       <w:keepLines/>
-      <w:jc w:val="center"/>
-    </w:pPr>
+    </w:pPr>
+    <w:rPr>
+      <w:sz w:val="24"/>
+      <w:szCs w:val="24"/>
+    </w:rPr>
   </w:style>
   <w:style w:customStyle="1" w:styleId="AbstractTitle" w:type="paragraph">
     <w:name w:val="Abstract Title"/>

</xml_diff>